<commit_message>
Completes the task from the DOCX file
</commit_message>
<xml_diff>
--- a/task-3/SpatAnStatMod_2023_practice_3.docx
+++ b/task-3/SpatAnStatMod_2023_practice_3.docx
@@ -1,6 +1,6 @@
 
 <file path=word/document.xml><?xml version="1.0" encoding="utf-8"?>
-<w:document xmlns:wpc="http://schemas.microsoft.com/office/word/2010/wordprocessingCanvas" xmlns:cx="http://schemas.microsoft.com/office/drawing/2014/chartex" xmlns:cx1="http://schemas.microsoft.com/office/drawing/2015/9/8/chartex" xmlns:cx2="http://schemas.microsoft.com/office/drawing/2015/10/21/chartex" xmlns:cx3="http://schemas.microsoft.com/office/drawing/2016/5/9/chartex" xmlns:cx4="http://schemas.microsoft.com/office/drawing/2016/5/10/chartex" xmlns:cx5="http://schemas.microsoft.com/office/drawing/2016/5/11/chartex" xmlns:cx6="http://schemas.microsoft.com/office/drawing/2016/5/12/chartex" xmlns:cx7="http://schemas.microsoft.com/office/drawing/2016/5/13/chartex" xmlns:cx8="http://schemas.microsoft.com/office/drawing/2016/5/14/chartex" xmlns:mc="http://schemas.openxmlformats.org/markup-compatibility/2006" xmlns:aink="http://schemas.microsoft.com/office/drawing/2016/ink" xmlns:am3d="http://schemas.microsoft.com/office/drawing/2017/model3d" xmlns:o="urn:schemas-microsoft-com:office:office" xmlns:r="http://schemas.openxmlformats.org/officeDocument/2006/relationships" xmlns:m="http://schemas.openxmlformats.org/officeDocument/2006/math" xmlns:v="urn:schemas-microsoft-com:vml" xmlns:wp14="http://schemas.microsoft.com/office/word/2010/wordprocessingDrawing" xmlns:wp="http://schemas.openxmlformats.org/drawingml/2006/wordprocessingDrawing" xmlns:w10="urn:schemas-microsoft-com:office:word" xmlns:w="http://schemas.openxmlformats.org/wordprocessingml/2006/main" xmlns:w14="http://schemas.microsoft.com/office/word/2010/wordml" xmlns:w15="http://schemas.microsoft.com/office/word/2012/wordml" xmlns:w16cex="http://schemas.microsoft.com/office/word/2018/wordml/cex" xmlns:w16cid="http://schemas.microsoft.com/office/word/2016/wordml/cid" xmlns:w16="http://schemas.microsoft.com/office/word/2018/wordml" xmlns:w16se="http://schemas.microsoft.com/office/word/2015/wordml/symex" xmlns:wpg="http://schemas.microsoft.com/office/word/2010/wordprocessingGroup" xmlns:wpi="http://schemas.microsoft.com/office/word/2010/wordprocessingInk" xmlns:wne="http://schemas.microsoft.com/office/word/2006/wordml" xmlns:wps="http://schemas.microsoft.com/office/word/2010/wordprocessingShape" mc:Ignorable="w14 w15 w16se w16cid w16 w16cex wp14">
+<w:document xmlns:wpc="http://schemas.microsoft.com/office/word/2010/wordprocessingCanvas" xmlns:cx="http://schemas.microsoft.com/office/drawing/2014/chartex" xmlns:cx1="http://schemas.microsoft.com/office/drawing/2015/9/8/chartex" xmlns:cx2="http://schemas.microsoft.com/office/drawing/2015/10/21/chartex" xmlns:cx3="http://schemas.microsoft.com/office/drawing/2016/5/9/chartex" xmlns:cx4="http://schemas.microsoft.com/office/drawing/2016/5/10/chartex" xmlns:cx5="http://schemas.microsoft.com/office/drawing/2016/5/11/chartex" xmlns:cx6="http://schemas.microsoft.com/office/drawing/2016/5/12/chartex" xmlns:cx7="http://schemas.microsoft.com/office/drawing/2016/5/13/chartex" xmlns:cx8="http://schemas.microsoft.com/office/drawing/2016/5/14/chartex" xmlns:mc="http://schemas.openxmlformats.org/markup-compatibility/2006" xmlns:aink="http://schemas.microsoft.com/office/drawing/2016/ink" xmlns:am3d="http://schemas.microsoft.com/office/drawing/2017/model3d" xmlns:o="urn:schemas-microsoft-com:office:office" xmlns:r="http://schemas.openxmlformats.org/officeDocument/2006/relationships" xmlns:m="http://schemas.openxmlformats.org/officeDocument/2006/math" xmlns:v="urn:schemas-microsoft-com:vml" xmlns:wp14="http://schemas.microsoft.com/office/word/2010/wordprocessingDrawing" xmlns:wp="http://schemas.openxmlformats.org/drawingml/2006/wordprocessingDrawing" xmlns:w10="urn:schemas-microsoft-com:office:word" xmlns:w="http://schemas.openxmlformats.org/wordprocessingml/2006/main" xmlns:w14="http://schemas.microsoft.com/office/word/2010/wordml" xmlns:w15="http://schemas.microsoft.com/office/word/2012/wordml" xmlns:w16cex="http://schemas.microsoft.com/office/word/2018/wordml/cex" xmlns:w16cid="http://schemas.microsoft.com/office/word/2016/wordml/cid" xmlns:w16="http://schemas.microsoft.com/office/word/2018/wordml" xmlns:w16sdtdh="http://schemas.microsoft.com/office/word/2020/wordml/sdtdatahash" xmlns:w16se="http://schemas.microsoft.com/office/word/2015/wordml/symex" xmlns:wpg="http://schemas.microsoft.com/office/word/2010/wordprocessingGroup" xmlns:wpi="http://schemas.microsoft.com/office/word/2010/wordprocessingInk" xmlns:wne="http://schemas.microsoft.com/office/word/2006/wordml" xmlns:wps="http://schemas.microsoft.com/office/word/2010/wordprocessingShape" mc:Ignorable="w14 w15 w16se w16cid w16 w16cex w16sdtdh wp14">
   <w:body>
     <w:p>
       <w:pPr>
@@ -13,11 +13,7 @@
           <w:lang w:val="uk-UA"/>
         </w:rPr>
       </w:pPr>
-      <w:bookmarkStart w:id="0" w:name="_GoBack"/>
-      <w:bookmarkEnd w:id="0"/>
-    </w:p>
-    <w:p>
-      <w:pPr>
+      <w:r>
         <w:rPr>
           <w:b/>
           <w:bCs/>
@@ -26,33 +22,8 @@
           <w:szCs w:val="28"/>
           <w:lang w:val="uk-UA"/>
         </w:rPr>
-      </w:pPr>
-      <w:r>
-        <w:rPr>
-          <w:b/>
-          <w:bCs/>
-          <w:color w:val="0070C0"/>
-          <w:sz w:val="28"/>
-          <w:szCs w:val="28"/>
-          <w:lang w:val="uk-UA"/>
-        </w:rPr>
         <w:t>ПРОСТОРОВИЙ АНАЛІЗ ТА СТАТИСТИЧНЕ МОДЕЛЮВАННЯ В ГЕОЛОГІЇ</w:t>
       </w:r>
-    </w:p>
-    <w:p>
-      <w:pPr>
-        <w:rPr>
-          <w:rFonts w:cstheme="minorHAnsi"/>
-          <w:b/>
-          <w:bCs/>
-          <w:i/>
-          <w:iCs/>
-          <w:color w:val="00B050"/>
-          <w:sz w:val="24"/>
-          <w:szCs w:val="24"/>
-          <w:lang w:val="uk-UA"/>
-        </w:rPr>
-      </w:pPr>
     </w:p>
     <w:p>
       <w:pPr>
@@ -424,7 +395,7 @@
     </w:p>
     <w:tbl>
       <w:tblPr>
-        <w:tblStyle w:val="-34"/>
+        <w:tblStyle w:val="GridTable3-Accent4"/>
         <w:tblW w:w="5000" w:type="pct"/>
         <w:tblLook w:val="04A0" w:firstRow="1" w:lastRow="0" w:firstColumn="1" w:lastColumn="0" w:noHBand="0" w:noVBand="1"/>
       </w:tblPr>
@@ -1028,17 +999,7 @@
     </w:tbl>
     <w:p>
       <w:pPr>
-        <w:rPr>
-          <w:rFonts w:cstheme="minorHAnsi"/>
-          <w:color w:val="1F4E79" w:themeColor="accent1" w:themeShade="80"/>
-          <w:sz w:val="24"/>
-          <w:szCs w:val="24"/>
-          <w:lang w:val="uk-UA"/>
-        </w:rPr>
-      </w:pPr>
-    </w:p>
-    <w:p>
-      <w:pPr>
+        <w:spacing w:before="120"/>
         <w:rPr>
           <w:rStyle w:val="rynqvb"/>
           <w:sz w:val="24"/>
@@ -1067,7 +1028,7 @@
     </w:p>
     <w:tbl>
       <w:tblPr>
-        <w:tblStyle w:val="a9"/>
+        <w:tblStyle w:val="TableGrid"/>
         <w:tblW w:w="0" w:type="auto"/>
         <w:tblBorders>
           <w:top w:val="none" w:sz="0" w:space="0" w:color="auto"/>
@@ -1080,8 +1041,8 @@
         <w:tblLook w:val="04A0" w:firstRow="1" w:lastRow="0" w:firstColumn="1" w:lastColumn="0" w:noHBand="0" w:noVBand="1"/>
       </w:tblPr>
       <w:tblGrid>
-        <w:gridCol w:w="4677"/>
-        <w:gridCol w:w="4678"/>
+        <w:gridCol w:w="4719"/>
+        <w:gridCol w:w="4636"/>
       </w:tblGrid>
       <w:tr>
         <w:tc>
@@ -1166,9 +1127,9 @@
                 <w:noProof/>
               </w:rPr>
               <w:drawing>
-                <wp:inline distT="0" distB="0" distL="0" distR="0" wp14:anchorId="706FE5E1" wp14:editId="36008D0C">
-                  <wp:extent cx="2859405" cy="2859405"/>
-                  <wp:effectExtent l="0" t="0" r="0" b="0"/>
+                <wp:inline distT="0" distB="0" distL="0" distR="0" wp14:anchorId="706FE5E1" wp14:editId="0812F63D">
+                  <wp:extent cx="2605177" cy="2605177"/>
+                  <wp:effectExtent l="0" t="0" r="5080" b="5080"/>
                   <wp:docPr id="12" name="Рисунок 12"/>
                   <wp:cNvGraphicFramePr>
                     <a:graphicFrameLocks xmlns:a="http://schemas.openxmlformats.org/drawingml/2006/main" noChangeAspect="1"/>
@@ -1197,7 +1158,7 @@
                         <pic:spPr bwMode="auto">
                           <a:xfrm>
                             <a:off x="0" y="0"/>
-                            <a:ext cx="2859405" cy="2859405"/>
+                            <a:ext cx="2624411" cy="2624411"/>
                           </a:xfrm>
                           <a:prstGeom prst="rect">
                             <a:avLst/>
@@ -1219,155 +1180,124 @@
     </w:tbl>
     <w:p>
       <w:pPr>
-        <w:rPr>
-          <w:rStyle w:val="rynqvb"/>
-          <w:lang w:val="uk-UA"/>
-        </w:rPr>
-      </w:pPr>
+        <w:spacing w:before="120"/>
+        <w:rPr>
+          <w:rFonts w:cstheme="minorHAnsi"/>
+          <w:i/>
+          <w:iCs/>
+          <w:color w:val="00B050"/>
+          <w:sz w:val="24"/>
+          <w:szCs w:val="24"/>
+          <w:lang w:val="uk-UA"/>
+        </w:rPr>
+      </w:pPr>
+      <w:r>
+        <w:rPr>
+          <w:rFonts w:cstheme="minorHAnsi"/>
+          <w:i/>
+          <w:iCs/>
+          <w:color w:val="000000" w:themeColor="text1"/>
+          <w:sz w:val="24"/>
+          <w:szCs w:val="24"/>
+          <w:lang w:val="uk-UA"/>
+        </w:rPr>
+        <w:t xml:space="preserve">Яке значення кореляції </w:t>
+      </w:r>
+      <w:proofErr w:type="spellStart"/>
+      <w:r>
+        <w:rPr>
+          <w:rFonts w:cstheme="minorHAnsi"/>
+          <w:i/>
+          <w:iCs/>
+          <w:color w:val="0070C0"/>
+          <w:sz w:val="24"/>
+          <w:szCs w:val="24"/>
+          <w:lang w:val="uk-UA"/>
+        </w:rPr>
+        <w:t>correlation</w:t>
+      </w:r>
+      <w:proofErr w:type="spellEnd"/>
+      <w:r>
+        <w:rPr>
+          <w:rFonts w:cstheme="minorHAnsi"/>
+          <w:i/>
+          <w:iCs/>
+          <w:color w:val="0070C0"/>
+          <w:sz w:val="24"/>
+          <w:szCs w:val="24"/>
+          <w:lang w:val="uk-UA"/>
+        </w:rPr>
+        <w:t>(</w:t>
+      </w:r>
+      <w:proofErr w:type="spellStart"/>
+      <w:r>
+        <w:rPr>
+          <w:rFonts w:cstheme="minorHAnsi"/>
+          <w:i/>
+          <w:iCs/>
+          <w:color w:val="0070C0"/>
+          <w:sz w:val="24"/>
+          <w:szCs w:val="24"/>
+          <w:lang w:val="uk-UA"/>
+        </w:rPr>
+        <w:t>water</w:t>
+      </w:r>
+      <w:proofErr w:type="spellEnd"/>
+      <w:r>
+        <w:rPr>
+          <w:rFonts w:cstheme="minorHAnsi"/>
+          <w:i/>
+          <w:iCs/>
+          <w:color w:val="0070C0"/>
+          <w:sz w:val="24"/>
+          <w:szCs w:val="24"/>
+          <w:lang w:val="uk-UA"/>
+        </w:rPr>
+        <w:t>, ‘</w:t>
+      </w:r>
+      <w:proofErr w:type="spellStart"/>
+      <w:r>
+        <w:rPr>
+          <w:rFonts w:cstheme="minorHAnsi"/>
+          <w:i/>
+          <w:iCs/>
+          <w:color w:val="0070C0"/>
+          <w:sz w:val="24"/>
+          <w:szCs w:val="24"/>
+          <w:lang w:val="uk-UA"/>
+        </w:rPr>
+        <w:t>mm_precipitation</w:t>
+      </w:r>
+      <w:proofErr w:type="spellEnd"/>
+      <w:r>
+        <w:rPr>
+          <w:rFonts w:cstheme="minorHAnsi"/>
+          <w:i/>
+          <w:iCs/>
+          <w:color w:val="0070C0"/>
+          <w:sz w:val="24"/>
+          <w:szCs w:val="24"/>
+          <w:lang w:val="uk-UA"/>
+        </w:rPr>
+        <w:t>’, ‘OBS_VALUE’)</w:t>
+      </w:r>
+      <w:r>
+        <w:rPr>
+          <w:rFonts w:cstheme="minorHAnsi"/>
+          <w:i/>
+          <w:iCs/>
+          <w:color w:val="000000" w:themeColor="text1"/>
+          <w:sz w:val="24"/>
+          <w:szCs w:val="24"/>
+          <w:lang w:val="uk-UA"/>
+        </w:rPr>
+        <w:t>?</w:t>
+      </w:r>
     </w:p>
     <w:p>
       <w:pPr>
         <w:rPr>
           <w:rFonts w:cstheme="minorHAnsi"/>
-          <w:color w:val="1F4E79" w:themeColor="accent1" w:themeShade="80"/>
-          <w:sz w:val="24"/>
-          <w:szCs w:val="24"/>
-          <w:lang w:val="uk-UA"/>
-        </w:rPr>
-      </w:pPr>
-    </w:p>
-    <w:p>
-      <w:pPr>
-        <w:jc w:val="center"/>
-        <w:rPr>
-          <w:rFonts w:cstheme="minorHAnsi"/>
-          <w:color w:val="1F4E79" w:themeColor="accent1" w:themeShade="80"/>
-          <w:sz w:val="24"/>
-          <w:szCs w:val="24"/>
-          <w:lang w:val="uk-UA"/>
-        </w:rPr>
-      </w:pPr>
-    </w:p>
-    <w:p>
-      <w:pPr>
-        <w:rPr>
-          <w:rFonts w:cstheme="minorHAnsi"/>
-          <w:i/>
-          <w:iCs/>
-          <w:color w:val="00B050"/>
-          <w:sz w:val="24"/>
-          <w:szCs w:val="24"/>
-          <w:lang w:val="uk-UA"/>
-        </w:rPr>
-      </w:pPr>
-      <w:r>
-        <w:rPr>
-          <w:rFonts w:cstheme="minorHAnsi"/>
-          <w:i/>
-          <w:iCs/>
-          <w:color w:val="000000" w:themeColor="text1"/>
-          <w:sz w:val="24"/>
-          <w:szCs w:val="24"/>
-          <w:lang w:val="uk-UA"/>
-        </w:rPr>
-        <w:lastRenderedPageBreak/>
-        <w:t xml:space="preserve">Яке значення кореляції </w:t>
-      </w:r>
-      <w:proofErr w:type="spellStart"/>
-      <w:r>
-        <w:rPr>
-          <w:rFonts w:cstheme="minorHAnsi"/>
-          <w:i/>
-          <w:iCs/>
-          <w:color w:val="0070C0"/>
-          <w:sz w:val="24"/>
-          <w:szCs w:val="24"/>
-          <w:lang w:val="uk-UA"/>
-        </w:rPr>
-        <w:t>correlation</w:t>
-      </w:r>
-      <w:proofErr w:type="spellEnd"/>
-      <w:r>
-        <w:rPr>
-          <w:rFonts w:cstheme="minorHAnsi"/>
-          <w:i/>
-          <w:iCs/>
-          <w:color w:val="0070C0"/>
-          <w:sz w:val="24"/>
-          <w:szCs w:val="24"/>
-          <w:lang w:val="uk-UA"/>
-        </w:rPr>
-        <w:t>(</w:t>
-      </w:r>
-      <w:proofErr w:type="spellStart"/>
-      <w:r>
-        <w:rPr>
-          <w:rFonts w:cstheme="minorHAnsi"/>
-          <w:i/>
-          <w:iCs/>
-          <w:color w:val="0070C0"/>
-          <w:sz w:val="24"/>
-          <w:szCs w:val="24"/>
-          <w:lang w:val="uk-UA"/>
-        </w:rPr>
-        <w:t>water</w:t>
-      </w:r>
-      <w:proofErr w:type="spellEnd"/>
-      <w:r>
-        <w:rPr>
-          <w:rFonts w:cstheme="minorHAnsi"/>
-          <w:i/>
-          <w:iCs/>
-          <w:color w:val="0070C0"/>
-          <w:sz w:val="24"/>
-          <w:szCs w:val="24"/>
-          <w:lang w:val="uk-UA"/>
-        </w:rPr>
-        <w:t>, ‘</w:t>
-      </w:r>
-      <w:proofErr w:type="spellStart"/>
-      <w:r>
-        <w:rPr>
-          <w:rFonts w:cstheme="minorHAnsi"/>
-          <w:i/>
-          <w:iCs/>
-          <w:color w:val="0070C0"/>
-          <w:sz w:val="24"/>
-          <w:szCs w:val="24"/>
-          <w:lang w:val="uk-UA"/>
-        </w:rPr>
-        <w:t>mm_precipitation</w:t>
-      </w:r>
-      <w:proofErr w:type="spellEnd"/>
-      <w:r>
-        <w:rPr>
-          <w:rFonts w:cstheme="minorHAnsi"/>
-          <w:i/>
-          <w:iCs/>
-          <w:color w:val="0070C0"/>
-          <w:sz w:val="24"/>
-          <w:szCs w:val="24"/>
-          <w:lang w:val="uk-UA"/>
-        </w:rPr>
-        <w:t>’, ‘OBS_VALUE’)</w:t>
-      </w:r>
-      <w:r>
-        <w:rPr>
-          <w:rFonts w:cstheme="minorHAnsi"/>
-          <w:i/>
-          <w:iCs/>
-          <w:color w:val="000000" w:themeColor="text1"/>
-          <w:sz w:val="24"/>
-          <w:szCs w:val="24"/>
-          <w:lang w:val="uk-UA"/>
-        </w:rPr>
-        <w:t>?</w:t>
-      </w:r>
-    </w:p>
-    <w:p>
-      <w:pPr>
-        <w:rPr>
-          <w:rFonts w:cstheme="minorHAnsi"/>
           <w:b/>
           <w:bCs/>
           <w:i/>
@@ -1390,7 +1320,7 @@
           <w:szCs w:val="24"/>
           <w:lang w:val="uk-UA"/>
         </w:rPr>
-        <w:object w:dxaOrig="1440" w:dyaOrig="1440" w14:anchorId="34BD8DF8">
+        <w:object w:dxaOrig="225" w:dyaOrig="225" w14:anchorId="34BD8DF8">
           <v:shapetype id="_x0000_t75" coordsize="21600,21600" o:spt="75" o:preferrelative="t" path="m@4@5l@4@11@9@11@9@5xe" filled="f" stroked="f">
             <v:stroke joinstyle="miter"/>
             <v:formulas>
@@ -1410,10 +1340,10 @@
             <v:path o:extrusionok="f" gradientshapeok="t" o:connecttype="rect"/>
             <o:lock v:ext="edit" aspectratio="t"/>
           </v:shapetype>
-          <v:shape id="_x0000_i1086" type="#_x0000_t75" style="width:1in;height:18.25pt" o:ole="">
+          <v:shape id="_x0000_i1377" type="#_x0000_t75" style="width:1in;height:21.75pt" o:ole="">
             <v:imagedata r:id="rId10" o:title=""/>
           </v:shape>
-          <w:control r:id="rId11" w:name="TextBox1" w:shapeid="_x0000_i1086"/>
+          <w:control r:id="rId11" w:name="TextBox1" w:shapeid="_x0000_i1377"/>
         </w:object>
       </w:r>
     </w:p>
@@ -1786,7 +1716,7 @@
           <w:color w:val="00B050"/>
           <w:sz w:val="24"/>
           <w:szCs w:val="24"/>
-          <w:lang w:val="uk-UA"/>
+          <w:lang w:val="en-US"/>
         </w:rPr>
       </w:pPr>
       <w:r>
@@ -1801,11 +1731,11 @@
           <w:szCs w:val="24"/>
           <w:lang w:val="uk-UA"/>
         </w:rPr>
-        <w:object w:dxaOrig="1440" w:dyaOrig="1440" w14:anchorId="3CF7BF99">
-          <v:shape id="_x0000_i1093" type="#_x0000_t75" style="width:1in;height:18.25pt" o:ole="">
-            <v:imagedata r:id="rId10" o:title=""/>
+        <w:object w:dxaOrig="225" w:dyaOrig="225" w14:anchorId="3CF7BF99">
+          <v:shape id="_x0000_i1386" type="#_x0000_t75" style="width:175.9pt;height:23.1pt" o:ole="">
+            <v:imagedata r:id="rId12" o:title=""/>
           </v:shape>
-          <w:control r:id="rId12" w:name="TextBox11" w:shapeid="_x0000_i1093"/>
+          <w:control r:id="rId13" w:name="TextBox11" w:shapeid="_x0000_i1386"/>
         </w:object>
       </w:r>
     </w:p>
@@ -2204,11 +2134,11 @@
           <w:szCs w:val="24"/>
           <w:lang w:val="uk-UA"/>
         </w:rPr>
-        <w:object w:dxaOrig="1440" w:dyaOrig="1440" w14:anchorId="3BBA3EA5">
-          <v:shape id="_x0000_i1095" type="#_x0000_t75" style="width:1in;height:18.25pt" o:ole="">
-            <v:imagedata r:id="rId10" o:title=""/>
+        <w:object w:dxaOrig="225" w:dyaOrig="225" w14:anchorId="3BBA3EA5">
+          <v:shape id="_x0000_i1391" type="#_x0000_t75" style="width:175.9pt;height:21.75pt" o:ole="">
+            <v:imagedata r:id="rId14" o:title=""/>
           </v:shape>
-          <w:control r:id="rId13" w:name="TextBox12" w:shapeid="_x0000_i1095"/>
+          <w:control r:id="rId15" w:name="TextBox12" w:shapeid="_x0000_i1391"/>
         </w:object>
       </w:r>
     </w:p>
@@ -2376,28 +2306,13 @@
           <w:szCs w:val="24"/>
           <w:lang w:val="uk-UA"/>
         </w:rPr>
-        <w:object w:dxaOrig="1440" w:dyaOrig="1440" w14:anchorId="3379D7BE">
-          <v:shape id="_x0000_i1097" type="#_x0000_t75" style="width:1in;height:18.25pt" o:ole="">
-            <v:imagedata r:id="rId10" o:title=""/>
+        <w:object w:dxaOrig="225" w:dyaOrig="225" w14:anchorId="3379D7BE">
+          <v:shape id="_x0000_i1396" type="#_x0000_t75" style="width:168.45pt;height:23.1pt" o:ole="">
+            <v:imagedata r:id="rId16" o:title=""/>
           </v:shape>
-          <w:control r:id="rId14" w:name="TextBox13" w:shapeid="_x0000_i1097"/>
+          <w:control r:id="rId17" w:name="TextBox13" w:shapeid="_x0000_i1396"/>
         </w:object>
       </w:r>
-    </w:p>
-    <w:p>
-      <w:pPr>
-        <w:rPr>
-          <w:rFonts w:cstheme="minorHAnsi"/>
-          <w:b/>
-          <w:bCs/>
-          <w:i/>
-          <w:iCs/>
-          <w:color w:val="00B050"/>
-          <w:sz w:val="24"/>
-          <w:szCs w:val="24"/>
-          <w:lang w:val="uk-UA"/>
-        </w:rPr>
-      </w:pPr>
     </w:p>
     <w:p>
       <w:pPr>
@@ -2532,6 +2447,7 @@
         </w:placeholder>
         <w:group/>
       </w:sdtPr>
+      <w:sdtEndPr/>
       <w:sdtContent>
         <w:p>
           <w:pPr>
@@ -2551,11 +2467,11 @@
               <w:szCs w:val="24"/>
               <w:lang w:val="uk-UA"/>
             </w:rPr>
-            <w:object w:dxaOrig="1440" w:dyaOrig="1440" w14:anchorId="64CDBBF2">
-              <v:shape id="_x0000_i1136" type="#_x0000_t75" style="width:108pt;height:21.8pt" o:ole="">
-                <v:imagedata r:id="rId15" o:title=""/>
+            <w:object w:dxaOrig="225" w:dyaOrig="225" w14:anchorId="64CDBBF2">
+              <v:shape id="_x0000_i1376" type="#_x0000_t75" style="width:108pt;height:21.75pt" o:ole="">
+                <v:imagedata r:id="rId18" o:title=""/>
               </v:shape>
-              <w:control r:id="rId16" w:name="OptionButton1" w:shapeid="_x0000_i1136"/>
+              <w:control r:id="rId19" w:name="OptionButton1" w:shapeid="_x0000_i1376"/>
             </w:object>
           </w:r>
         </w:p>
@@ -2577,31 +2493,16 @@
               <w:szCs w:val="24"/>
               <w:lang w:val="uk-UA"/>
             </w:rPr>
-            <w:object w:dxaOrig="1440" w:dyaOrig="1440" w14:anchorId="7F013CCF">
-              <v:shape id="_x0000_i1131" type="#_x0000_t75" style="width:108pt;height:21.8pt" o:ole="">
-                <v:imagedata r:id="rId17" o:title=""/>
+            <w:object w:dxaOrig="225" w:dyaOrig="225" w14:anchorId="7F013CCF">
+              <v:shape id="_x0000_i1372" type="#_x0000_t75" style="width:108pt;height:21.75pt" o:ole="">
+                <v:imagedata r:id="rId20" o:title=""/>
               </v:shape>
-              <w:control r:id="rId18" w:name="OptionButton2" w:shapeid="_x0000_i1131"/>
+              <w:control r:id="rId21" w:name="OptionButton2" w:shapeid="_x0000_i1372"/>
             </w:object>
           </w:r>
         </w:p>
       </w:sdtContent>
     </w:sdt>
-    <w:p>
-      <w:pPr>
-        <w:rPr>
-          <w:rFonts w:cstheme="minorHAnsi"/>
-          <w:b/>
-          <w:bCs/>
-          <w:i/>
-          <w:iCs/>
-          <w:color w:val="323E4F" w:themeColor="text2" w:themeShade="BF"/>
-          <w:sz w:val="24"/>
-          <w:szCs w:val="24"/>
-          <w:lang w:val="uk-UA"/>
-        </w:rPr>
-      </w:pPr>
-    </w:p>
     <w:p>
       <w:pPr>
         <w:rPr>
@@ -2856,6 +2757,7 @@
         </w:placeholder>
         <w:group/>
       </w:sdtPr>
+      <w:sdtEndPr/>
       <w:sdtContent>
         <w:p>
           <w:pPr>
@@ -2875,11 +2777,11 @@
               <w:szCs w:val="24"/>
               <w:lang w:val="uk-UA"/>
             </w:rPr>
-            <w:object w:dxaOrig="1440" w:dyaOrig="1440" w14:anchorId="37C93934">
-              <v:shape id="_x0000_i1140" type="#_x0000_t75" style="width:108pt;height:21.8pt" o:ole="">
-                <v:imagedata r:id="rId19" o:title=""/>
+            <w:object w:dxaOrig="225" w:dyaOrig="225" w14:anchorId="37C93934">
+              <v:shape id="_x0000_i1397" type="#_x0000_t75" style="width:108pt;height:21.75pt" o:ole="">
+                <v:imagedata r:id="rId22" o:title=""/>
               </v:shape>
-              <w:control r:id="rId20" w:name="OptionButton11" w:shapeid="_x0000_i1140"/>
+              <w:control r:id="rId23" w:name="OptionButton11" w:shapeid="_x0000_i1397"/>
             </w:object>
           </w:r>
         </w:p>
@@ -2905,11 +2807,11 @@
               <w:szCs w:val="24"/>
               <w:lang w:val="uk-UA"/>
             </w:rPr>
-            <w:object w:dxaOrig="1440" w:dyaOrig="1440" w14:anchorId="3DA43FBB">
-              <v:shape id="_x0000_i1139" type="#_x0000_t75" style="width:108pt;height:21.8pt" o:ole="">
-                <v:imagedata r:id="rId21" o:title=""/>
+            <w:object w:dxaOrig="225" w:dyaOrig="225" w14:anchorId="3DA43FBB">
+              <v:shape id="_x0000_i1398" type="#_x0000_t75" style="width:108pt;height:21.75pt" o:ole="">
+                <v:imagedata r:id="rId24" o:title=""/>
               </v:shape>
-              <w:control r:id="rId22" w:name="OptionButton21" w:shapeid="_x0000_i1139"/>
+              <w:control r:id="rId25" w:name="OptionButton21" w:shapeid="_x0000_i1398"/>
             </w:object>
           </w:r>
         </w:p>
@@ -2968,6 +2870,7 @@
         </w:placeholder>
         <w:group/>
       </w:sdtPr>
+      <w:sdtEndPr/>
       <w:sdtContent>
         <w:p>
           <w:pPr>
@@ -2987,11 +2890,11 @@
               <w:szCs w:val="24"/>
               <w:lang w:val="uk-UA"/>
             </w:rPr>
-            <w:object w:dxaOrig="1440" w:dyaOrig="1440" w14:anchorId="6E69C0AD">
-              <v:shape id="_x0000_i1144" type="#_x0000_t75" style="width:108pt;height:21.8pt" o:ole="">
-                <v:imagedata r:id="rId23" o:title=""/>
+            <w:object w:dxaOrig="225" w:dyaOrig="225" w14:anchorId="6E69C0AD">
+              <v:shape id="_x0000_i1375" type="#_x0000_t75" style="width:108pt;height:21.75pt" o:ole="">
+                <v:imagedata r:id="rId26" o:title=""/>
               </v:shape>
-              <w:control r:id="rId24" w:name="OptionButton111" w:shapeid="_x0000_i1144"/>
+              <w:control r:id="rId27" w:name="OptionButton111" w:shapeid="_x0000_i1375"/>
             </w:object>
           </w:r>
         </w:p>
@@ -3017,11 +2920,11 @@
               <w:szCs w:val="24"/>
               <w:lang w:val="uk-UA"/>
             </w:rPr>
-            <w:object w:dxaOrig="1440" w:dyaOrig="1440" w14:anchorId="6A119299">
-              <v:shape id="_x0000_i1143" type="#_x0000_t75" style="width:108pt;height:21.8pt" o:ole="">
-                <v:imagedata r:id="rId21" o:title=""/>
+            <w:object w:dxaOrig="225" w:dyaOrig="225" w14:anchorId="6A119299">
+              <v:shape id="_x0000_i1366" type="#_x0000_t75" style="width:108pt;height:21.75pt" o:ole="">
+                <v:imagedata r:id="rId28" o:title=""/>
               </v:shape>
-              <w:control r:id="rId25" w:name="OptionButton211" w:shapeid="_x0000_i1143"/>
+              <w:control r:id="rId29" w:name="OptionButton211" w:shapeid="_x0000_i1366"/>
             </w:object>
           </w:r>
         </w:p>
@@ -3036,23 +2939,14 @@
           <w:lang w:val="uk-UA"/>
         </w:rPr>
       </w:pPr>
-    </w:p>
-    <w:p>
-      <w:pPr>
-        <w:rPr>
-          <w:rFonts w:cstheme="minorHAnsi"/>
-          <w:sz w:val="24"/>
-          <w:szCs w:val="24"/>
-          <w:lang w:val="uk-UA"/>
-        </w:rPr>
-      </w:pPr>
-      <w:r>
-        <w:rPr>
-          <w:rFonts w:cstheme="minorHAnsi"/>
-          <w:sz w:val="24"/>
-          <w:szCs w:val="24"/>
-          <w:lang w:val="uk-UA"/>
-        </w:rPr>
+      <w:r>
+        <w:rPr>
+          <w:rFonts w:cstheme="minorHAnsi"/>
+          <w:sz w:val="24"/>
+          <w:szCs w:val="24"/>
+          <w:lang w:val="uk-UA"/>
+        </w:rPr>
+        <w:lastRenderedPageBreak/>
         <w:t xml:space="preserve">Метод найменших квадратів </w:t>
       </w:r>
       <w:r>
@@ -3099,6 +2993,7 @@
         </w:placeholder>
         <w:group/>
       </w:sdtPr>
+      <w:sdtEndPr/>
       <w:sdtContent>
         <w:p>
           <w:pPr>
@@ -3118,11 +3013,301 @@
               <w:szCs w:val="24"/>
               <w:lang w:val="uk-UA"/>
             </w:rPr>
-            <w:object w:dxaOrig="1440" w:dyaOrig="1440" w14:anchorId="48EEA26E">
-              <v:shape id="_x0000_i1148" type="#_x0000_t75" style="width:108pt;height:21.8pt" o:ole="">
-                <v:imagedata r:id="rId23" o:title=""/>
+            <w:object w:dxaOrig="225" w:dyaOrig="225" w14:anchorId="48EEA26E">
+              <v:shape id="_x0000_i1399" type="#_x0000_t75" style="width:108pt;height:21.75pt" o:ole="">
+                <v:imagedata r:id="rId30" o:title=""/>
               </v:shape>
-              <w:control r:id="rId26" w:name="OptionButton1111" w:shapeid="_x0000_i1148"/>
+              <w:control r:id="rId31" w:name="OptionButton1111" w:shapeid="_x0000_i1399"/>
+            </w:object>
+          </w:r>
+        </w:p>
+        <w:p>
+          <w:pPr>
+            <w:rPr>
+              <w:rFonts w:cstheme="minorHAnsi"/>
+              <w:color w:val="0070C0"/>
+              <w:sz w:val="24"/>
+              <w:szCs w:val="24"/>
+              <w:lang w:val="uk-UA"/>
+            </w:rPr>
+          </w:pPr>
+          <w:r>
+            <w:rPr>
+              <w:rFonts w:cstheme="minorHAnsi"/>
+              <w:color w:val="0070C0"/>
+              <w:sz w:val="24"/>
+              <w:szCs w:val="24"/>
+              <w:lang w:val="uk-UA"/>
+            </w:rPr>
+            <w:object w:dxaOrig="225" w:dyaOrig="225" w14:anchorId="05DA3DBE">
+              <v:shape id="_x0000_i1348" type="#_x0000_t75" style="width:108pt;height:21.75pt" o:ole="">
+                <v:imagedata r:id="rId20" o:title=""/>
+              </v:shape>
+              <w:control r:id="rId32" w:name="OptionButton2111" w:shapeid="_x0000_i1348"/>
+            </w:object>
+          </w:r>
+        </w:p>
+      </w:sdtContent>
+    </w:sdt>
+    <w:p>
+      <w:pPr>
+        <w:rPr>
+          <w:rFonts w:cstheme="minorHAnsi"/>
+          <w:sz w:val="24"/>
+          <w:szCs w:val="24"/>
+          <w:lang w:val="uk-UA"/>
+        </w:rPr>
+      </w:pPr>
+      <w:r>
+        <w:rPr>
+          <w:rFonts w:cstheme="minorHAnsi"/>
+          <w:sz w:val="24"/>
+          <w:szCs w:val="24"/>
+          <w:lang w:val="uk-UA"/>
+        </w:rPr>
+        <w:t>Ми можемо розрахувати «найкращ</w:t>
+      </w:r>
+      <w:r>
+        <w:rPr>
+          <w:rFonts w:cstheme="minorHAnsi"/>
+          <w:sz w:val="24"/>
+          <w:szCs w:val="24"/>
+          <w:lang w:val="uk-UA"/>
+        </w:rPr>
+        <w:t>у апроксимацію</w:t>
+      </w:r>
+      <w:r>
+        <w:rPr>
+          <w:rFonts w:cstheme="minorHAnsi"/>
+          <w:sz w:val="24"/>
+          <w:szCs w:val="24"/>
+          <w:lang w:val="uk-UA"/>
+        </w:rPr>
+        <w:t>»</w:t>
+      </w:r>
+      <w:r>
+        <w:rPr>
+          <w:rFonts w:cstheme="minorHAnsi"/>
+          <w:sz w:val="24"/>
+          <w:szCs w:val="24"/>
+          <w:lang w:val="uk-UA"/>
+        </w:rPr>
+        <w:t xml:space="preserve"> </w:t>
+      </w:r>
+      <w:r>
+        <w:rPr>
+          <w:rFonts w:cstheme="minorHAnsi"/>
+          <w:sz w:val="24"/>
+          <w:szCs w:val="24"/>
+          <w:lang w:val="uk-UA"/>
+        </w:rPr>
+        <w:t>ліні</w:t>
+      </w:r>
+      <w:r>
+        <w:rPr>
+          <w:rFonts w:cstheme="minorHAnsi"/>
+          <w:sz w:val="24"/>
+          <w:szCs w:val="24"/>
+          <w:lang w:val="uk-UA"/>
+        </w:rPr>
+        <w:t>ї</w:t>
+      </w:r>
+      <w:r>
+        <w:rPr>
+          <w:rFonts w:cstheme="minorHAnsi"/>
+          <w:sz w:val="24"/>
+          <w:szCs w:val="24"/>
+          <w:lang w:val="uk-UA"/>
+        </w:rPr>
+        <w:t xml:space="preserve"> регресії,</w:t>
+      </w:r>
+      <w:r>
+        <w:rPr>
+          <w:rFonts w:cstheme="minorHAnsi"/>
+          <w:sz w:val="24"/>
+          <w:szCs w:val="24"/>
+          <w:lang w:val="uk-UA"/>
+        </w:rPr>
+        <w:t xml:space="preserve"> якщо </w:t>
+      </w:r>
+      <w:r>
+        <w:rPr>
+          <w:rFonts w:cstheme="minorHAnsi"/>
+          <w:sz w:val="24"/>
+          <w:szCs w:val="24"/>
+          <w:lang w:val="uk-UA"/>
+        </w:rPr>
+        <w:t>мінімізу</w:t>
+      </w:r>
+      <w:r>
+        <w:rPr>
+          <w:rFonts w:cstheme="minorHAnsi"/>
+          <w:sz w:val="24"/>
+          <w:szCs w:val="24"/>
+          <w:lang w:val="uk-UA"/>
+        </w:rPr>
+        <w:t>ємо</w:t>
+      </w:r>
+      <w:r>
+        <w:rPr>
+          <w:rFonts w:cstheme="minorHAnsi"/>
+          <w:sz w:val="24"/>
+          <w:szCs w:val="24"/>
+          <w:lang w:val="uk-UA"/>
+        </w:rPr>
+        <w:t xml:space="preserve"> середню помилку</w:t>
+      </w:r>
+      <w:r>
+        <w:rPr>
+          <w:rFonts w:cstheme="minorHAnsi"/>
+          <w:sz w:val="24"/>
+          <w:szCs w:val="24"/>
+          <w:lang w:val="uk-UA"/>
+        </w:rPr>
+        <w:t>?</w:t>
+      </w:r>
+    </w:p>
+    <w:sdt>
+      <w:sdtPr>
+        <w:rPr>
+          <w:rFonts w:cstheme="minorHAnsi"/>
+          <w:color w:val="0070C0"/>
+          <w:sz w:val="24"/>
+          <w:szCs w:val="24"/>
+          <w:lang w:val="uk-UA"/>
+        </w:rPr>
+        <w:id w:val="-1750647283"/>
+        <w:lock w:val="contentLocked"/>
+        <w:placeholder>
+          <w:docPart w:val="EAE490C003784B9FBD92AE5526200428"/>
+        </w:placeholder>
+        <w:group/>
+      </w:sdtPr>
+      <w:sdtEndPr/>
+      <w:sdtContent>
+        <w:p>
+          <w:pPr>
+            <w:rPr>
+              <w:rFonts w:cstheme="minorHAnsi"/>
+              <w:color w:val="0070C0"/>
+              <w:sz w:val="24"/>
+              <w:szCs w:val="24"/>
+              <w:lang w:val="uk-UA"/>
+            </w:rPr>
+          </w:pPr>
+          <w:r>
+            <w:rPr>
+              <w:rFonts w:cstheme="minorHAnsi"/>
+              <w:color w:val="0070C0"/>
+              <w:sz w:val="24"/>
+              <w:szCs w:val="24"/>
+              <w:lang w:val="uk-UA"/>
+            </w:rPr>
+            <w:object w:dxaOrig="225" w:dyaOrig="225" w14:anchorId="339EB90A">
+              <v:shape id="_x0000_i1401" type="#_x0000_t75" style="width:108pt;height:21.75pt" o:ole="">
+                <v:imagedata r:id="rId18" o:title=""/>
+              </v:shape>
+              <w:control r:id="rId33" w:name="OptionButton11111" w:shapeid="_x0000_i1401"/>
+            </w:object>
+          </w:r>
+        </w:p>
+        <w:p>
+          <w:pPr>
+            <w:rPr>
+              <w:rFonts w:cstheme="minorHAnsi"/>
+              <w:color w:val="0070C0"/>
+              <w:sz w:val="24"/>
+              <w:szCs w:val="24"/>
+              <w:lang w:val="uk-UA"/>
+            </w:rPr>
+          </w:pPr>
+          <w:r>
+            <w:rPr>
+              <w:rFonts w:cstheme="minorHAnsi"/>
+              <w:color w:val="0070C0"/>
+              <w:sz w:val="24"/>
+              <w:szCs w:val="24"/>
+              <w:lang w:val="uk-UA"/>
+            </w:rPr>
+            <w:object w:dxaOrig="225" w:dyaOrig="225" w14:anchorId="6B2D81A8">
+              <v:shape id="_x0000_i1403" type="#_x0000_t75" style="width:108pt;height:21.75pt" o:ole="">
+                <v:imagedata r:id="rId20" o:title=""/>
+              </v:shape>
+              <w:control r:id="rId34" w:name="OptionButton21111" w:shapeid="_x0000_i1403"/>
+            </w:object>
+          </w:r>
+        </w:p>
+      </w:sdtContent>
+    </w:sdt>
+    <w:p>
+      <w:pPr>
+        <w:rPr>
+          <w:rFonts w:cstheme="minorHAnsi"/>
+          <w:sz w:val="24"/>
+          <w:szCs w:val="24"/>
+          <w:lang w:val="uk-UA"/>
+        </w:rPr>
+      </w:pPr>
+      <w:r>
+        <w:rPr>
+          <w:rFonts w:cstheme="minorHAnsi"/>
+          <w:sz w:val="24"/>
+          <w:szCs w:val="24"/>
+          <w:lang w:val="uk-UA"/>
+        </w:rPr>
+        <w:t>Лінія регресії є єдиною лінією, яка мінімізує середню квадратичну помилку</w:t>
+      </w:r>
+      <w:r>
+        <w:rPr>
+          <w:rFonts w:cstheme="minorHAnsi"/>
+          <w:sz w:val="24"/>
+          <w:szCs w:val="24"/>
+          <w:lang w:val="uk-UA"/>
+        </w:rPr>
+        <w:t>?</w:t>
+      </w:r>
+    </w:p>
+    <w:sdt>
+      <w:sdtPr>
+        <w:rPr>
+          <w:rFonts w:cstheme="minorHAnsi"/>
+          <w:color w:val="0070C0"/>
+          <w:sz w:val="24"/>
+          <w:szCs w:val="24"/>
+          <w:lang w:val="uk-UA"/>
+        </w:rPr>
+        <w:id w:val="-1188750360"/>
+        <w:lock w:val="contentLocked"/>
+        <w:placeholder>
+          <w:docPart w:val="200F7A35E20D42EEB9A5C1FF87F1495B"/>
+        </w:placeholder>
+        <w:group/>
+      </w:sdtPr>
+      <w:sdtEndPr/>
+      <w:sdtContent>
+        <w:p>
+          <w:pPr>
+            <w:rPr>
+              <w:rFonts w:cstheme="minorHAnsi"/>
+              <w:color w:val="0070C0"/>
+              <w:sz w:val="24"/>
+              <w:szCs w:val="24"/>
+              <w:lang w:val="uk-UA"/>
+            </w:rPr>
+          </w:pPr>
+          <w:r>
+            <w:rPr>
+              <w:rFonts w:cstheme="minorHAnsi"/>
+              <w:color w:val="0070C0"/>
+              <w:sz w:val="24"/>
+              <w:szCs w:val="24"/>
+              <w:lang w:val="uk-UA"/>
+            </w:rPr>
+            <w:object w:dxaOrig="225" w:dyaOrig="225" w14:anchorId="4E2B7670">
+              <v:shape id="_x0000_i1402" type="#_x0000_t75" style="width:108pt;height:21.75pt" o:ole="">
+                <v:imagedata r:id="rId35" o:title=""/>
+              </v:shape>
+              <w:control r:id="rId36" w:name="OptionButton111111" w:shapeid="_x0000_i1402"/>
             </w:object>
           </w:r>
         </w:p>
@@ -3148,11 +3333,11 @@
               <w:szCs w:val="24"/>
               <w:lang w:val="uk-UA"/>
             </w:rPr>
-            <w:object w:dxaOrig="1440" w:dyaOrig="1440" w14:anchorId="05DA3DBE">
-              <v:shape id="_x0000_i1147" type="#_x0000_t75" style="width:108pt;height:21.8pt" o:ole="">
-                <v:imagedata r:id="rId17" o:title=""/>
+            <w:object w:dxaOrig="225" w:dyaOrig="225" w14:anchorId="746B89D1">
+              <v:shape id="_x0000_i1360" type="#_x0000_t75" style="width:108pt;height:21.75pt" o:ole="">
+                <v:imagedata r:id="rId20" o:title=""/>
               </v:shape>
-              <w:control r:id="rId27" w:name="OptionButton2111" w:shapeid="_x0000_i1147"/>
+              <w:control r:id="rId37" w:name="OptionButton211111" w:shapeid="_x0000_i1360"/>
             </w:object>
           </w:r>
         </w:p>
@@ -3174,115 +3359,7 @@
           <w:szCs w:val="24"/>
           <w:lang w:val="uk-UA"/>
         </w:rPr>
-        <w:t>Ми можемо розрахувати «найкращ</w:t>
-      </w:r>
-      <w:r>
-        <w:rPr>
-          <w:rFonts w:cstheme="minorHAnsi"/>
-          <w:sz w:val="24"/>
-          <w:szCs w:val="24"/>
-          <w:lang w:val="uk-UA"/>
-        </w:rPr>
-        <w:t>у</w:t>
-      </w:r>
-      <w:r>
-        <w:rPr>
-          <w:rFonts w:cstheme="minorHAnsi"/>
-          <w:sz w:val="24"/>
-          <w:szCs w:val="24"/>
-          <w:lang w:val="uk-UA"/>
-        </w:rPr>
-        <w:t xml:space="preserve"> апроксимаці</w:t>
-      </w:r>
-      <w:r>
-        <w:rPr>
-          <w:rFonts w:cstheme="minorHAnsi"/>
-          <w:sz w:val="24"/>
-          <w:szCs w:val="24"/>
-          <w:lang w:val="uk-UA"/>
-        </w:rPr>
-        <w:t>ю</w:t>
-      </w:r>
-      <w:r>
-        <w:rPr>
-          <w:rFonts w:cstheme="minorHAnsi"/>
-          <w:sz w:val="24"/>
-          <w:szCs w:val="24"/>
-          <w:lang w:val="uk-UA"/>
-        </w:rPr>
-        <w:t>»</w:t>
-      </w:r>
-      <w:r>
-        <w:rPr>
-          <w:rFonts w:cstheme="minorHAnsi"/>
-          <w:sz w:val="24"/>
-          <w:szCs w:val="24"/>
-          <w:lang w:val="uk-UA"/>
-        </w:rPr>
-        <w:t xml:space="preserve"> </w:t>
-      </w:r>
-      <w:r>
-        <w:rPr>
-          <w:rFonts w:cstheme="minorHAnsi"/>
-          <w:sz w:val="24"/>
-          <w:szCs w:val="24"/>
-          <w:lang w:val="uk-UA"/>
-        </w:rPr>
-        <w:t>ліні</w:t>
-      </w:r>
-      <w:r>
-        <w:rPr>
-          <w:rFonts w:cstheme="minorHAnsi"/>
-          <w:sz w:val="24"/>
-          <w:szCs w:val="24"/>
-          <w:lang w:val="uk-UA"/>
-        </w:rPr>
-        <w:t>ї</w:t>
-      </w:r>
-      <w:r>
-        <w:rPr>
-          <w:rFonts w:cstheme="minorHAnsi"/>
-          <w:sz w:val="24"/>
-          <w:szCs w:val="24"/>
-          <w:lang w:val="uk-UA"/>
-        </w:rPr>
-        <w:t xml:space="preserve"> регресії,</w:t>
-      </w:r>
-      <w:r>
-        <w:rPr>
-          <w:rFonts w:cstheme="minorHAnsi"/>
-          <w:sz w:val="24"/>
-          <w:szCs w:val="24"/>
-          <w:lang w:val="uk-UA"/>
-        </w:rPr>
-        <w:t xml:space="preserve"> якщо </w:t>
-      </w:r>
-      <w:r>
-        <w:rPr>
-          <w:rFonts w:cstheme="minorHAnsi"/>
-          <w:sz w:val="24"/>
-          <w:szCs w:val="24"/>
-          <w:lang w:val="uk-UA"/>
-        </w:rPr>
-        <w:t>мінімізу</w:t>
-      </w:r>
-      <w:r>
-        <w:rPr>
-          <w:rFonts w:cstheme="minorHAnsi"/>
-          <w:sz w:val="24"/>
-          <w:szCs w:val="24"/>
-          <w:lang w:val="uk-UA"/>
-        </w:rPr>
-        <w:t>ємо</w:t>
-      </w:r>
-      <w:r>
-        <w:rPr>
-          <w:rFonts w:cstheme="minorHAnsi"/>
-          <w:sz w:val="24"/>
-          <w:szCs w:val="24"/>
-          <w:lang w:val="uk-UA"/>
-        </w:rPr>
-        <w:t xml:space="preserve"> середню помилку</w:t>
+        <w:t>Незалежно від форми діаграми розсіювання, існує унікальна лінія, яка мінімізує середню квадратичну помилку оцінки</w:t>
       </w:r>
       <w:r>
         <w:rPr>
@@ -3303,13 +3380,14 @@
           <w:szCs w:val="24"/>
           <w:lang w:val="uk-UA"/>
         </w:rPr>
-        <w:id w:val="-1750647283"/>
+        <w:id w:val="1474024438"/>
         <w:lock w:val="contentLocked"/>
         <w:placeholder>
-          <w:docPart w:val="EAE490C003784B9FBD92AE5526200428"/>
+          <w:docPart w:val="6F8D8AC19F9C4869A909A2F111082544"/>
         </w:placeholder>
         <w:group/>
       </w:sdtPr>
+      <w:sdtEndPr/>
       <w:sdtContent>
         <w:p>
           <w:pPr>
@@ -3329,11 +3407,11 @@
               <w:szCs w:val="24"/>
               <w:lang w:val="uk-UA"/>
             </w:rPr>
-            <w:object w:dxaOrig="1440" w:dyaOrig="1440" w14:anchorId="339EB90A">
-              <v:shape id="_x0000_i1152" type="#_x0000_t75" style="width:108pt;height:21.8pt" o:ole="">
-                <v:imagedata r:id="rId28" o:title=""/>
+            <w:object w:dxaOrig="225" w:dyaOrig="225" w14:anchorId="1DDFD720">
+              <v:shape id="_x0000_i1404" type="#_x0000_t75" style="width:108pt;height:21.75pt" o:ole="">
+                <v:imagedata r:id="rId38" o:title=""/>
               </v:shape>
-              <w:control r:id="rId29" w:name="OptionButton11111" w:shapeid="_x0000_i1152"/>
+              <w:control r:id="rId39" w:name="OptionButton1111111" w:shapeid="_x0000_i1404"/>
             </w:object>
           </w:r>
         </w:p>
@@ -3359,11 +3437,11 @@
               <w:szCs w:val="24"/>
               <w:lang w:val="uk-UA"/>
             </w:rPr>
-            <w:object w:dxaOrig="1440" w:dyaOrig="1440" w14:anchorId="6B2D81A8">
-              <v:shape id="_x0000_i1157" type="#_x0000_t75" style="width:108pt;height:21.8pt" o:ole="">
-                <v:imagedata r:id="rId17" o:title=""/>
+            <w:object w:dxaOrig="225" w:dyaOrig="225" w14:anchorId="2F4CAF4F">
+              <v:shape id="_x0000_i1405" type="#_x0000_t75" style="width:108pt;height:21.75pt" o:ole="">
+                <v:imagedata r:id="rId28" o:title=""/>
               </v:shape>
-              <w:control r:id="rId30" w:name="OptionButton21111" w:shapeid="_x0000_i1157"/>
+              <w:control r:id="rId40" w:name="OptionButton2111111" w:shapeid="_x0000_i1405"/>
             </w:object>
           </w:r>
         </w:p>
@@ -3373,259 +3451,334 @@
       <w:pPr>
         <w:rPr>
           <w:rFonts w:cstheme="minorHAnsi"/>
-          <w:sz w:val="24"/>
-          <w:szCs w:val="24"/>
-          <w:lang w:val="uk-UA"/>
-        </w:rPr>
-      </w:pPr>
-      <w:r>
-        <w:rPr>
-          <w:rFonts w:cstheme="minorHAnsi"/>
-          <w:sz w:val="24"/>
-          <w:szCs w:val="24"/>
-          <w:lang w:val="uk-UA"/>
-        </w:rPr>
-        <w:t>Лінія регресії є єдиною лінією, яка мінімізує середню квадратичну помилку</w:t>
-      </w:r>
-      <w:r>
-        <w:rPr>
-          <w:rFonts w:cstheme="minorHAnsi"/>
-          <w:sz w:val="24"/>
-          <w:szCs w:val="24"/>
-          <w:lang w:val="uk-UA"/>
-        </w:rPr>
-        <w:t>?</w:t>
-      </w:r>
-    </w:p>
-    <w:sdt>
-      <w:sdtPr>
-        <w:rPr>
-          <w:rFonts w:cstheme="minorHAnsi"/>
-          <w:color w:val="0070C0"/>
-          <w:sz w:val="24"/>
-          <w:szCs w:val="24"/>
-          <w:lang w:val="uk-UA"/>
-        </w:rPr>
-        <w:id w:val="-1188750360"/>
-        <w:lock w:val="contentLocked"/>
-        <w:placeholder>
-          <w:docPart w:val="200F7A35E20D42EEB9A5C1FF87F1495B"/>
-        </w:placeholder>
-        <w:group/>
-      </w:sdtPr>
-      <w:sdtContent>
-        <w:p>
-          <w:pPr>
-            <w:rPr>
-              <w:rFonts w:cstheme="minorHAnsi"/>
-              <w:color w:val="0070C0"/>
-              <w:sz w:val="24"/>
-              <w:szCs w:val="24"/>
-              <w:lang w:val="uk-UA"/>
-            </w:rPr>
-          </w:pPr>
-          <w:r>
-            <w:rPr>
-              <w:rFonts w:cstheme="minorHAnsi"/>
-              <w:color w:val="0070C0"/>
-              <w:sz w:val="24"/>
-              <w:szCs w:val="24"/>
-              <w:lang w:val="uk-UA"/>
-            </w:rPr>
-            <w:object w:dxaOrig="1440" w:dyaOrig="1440" w14:anchorId="4E2B7670">
-              <v:shape id="_x0000_i1173" type="#_x0000_t75" style="width:108pt;height:21.8pt" o:ole="">
-                <v:imagedata r:id="rId28" o:title=""/>
-              </v:shape>
-              <w:control r:id="rId31" w:name="OptionButton111111" w:shapeid="_x0000_i1173"/>
-            </w:object>
-          </w:r>
-        </w:p>
-        <w:p>
-          <w:pPr>
-            <w:rPr>
-              <w:rFonts w:cstheme="minorHAnsi"/>
-              <w:b/>
-              <w:bCs/>
-              <w:i/>
-              <w:iCs/>
-              <w:color w:val="00B050"/>
-              <w:sz w:val="24"/>
-              <w:szCs w:val="24"/>
-              <w:lang w:val="uk-UA"/>
-            </w:rPr>
-          </w:pPr>
-          <w:r>
-            <w:rPr>
-              <w:rFonts w:cstheme="minorHAnsi"/>
-              <w:color w:val="0070C0"/>
-              <w:sz w:val="24"/>
-              <w:szCs w:val="24"/>
-              <w:lang w:val="uk-UA"/>
-            </w:rPr>
-            <w:object w:dxaOrig="1440" w:dyaOrig="1440" w14:anchorId="746B89D1">
-              <v:shape id="_x0000_i1172" type="#_x0000_t75" style="width:108pt;height:21.8pt" o:ole="">
-                <v:imagedata r:id="rId21" o:title=""/>
-              </v:shape>
-              <w:control r:id="rId32" w:name="OptionButton211111" w:shapeid="_x0000_i1172"/>
-            </w:object>
-          </w:r>
-        </w:p>
-      </w:sdtContent>
-    </w:sdt>
-    <w:p>
-      <w:pPr>
-        <w:rPr>
-          <w:rFonts w:cstheme="minorHAnsi"/>
-          <w:sz w:val="24"/>
-          <w:szCs w:val="24"/>
-          <w:lang w:val="uk-UA"/>
-        </w:rPr>
-      </w:pPr>
-      <w:r>
-        <w:rPr>
-          <w:rFonts w:cstheme="minorHAnsi"/>
-          <w:sz w:val="24"/>
-          <w:szCs w:val="24"/>
-          <w:lang w:val="uk-UA"/>
-        </w:rPr>
-        <w:t>Незалежно від форми діаграми розсіювання, існує унікальна лінія, яка мінімізує середню квадратичну помилку оцінки</w:t>
-      </w:r>
-      <w:r>
-        <w:rPr>
-          <w:rFonts w:cstheme="minorHAnsi"/>
-          <w:sz w:val="24"/>
-          <w:szCs w:val="24"/>
-          <w:lang w:val="uk-UA"/>
-        </w:rPr>
-        <w:t>?</w:t>
-      </w:r>
-    </w:p>
-    <w:sdt>
-      <w:sdtPr>
-        <w:rPr>
-          <w:rFonts w:cstheme="minorHAnsi"/>
-          <w:color w:val="0070C0"/>
-          <w:sz w:val="24"/>
-          <w:szCs w:val="24"/>
-          <w:lang w:val="uk-UA"/>
-        </w:rPr>
-        <w:id w:val="1474024438"/>
-        <w:lock w:val="contentLocked"/>
-        <w:placeholder>
-          <w:docPart w:val="6F8D8AC19F9C4869A909A2F111082544"/>
-        </w:placeholder>
-        <w:group/>
-      </w:sdtPr>
-      <w:sdtContent>
-        <w:p>
-          <w:pPr>
-            <w:rPr>
-              <w:rFonts w:cstheme="minorHAnsi"/>
-              <w:color w:val="0070C0"/>
-              <w:sz w:val="24"/>
-              <w:szCs w:val="24"/>
-              <w:lang w:val="uk-UA"/>
-            </w:rPr>
-          </w:pPr>
-          <w:r>
-            <w:rPr>
-              <w:rFonts w:cstheme="minorHAnsi"/>
-              <w:color w:val="0070C0"/>
-              <w:sz w:val="24"/>
-              <w:szCs w:val="24"/>
-              <w:lang w:val="uk-UA"/>
-            </w:rPr>
-            <w:object w:dxaOrig="1440" w:dyaOrig="1440" w14:anchorId="1DDFD720">
-              <v:shape id="_x0000_i1177" type="#_x0000_t75" style="width:108pt;height:21.8pt" o:ole="">
-                <v:imagedata r:id="rId15" o:title=""/>
-              </v:shape>
-              <w:control r:id="rId33" w:name="OptionButton1111111" w:shapeid="_x0000_i1177"/>
-            </w:object>
-          </w:r>
-        </w:p>
-        <w:p>
-          <w:pPr>
-            <w:rPr>
-              <w:rFonts w:cstheme="minorHAnsi"/>
-              <w:b/>
-              <w:bCs/>
-              <w:i/>
-              <w:iCs/>
-              <w:color w:val="00B050"/>
-              <w:sz w:val="24"/>
-              <w:szCs w:val="24"/>
-              <w:lang w:val="uk-UA"/>
-            </w:rPr>
-          </w:pPr>
-          <w:r>
-            <w:rPr>
-              <w:rFonts w:cstheme="minorHAnsi"/>
-              <w:color w:val="0070C0"/>
-              <w:sz w:val="24"/>
-              <w:szCs w:val="24"/>
-              <w:lang w:val="uk-UA"/>
-            </w:rPr>
-            <w:object w:dxaOrig="1440" w:dyaOrig="1440" w14:anchorId="2F4CAF4F">
-              <v:shape id="_x0000_i1176" type="#_x0000_t75" style="width:108pt;height:21.8pt" o:ole="">
-                <v:imagedata r:id="rId17" o:title=""/>
-              </v:shape>
-              <w:control r:id="rId34" w:name="OptionButton2111111" w:shapeid="_x0000_i1176"/>
-            </w:object>
-          </w:r>
-        </w:p>
-      </w:sdtContent>
-    </w:sdt>
-    <w:p>
-      <w:pPr>
-        <w:rPr>
-          <w:rFonts w:cstheme="minorHAnsi"/>
           <w:b/>
           <w:bCs/>
           <w:i/>
           <w:iCs/>
+          <w:color w:val="323E4F" w:themeColor="text2" w:themeShade="BF"/>
+          <w:sz w:val="24"/>
+          <w:szCs w:val="24"/>
+          <w:lang w:val="uk-UA"/>
+        </w:rPr>
+      </w:pPr>
+      <w:r>
+        <w:rPr>
+          <w:rFonts w:cstheme="minorHAnsi"/>
+          <w:b/>
+          <w:bCs/>
+          <w:i/>
+          <w:iCs/>
           <w:color w:val="00B050"/>
           <w:sz w:val="24"/>
           <w:szCs w:val="24"/>
           <w:lang w:val="uk-UA"/>
         </w:rPr>
-      </w:pPr>
+        <w:t>Завдання</w:t>
+      </w:r>
+      <w:r>
+        <w:rPr>
+          <w:rFonts w:cstheme="minorHAnsi"/>
+          <w:b/>
+          <w:bCs/>
+          <w:i/>
+          <w:iCs/>
+          <w:color w:val="00B050"/>
+          <w:sz w:val="24"/>
+          <w:szCs w:val="24"/>
+          <w:lang w:val="uk-UA"/>
+        </w:rPr>
+        <w:t xml:space="preserve"> </w:t>
+      </w:r>
+      <w:r>
+        <w:rPr>
+          <w:rFonts w:cstheme="minorHAnsi"/>
+          <w:b/>
+          <w:bCs/>
+          <w:i/>
+          <w:iCs/>
+          <w:color w:val="00B050"/>
+          <w:sz w:val="24"/>
+          <w:szCs w:val="24"/>
+          <w:lang w:val="uk-UA"/>
+        </w:rPr>
+        <w:t>4</w:t>
+      </w:r>
+      <w:r>
+        <w:rPr>
+          <w:rFonts w:cstheme="minorHAnsi"/>
+          <w:b/>
+          <w:bCs/>
+          <w:i/>
+          <w:iCs/>
+          <w:color w:val="323E4F" w:themeColor="text2" w:themeShade="BF"/>
+          <w:sz w:val="24"/>
+          <w:szCs w:val="24"/>
+          <w:lang w:val="uk-UA"/>
+        </w:rPr>
+        <w:t>:</w:t>
+      </w:r>
     </w:p>
     <w:p>
       <w:pPr>
         <w:rPr>
           <w:rFonts w:cstheme="minorHAnsi"/>
-          <w:b/>
-          <w:bCs/>
-          <w:i/>
-          <w:iCs/>
-          <w:color w:val="323E4F" w:themeColor="text2" w:themeShade="BF"/>
-          <w:sz w:val="24"/>
-          <w:szCs w:val="24"/>
-          <w:lang w:val="uk-UA"/>
-        </w:rPr>
-      </w:pPr>
-      <w:r>
-        <w:rPr>
-          <w:rFonts w:cstheme="minorHAnsi"/>
-          <w:b/>
-          <w:bCs/>
-          <w:i/>
-          <w:iCs/>
-          <w:color w:val="00B050"/>
-          <w:sz w:val="24"/>
-          <w:szCs w:val="24"/>
-          <w:lang w:val="uk-UA"/>
-        </w:rPr>
-        <w:t>Завдання</w:t>
-      </w:r>
-      <w:r>
-        <w:rPr>
-          <w:rFonts w:cstheme="minorHAnsi"/>
-          <w:b/>
-          <w:bCs/>
-          <w:i/>
-          <w:iCs/>
-          <w:color w:val="00B050"/>
+          <w:sz w:val="24"/>
+          <w:szCs w:val="24"/>
+          <w:lang w:val="uk-UA"/>
+        </w:rPr>
+      </w:pPr>
+      <w:r>
+        <w:rPr>
+          <w:rFonts w:cstheme="minorHAnsi"/>
+          <w:sz w:val="24"/>
+          <w:szCs w:val="24"/>
+          <w:lang w:val="uk-UA"/>
+        </w:rPr>
+        <w:t xml:space="preserve">Виконайте інструкції наведені в файлі </w:t>
+      </w:r>
+      <w:r>
+        <w:rPr>
+          <w:rFonts w:cstheme="minorHAnsi"/>
+          <w:i/>
+          <w:iCs/>
+          <w:color w:val="0070C0"/>
+          <w:sz w:val="24"/>
+          <w:szCs w:val="24"/>
+          <w:lang w:val="uk-UA"/>
+        </w:rPr>
+        <w:t>pr</w:t>
+      </w:r>
+      <w:r>
+        <w:rPr>
+          <w:rFonts w:cstheme="minorHAnsi"/>
+          <w:i/>
+          <w:iCs/>
+          <w:color w:val="0070C0"/>
+          <w:sz w:val="24"/>
+          <w:szCs w:val="24"/>
+          <w:lang w:val="uk-UA"/>
+        </w:rPr>
+        <w:t>3</w:t>
+      </w:r>
+      <w:r>
+        <w:rPr>
+          <w:rFonts w:cstheme="minorHAnsi"/>
+          <w:i/>
+          <w:iCs/>
+          <w:color w:val="0070C0"/>
+          <w:sz w:val="24"/>
+          <w:szCs w:val="24"/>
+          <w:lang w:val="uk-UA"/>
+        </w:rPr>
+        <w:t>_</w:t>
+      </w:r>
+      <w:r>
+        <w:rPr>
+          <w:rFonts w:cstheme="minorHAnsi"/>
+          <w:i/>
+          <w:iCs/>
+          <w:color w:val="0070C0"/>
+          <w:sz w:val="24"/>
+          <w:szCs w:val="24"/>
+          <w:lang w:val="uk-UA"/>
+        </w:rPr>
+        <w:t>4</w:t>
+      </w:r>
+      <w:r>
+        <w:rPr>
+          <w:rFonts w:cstheme="minorHAnsi"/>
+          <w:i/>
+          <w:iCs/>
+          <w:color w:val="0070C0"/>
+          <w:sz w:val="24"/>
+          <w:szCs w:val="24"/>
+          <w:lang w:val="uk-UA"/>
+        </w:rPr>
+        <w:t>.ipynb</w:t>
+      </w:r>
+      <w:r>
+        <w:rPr>
+          <w:rFonts w:cstheme="minorHAnsi"/>
+          <w:sz w:val="24"/>
+          <w:szCs w:val="24"/>
+          <w:lang w:val="uk-UA"/>
+        </w:rPr>
+        <w:t xml:space="preserve"> з директорії </w:t>
+      </w:r>
+      <w:r>
+        <w:rPr>
+          <w:rFonts w:cstheme="minorHAnsi"/>
+          <w:sz w:val="24"/>
+          <w:szCs w:val="24"/>
+          <w:lang w:val="uk-UA"/>
+        </w:rPr>
+        <w:t>pr</w:t>
+      </w:r>
+      <w:r>
+        <w:rPr>
+          <w:rFonts w:cstheme="minorHAnsi"/>
+          <w:sz w:val="24"/>
+          <w:szCs w:val="24"/>
+          <w:lang w:val="uk-UA"/>
+        </w:rPr>
+        <w:t>3</w:t>
+      </w:r>
+      <w:r>
+        <w:rPr>
+          <w:rFonts w:cstheme="minorHAnsi"/>
+          <w:sz w:val="24"/>
+          <w:szCs w:val="24"/>
+          <w:lang w:val="uk-UA"/>
+        </w:rPr>
+        <w:t>_</w:t>
+      </w:r>
+      <w:r>
+        <w:rPr>
+          <w:rFonts w:cstheme="minorHAnsi"/>
+          <w:sz w:val="24"/>
+          <w:szCs w:val="24"/>
+          <w:lang w:val="uk-UA"/>
+        </w:rPr>
+        <w:t>4</w:t>
+      </w:r>
+      <w:r>
+        <w:rPr>
+          <w:rFonts w:cstheme="minorHAnsi"/>
+          <w:sz w:val="24"/>
+          <w:szCs w:val="24"/>
+          <w:lang w:val="uk-UA"/>
+        </w:rPr>
+        <w:t xml:space="preserve"> (архіву </w:t>
+      </w:r>
+      <w:r>
+        <w:rPr>
+          <w:rFonts w:cstheme="minorHAnsi"/>
+          <w:sz w:val="24"/>
+          <w:szCs w:val="24"/>
+          <w:lang w:val="uk-UA"/>
+        </w:rPr>
+        <w:t>pr</w:t>
+      </w:r>
+      <w:r>
+        <w:rPr>
+          <w:rFonts w:cstheme="minorHAnsi"/>
+          <w:sz w:val="24"/>
+          <w:szCs w:val="24"/>
+          <w:lang w:val="uk-UA"/>
+        </w:rPr>
+        <w:t>3</w:t>
+      </w:r>
+      <w:r>
+        <w:rPr>
+          <w:rFonts w:cstheme="minorHAnsi"/>
+          <w:sz w:val="24"/>
+          <w:szCs w:val="24"/>
+          <w:lang w:val="uk-UA"/>
+        </w:rPr>
+        <w:t>_</w:t>
+      </w:r>
+      <w:r>
+        <w:rPr>
+          <w:rFonts w:cstheme="minorHAnsi"/>
+          <w:sz w:val="24"/>
+          <w:szCs w:val="24"/>
+          <w:lang w:val="uk-UA"/>
+        </w:rPr>
+        <w:t>4</w:t>
+      </w:r>
+      <w:r>
+        <w:rPr>
+          <w:rFonts w:cstheme="minorHAnsi"/>
+          <w:sz w:val="24"/>
+          <w:szCs w:val="24"/>
+          <w:lang w:val="uk-UA"/>
+        </w:rPr>
+        <w:t>.</w:t>
+      </w:r>
+      <w:r>
+        <w:rPr>
+          <w:rFonts w:cstheme="minorHAnsi"/>
+          <w:sz w:val="24"/>
+          <w:szCs w:val="24"/>
+          <w:lang w:val="en-US"/>
+        </w:rPr>
+        <w:t>zip</w:t>
+      </w:r>
+      <w:r>
+        <w:rPr>
+          <w:rFonts w:cstheme="minorHAnsi"/>
+          <w:sz w:val="24"/>
+          <w:szCs w:val="24"/>
+          <w:lang w:val="uk-UA"/>
+        </w:rPr>
+        <w:t>)</w:t>
+      </w:r>
+      <w:r>
+        <w:rPr>
+          <w:rFonts w:cstheme="minorHAnsi"/>
+          <w:sz w:val="24"/>
+          <w:szCs w:val="24"/>
+          <w:lang w:val="uk-UA"/>
+        </w:rPr>
+        <w:t xml:space="preserve">. </w:t>
+      </w:r>
+      <w:r>
+        <w:rPr>
+          <w:rFonts w:cstheme="minorHAnsi"/>
+          <w:sz w:val="24"/>
+          <w:szCs w:val="24"/>
+          <w:lang w:val="uk-UA"/>
+        </w:rPr>
+        <w:t xml:space="preserve">Приєднайте до вашого проекту </w:t>
+      </w:r>
+      <w:r>
+        <w:rPr>
+          <w:rFonts w:cstheme="minorHAnsi"/>
+          <w:sz w:val="24"/>
+          <w:szCs w:val="24"/>
+          <w:lang w:val="uk-UA"/>
+        </w:rPr>
+        <w:t>JUPYTER NOTEBOOK</w:t>
+      </w:r>
+      <w:r>
+        <w:rPr>
+          <w:rFonts w:cstheme="minorHAnsi"/>
+          <w:sz w:val="24"/>
+          <w:szCs w:val="24"/>
+          <w:lang w:val="uk-UA"/>
+        </w:rPr>
+        <w:t xml:space="preserve"> систему контролю версій </w:t>
+      </w:r>
+      <w:r>
+        <w:rPr>
+          <w:rFonts w:cstheme="minorHAnsi"/>
+          <w:sz w:val="24"/>
+          <w:szCs w:val="24"/>
+          <w:lang w:val="en-US"/>
+        </w:rPr>
+        <w:t>Git</w:t>
+      </w:r>
+      <w:r>
+        <w:rPr>
+          <w:rFonts w:cstheme="minorHAnsi"/>
+          <w:sz w:val="24"/>
+          <w:szCs w:val="24"/>
+          <w:lang w:val="uk-UA"/>
+        </w:rPr>
+        <w:t xml:space="preserve"> та розмістить його на </w:t>
+      </w:r>
+      <w:r>
+        <w:rPr>
+          <w:rFonts w:cstheme="minorHAnsi"/>
+          <w:sz w:val="24"/>
+          <w:szCs w:val="24"/>
+          <w:lang w:val="en-US"/>
+        </w:rPr>
+        <w:t>GitHub</w:t>
+      </w:r>
+      <w:r>
+        <w:rPr>
+          <w:rFonts w:cstheme="minorHAnsi"/>
           <w:sz w:val="24"/>
           <w:szCs w:val="24"/>
           <w:lang w:val="uk-UA"/>
@@ -3635,53 +3788,17 @@
       <w:r>
         <w:rPr>
           <w:rFonts w:cstheme="minorHAnsi"/>
-          <w:b/>
-          <w:bCs/>
-          <w:i/>
-          <w:iCs/>
-          <w:color w:val="00B050"/>
-          <w:sz w:val="24"/>
-          <w:szCs w:val="24"/>
-          <w:lang w:val="uk-UA"/>
-        </w:rPr>
-        <w:t>4</w:t>
-      </w:r>
-      <w:r>
-        <w:rPr>
-          <w:rFonts w:cstheme="minorHAnsi"/>
-          <w:b/>
-          <w:bCs/>
-          <w:i/>
-          <w:iCs/>
-          <w:color w:val="323E4F" w:themeColor="text2" w:themeShade="BF"/>
-          <w:sz w:val="24"/>
-          <w:szCs w:val="24"/>
-          <w:lang w:val="uk-UA"/>
-        </w:rPr>
-        <w:t>:</w:t>
+          <w:sz w:val="24"/>
+          <w:szCs w:val="24"/>
+          <w:lang w:val="uk-UA"/>
+        </w:rPr>
+        <w:t>надавши посилання нижче:</w:t>
       </w:r>
     </w:p>
     <w:p>
       <w:pPr>
         <w:rPr>
           <w:rFonts w:cstheme="minorHAnsi"/>
-          <w:sz w:val="24"/>
-          <w:szCs w:val="24"/>
-          <w:lang w:val="uk-UA"/>
-        </w:rPr>
-      </w:pPr>
-      <w:r>
-        <w:rPr>
-          <w:rFonts w:cstheme="minorHAnsi"/>
-          <w:sz w:val="24"/>
-          <w:szCs w:val="24"/>
-          <w:lang w:val="uk-UA"/>
-        </w:rPr>
-        <w:t xml:space="preserve">Виконайте інструкції наведені в файлі </w:t>
-      </w:r>
-      <w:r>
-        <w:rPr>
-          <w:rFonts w:cstheme="minorHAnsi"/>
           <w:i/>
           <w:iCs/>
           <w:color w:val="0070C0"/>
@@ -3689,8 +3806,7 @@
           <w:szCs w:val="24"/>
           <w:lang w:val="uk-UA"/>
         </w:rPr>
-        <w:t>pr</w:t>
-      </w:r>
+      </w:pPr>
       <w:r>
         <w:rPr>
           <w:rFonts w:cstheme="minorHAnsi"/>
@@ -3701,6 +3817,78 @@
           <w:szCs w:val="24"/>
           <w:lang w:val="uk-UA"/>
         </w:rPr>
+        <w:t>Вставити посилання на Ваш</w:t>
+      </w:r>
+      <w:r>
+        <w:rPr>
+          <w:rFonts w:cstheme="minorHAnsi"/>
+          <w:i/>
+          <w:iCs/>
+          <w:color w:val="0070C0"/>
+          <w:sz w:val="24"/>
+          <w:szCs w:val="24"/>
+          <w:lang w:val="uk-UA"/>
+        </w:rPr>
+        <w:t>у</w:t>
+      </w:r>
+      <w:r>
+        <w:rPr>
+          <w:rFonts w:cstheme="minorHAnsi"/>
+          <w:i/>
+          <w:iCs/>
+          <w:color w:val="0070C0"/>
+          <w:sz w:val="24"/>
+          <w:szCs w:val="24"/>
+          <w:lang w:val="uk-UA"/>
+        </w:rPr>
+        <w:t xml:space="preserve"> </w:t>
+      </w:r>
+      <w:r>
+        <w:rPr>
+          <w:rFonts w:cstheme="minorHAnsi"/>
+          <w:i/>
+          <w:iCs/>
+          <w:color w:val="0070C0"/>
+          <w:sz w:val="24"/>
+          <w:szCs w:val="24"/>
+          <w:lang w:val="uk-UA"/>
+        </w:rPr>
+        <w:t>Практичн</w:t>
+      </w:r>
+      <w:r>
+        <w:rPr>
+          <w:rFonts w:cstheme="minorHAnsi"/>
+          <w:i/>
+          <w:iCs/>
+          <w:color w:val="0070C0"/>
+          <w:sz w:val="24"/>
+          <w:szCs w:val="24"/>
+          <w:lang w:val="uk-UA"/>
+        </w:rPr>
+        <w:t>у</w:t>
+      </w:r>
+      <w:r>
+        <w:rPr>
+          <w:rFonts w:cstheme="minorHAnsi"/>
+          <w:i/>
+          <w:iCs/>
+          <w:color w:val="0070C0"/>
+          <w:sz w:val="24"/>
+          <w:szCs w:val="24"/>
+          <w:lang w:val="uk-UA"/>
+        </w:rPr>
+        <w:t xml:space="preserve"> робота </w:t>
+      </w:r>
+      <w:r>
+        <w:rPr>
+          <w:rFonts w:cstheme="minorHAnsi"/>
+          <w:i/>
+          <w:iCs/>
+          <w:color w:val="0070C0"/>
+          <w:sz w:val="24"/>
+          <w:szCs w:val="24"/>
+          <w:lang w:val="uk-UA"/>
+        </w:rPr>
         <w:t>3</w:t>
       </w:r>
       <w:r>
@@ -3713,6 +3901,54 @@
           <w:szCs w:val="24"/>
           <w:lang w:val="uk-UA"/>
         </w:rPr>
+        <w:t xml:space="preserve"> (2023)</w:t>
+      </w:r>
+      <w:r>
+        <w:rPr>
+          <w:rFonts w:cstheme="minorHAnsi"/>
+          <w:i/>
+          <w:iCs/>
+          <w:color w:val="0070C0"/>
+          <w:sz w:val="24"/>
+          <w:szCs w:val="24"/>
+          <w:lang w:val="uk-UA"/>
+        </w:rPr>
+        <w:t xml:space="preserve"> </w:t>
+      </w:r>
+      <w:r>
+        <w:rPr>
+          <w:rFonts w:cstheme="minorHAnsi"/>
+          <w:i/>
+          <w:iCs/>
+          <w:color w:val="0070C0"/>
+          <w:sz w:val="24"/>
+          <w:szCs w:val="24"/>
+          <w:lang w:val="uk-UA"/>
+        </w:rPr>
+        <w:t xml:space="preserve">завдання </w:t>
+      </w:r>
+      <w:r>
+        <w:rPr>
+          <w:rFonts w:cstheme="minorHAnsi"/>
+          <w:i/>
+          <w:iCs/>
+          <w:color w:val="0070C0"/>
+          <w:sz w:val="24"/>
+          <w:szCs w:val="24"/>
+          <w:lang w:val="uk-UA"/>
+        </w:rPr>
+        <w:t>3</w:t>
+      </w:r>
+      <w:r>
+        <w:rPr>
+          <w:rFonts w:cstheme="minorHAnsi"/>
+          <w:i/>
+          <w:iCs/>
+          <w:color w:val="0070C0"/>
+          <w:sz w:val="24"/>
+          <w:szCs w:val="24"/>
+          <w:lang w:val="uk-UA"/>
+        </w:rPr>
         <w:t>_</w:t>
       </w:r>
       <w:r>
@@ -3737,205 +3973,31 @@
           <w:szCs w:val="24"/>
           <w:lang w:val="uk-UA"/>
         </w:rPr>
-        <w:t>.ipynb</w:t>
-      </w:r>
-      <w:r>
-        <w:rPr>
-          <w:rFonts w:cstheme="minorHAnsi"/>
-          <w:sz w:val="24"/>
-          <w:szCs w:val="24"/>
-          <w:lang w:val="uk-UA"/>
-        </w:rPr>
-        <w:t xml:space="preserve"> з директорії </w:t>
-      </w:r>
-      <w:r>
-        <w:rPr>
-          <w:rFonts w:cstheme="minorHAnsi"/>
-          <w:sz w:val="24"/>
-          <w:szCs w:val="24"/>
-          <w:lang w:val="uk-UA"/>
-        </w:rPr>
-        <w:t>pr</w:t>
-      </w:r>
-      <w:r>
-        <w:rPr>
-          <w:rFonts w:cstheme="minorHAnsi"/>
-          <w:sz w:val="24"/>
-          <w:szCs w:val="24"/>
-          <w:lang w:val="uk-UA"/>
-        </w:rPr>
-        <w:t>3</w:t>
-      </w:r>
-      <w:r>
-        <w:rPr>
-          <w:rFonts w:cstheme="minorHAnsi"/>
-          <w:sz w:val="24"/>
-          <w:szCs w:val="24"/>
-          <w:lang w:val="uk-UA"/>
-        </w:rPr>
-        <w:t>_</w:t>
-      </w:r>
-      <w:r>
-        <w:rPr>
-          <w:rFonts w:cstheme="minorHAnsi"/>
-          <w:sz w:val="24"/>
-          <w:szCs w:val="24"/>
-          <w:lang w:val="uk-UA"/>
-        </w:rPr>
-        <w:t>4</w:t>
-      </w:r>
-      <w:r>
-        <w:rPr>
-          <w:rFonts w:cstheme="minorHAnsi"/>
-          <w:sz w:val="24"/>
-          <w:szCs w:val="24"/>
-          <w:lang w:val="uk-UA"/>
-        </w:rPr>
-        <w:t xml:space="preserve"> (архіву </w:t>
-      </w:r>
-      <w:r>
-        <w:rPr>
-          <w:rFonts w:cstheme="minorHAnsi"/>
-          <w:sz w:val="24"/>
-          <w:szCs w:val="24"/>
-          <w:lang w:val="uk-UA"/>
-        </w:rPr>
-        <w:t>pr</w:t>
-      </w:r>
-      <w:r>
-        <w:rPr>
-          <w:rFonts w:cstheme="minorHAnsi"/>
-          <w:sz w:val="24"/>
-          <w:szCs w:val="24"/>
-          <w:lang w:val="uk-UA"/>
-        </w:rPr>
-        <w:t>3</w:t>
-      </w:r>
-      <w:r>
-        <w:rPr>
-          <w:rFonts w:cstheme="minorHAnsi"/>
-          <w:sz w:val="24"/>
-          <w:szCs w:val="24"/>
-          <w:lang w:val="uk-UA"/>
-        </w:rPr>
-        <w:t>_</w:t>
-      </w:r>
-      <w:r>
-        <w:rPr>
-          <w:rFonts w:cstheme="minorHAnsi"/>
-          <w:sz w:val="24"/>
-          <w:szCs w:val="24"/>
-          <w:lang w:val="uk-UA"/>
-        </w:rPr>
-        <w:t>4</w:t>
-      </w:r>
-      <w:r>
-        <w:rPr>
-          <w:rFonts w:cstheme="minorHAnsi"/>
-          <w:sz w:val="24"/>
-          <w:szCs w:val="24"/>
-          <w:lang w:val="uk-UA"/>
-        </w:rPr>
-        <w:t>.</w:t>
-      </w:r>
-      <w:r>
-        <w:rPr>
-          <w:rFonts w:cstheme="minorHAnsi"/>
+        <w:t xml:space="preserve"> на </w:t>
+      </w:r>
+      <w:r>
+        <w:rPr>
+          <w:rFonts w:cstheme="minorHAnsi"/>
+          <w:i/>
+          <w:iCs/>
+          <w:color w:val="0070C0"/>
           <w:sz w:val="24"/>
           <w:szCs w:val="24"/>
           <w:lang w:val="en-US"/>
         </w:rPr>
-        <w:t>zip</w:t>
-      </w:r>
-      <w:r>
-        <w:rPr>
-          <w:rFonts w:cstheme="minorHAnsi"/>
-          <w:sz w:val="24"/>
-          <w:szCs w:val="24"/>
-          <w:lang w:val="uk-UA"/>
-        </w:rPr>
-        <w:t>)</w:t>
-      </w:r>
-      <w:r>
-        <w:rPr>
-          <w:rFonts w:cstheme="minorHAnsi"/>
-          <w:sz w:val="24"/>
-          <w:szCs w:val="24"/>
-          <w:lang w:val="uk-UA"/>
-        </w:rPr>
-        <w:t xml:space="preserve">. </w:t>
-      </w:r>
-      <w:r>
-        <w:rPr>
-          <w:rFonts w:cstheme="minorHAnsi"/>
-          <w:sz w:val="24"/>
-          <w:szCs w:val="24"/>
-          <w:lang w:val="uk-UA"/>
-        </w:rPr>
-        <w:t xml:space="preserve">Приєднайте до вашого проекту </w:t>
-      </w:r>
-      <w:r>
-        <w:rPr>
-          <w:rFonts w:cstheme="minorHAnsi"/>
-          <w:sz w:val="24"/>
-          <w:szCs w:val="24"/>
-          <w:lang w:val="uk-UA"/>
-        </w:rPr>
-        <w:t>JUPYTER NOTEBOOK</w:t>
-      </w:r>
-      <w:r>
-        <w:rPr>
-          <w:rFonts w:cstheme="minorHAnsi"/>
-          <w:sz w:val="24"/>
-          <w:szCs w:val="24"/>
-          <w:lang w:val="uk-UA"/>
-        </w:rPr>
-        <w:t xml:space="preserve"> систему контролю версій </w:t>
-      </w:r>
-      <w:r>
-        <w:rPr>
-          <w:rFonts w:cstheme="minorHAnsi"/>
-          <w:sz w:val="24"/>
-          <w:szCs w:val="24"/>
-          <w:lang w:val="en-US"/>
-        </w:rPr>
-        <w:t>Git</w:t>
-      </w:r>
-      <w:r>
-        <w:rPr>
-          <w:rFonts w:cstheme="minorHAnsi"/>
-          <w:sz w:val="24"/>
-          <w:szCs w:val="24"/>
-          <w:lang w:val="uk-UA"/>
-        </w:rPr>
-        <w:t xml:space="preserve"> та розмістить його на </w:t>
-      </w:r>
-      <w:r>
-        <w:rPr>
-          <w:rFonts w:cstheme="minorHAnsi"/>
-          <w:sz w:val="24"/>
-          <w:szCs w:val="24"/>
-          <w:lang w:val="en-US"/>
-        </w:rPr>
         <w:t>GitHub</w:t>
       </w:r>
       <w:r>
         <w:rPr>
           <w:rFonts w:cstheme="minorHAnsi"/>
+          <w:i/>
+          <w:iCs/>
+          <w:color w:val="0070C0"/>
           <w:sz w:val="24"/>
           <w:szCs w:val="24"/>
           <w:lang w:val="uk-UA"/>
         </w:rPr>
         <w:t xml:space="preserve"> </w:t>
-      </w:r>
-      <w:r>
-        <w:rPr>
-          <w:rFonts w:cstheme="minorHAnsi"/>
-          <w:sz w:val="24"/>
-          <w:szCs w:val="24"/>
-          <w:lang w:val="uk-UA"/>
-        </w:rPr>
-        <w:t>надавши посилання нижче:</w:t>
       </w:r>
     </w:p>
     <w:p>
@@ -3947,202 +4009,10 @@
           <w:lang w:val="uk-UA"/>
         </w:rPr>
       </w:pPr>
-      <w:r>
-        <w:rPr>
-          <w:rFonts w:cstheme="minorHAnsi"/>
-          <w:i/>
-          <w:iCs/>
-          <w:color w:val="0070C0"/>
-          <w:sz w:val="24"/>
-          <w:szCs w:val="24"/>
-          <w:lang w:val="uk-UA"/>
-        </w:rPr>
-        <w:t>Вставити посилання на Ваш</w:t>
-      </w:r>
-      <w:r>
-        <w:rPr>
-          <w:rFonts w:cstheme="minorHAnsi"/>
-          <w:i/>
-          <w:iCs/>
-          <w:color w:val="0070C0"/>
-          <w:sz w:val="24"/>
-          <w:szCs w:val="24"/>
-          <w:lang w:val="uk-UA"/>
-        </w:rPr>
-        <w:t>у</w:t>
-      </w:r>
-      <w:r>
-        <w:rPr>
-          <w:rFonts w:cstheme="minorHAnsi"/>
-          <w:i/>
-          <w:iCs/>
-          <w:color w:val="0070C0"/>
-          <w:sz w:val="24"/>
-          <w:szCs w:val="24"/>
-          <w:lang w:val="uk-UA"/>
-        </w:rPr>
-        <w:t xml:space="preserve"> </w:t>
-      </w:r>
-      <w:r>
-        <w:rPr>
-          <w:rFonts w:cstheme="minorHAnsi"/>
-          <w:i/>
-          <w:iCs/>
-          <w:color w:val="0070C0"/>
-          <w:sz w:val="24"/>
-          <w:szCs w:val="24"/>
-          <w:lang w:val="uk-UA"/>
-        </w:rPr>
-        <w:t>Практичн</w:t>
-      </w:r>
-      <w:r>
-        <w:rPr>
-          <w:rFonts w:cstheme="minorHAnsi"/>
-          <w:i/>
-          <w:iCs/>
-          <w:color w:val="0070C0"/>
-          <w:sz w:val="24"/>
-          <w:szCs w:val="24"/>
-          <w:lang w:val="uk-UA"/>
-        </w:rPr>
-        <w:t>у</w:t>
-      </w:r>
-      <w:r>
-        <w:rPr>
-          <w:rFonts w:cstheme="minorHAnsi"/>
-          <w:i/>
-          <w:iCs/>
-          <w:color w:val="0070C0"/>
-          <w:sz w:val="24"/>
-          <w:szCs w:val="24"/>
-          <w:lang w:val="uk-UA"/>
-        </w:rPr>
-        <w:t xml:space="preserve"> робота </w:t>
-      </w:r>
-      <w:r>
-        <w:rPr>
-          <w:rFonts w:cstheme="minorHAnsi"/>
-          <w:i/>
-          <w:iCs/>
-          <w:color w:val="0070C0"/>
-          <w:sz w:val="24"/>
-          <w:szCs w:val="24"/>
-          <w:lang w:val="uk-UA"/>
-        </w:rPr>
-        <w:t>3</w:t>
-      </w:r>
-      <w:r>
-        <w:rPr>
-          <w:rFonts w:cstheme="minorHAnsi"/>
-          <w:i/>
-          <w:iCs/>
-          <w:color w:val="0070C0"/>
-          <w:sz w:val="24"/>
-          <w:szCs w:val="24"/>
-          <w:lang w:val="uk-UA"/>
-        </w:rPr>
-        <w:t xml:space="preserve"> (2023)</w:t>
-      </w:r>
-      <w:r>
-        <w:rPr>
-          <w:rFonts w:cstheme="minorHAnsi"/>
-          <w:i/>
-          <w:iCs/>
-          <w:color w:val="0070C0"/>
-          <w:sz w:val="24"/>
-          <w:szCs w:val="24"/>
-          <w:lang w:val="uk-UA"/>
-        </w:rPr>
-        <w:t xml:space="preserve"> </w:t>
-      </w:r>
-      <w:r>
-        <w:rPr>
-          <w:rFonts w:cstheme="minorHAnsi"/>
-          <w:i/>
-          <w:iCs/>
-          <w:color w:val="0070C0"/>
-          <w:sz w:val="24"/>
-          <w:szCs w:val="24"/>
-          <w:lang w:val="uk-UA"/>
-        </w:rPr>
-        <w:t xml:space="preserve">завдання </w:t>
-      </w:r>
-      <w:r>
-        <w:rPr>
-          <w:rFonts w:cstheme="minorHAnsi"/>
-          <w:i/>
-          <w:iCs/>
-          <w:color w:val="0070C0"/>
-          <w:sz w:val="24"/>
-          <w:szCs w:val="24"/>
-          <w:lang w:val="uk-UA"/>
-        </w:rPr>
-        <w:t>3</w:t>
-      </w:r>
-      <w:r>
-        <w:rPr>
-          <w:rFonts w:cstheme="minorHAnsi"/>
-          <w:i/>
-          <w:iCs/>
-          <w:color w:val="0070C0"/>
-          <w:sz w:val="24"/>
-          <w:szCs w:val="24"/>
-          <w:lang w:val="uk-UA"/>
-        </w:rPr>
-        <w:t>_</w:t>
-      </w:r>
-      <w:r>
-        <w:rPr>
-          <w:rFonts w:cstheme="minorHAnsi"/>
-          <w:i/>
-          <w:iCs/>
-          <w:color w:val="0070C0"/>
-          <w:sz w:val="24"/>
-          <w:szCs w:val="24"/>
-          <w:lang w:val="uk-UA"/>
-        </w:rPr>
-        <w:t>4</w:t>
-      </w:r>
-      <w:r>
-        <w:rPr>
-          <w:rFonts w:cstheme="minorHAnsi"/>
-          <w:i/>
-          <w:iCs/>
-          <w:color w:val="0070C0"/>
-          <w:sz w:val="24"/>
-          <w:szCs w:val="24"/>
-          <w:lang w:val="uk-UA"/>
-        </w:rPr>
-        <w:t xml:space="preserve"> на </w:t>
-      </w:r>
-      <w:r>
-        <w:rPr>
-          <w:rFonts w:cstheme="minorHAnsi"/>
-          <w:i/>
-          <w:iCs/>
-          <w:color w:val="0070C0"/>
-          <w:sz w:val="24"/>
-          <w:szCs w:val="24"/>
-          <w:lang w:val="en-US"/>
-        </w:rPr>
-        <w:t>GitHub</w:t>
-      </w:r>
-      <w:r>
-        <w:rPr>
-          <w:rFonts w:cstheme="minorHAnsi"/>
-          <w:i/>
-          <w:iCs/>
-          <w:color w:val="0070C0"/>
-          <w:sz w:val="24"/>
-          <w:szCs w:val="24"/>
-          <w:lang w:val="uk-UA"/>
-        </w:rPr>
-        <w:t>: …</w:t>
-      </w:r>
     </w:p>
     <w:sectPr>
-      <w:headerReference w:type="default" r:id="rId35"/>
-      <w:footerReference w:type="default" r:id="rId36"/>
+      <w:headerReference w:type="default" r:id="rId41"/>
+      <w:footerReference w:type="default" r:id="rId42"/>
       <w:pgSz w:w="11906" w:h="16838"/>
       <w:pgMar w:top="1134" w:right="850" w:bottom="1134" w:left="1701" w:header="708" w:footer="708" w:gutter="0"/>
       <w:cols w:space="708"/>
@@ -4153,7 +4023,7 @@
 </file>
 
 <file path=word/endnotes.xml><?xml version="1.0" encoding="utf-8"?>
-<w:endnotes xmlns:wpc="http://schemas.microsoft.com/office/word/2010/wordprocessingCanvas" xmlns:cx="http://schemas.microsoft.com/office/drawing/2014/chartex" xmlns:cx1="http://schemas.microsoft.com/office/drawing/2015/9/8/chartex" xmlns:cx2="http://schemas.microsoft.com/office/drawing/2015/10/21/chartex" xmlns:cx3="http://schemas.microsoft.com/office/drawing/2016/5/9/chartex" xmlns:cx4="http://schemas.microsoft.com/office/drawing/2016/5/10/chartex" xmlns:cx5="http://schemas.microsoft.com/office/drawing/2016/5/11/chartex" xmlns:cx6="http://schemas.microsoft.com/office/drawing/2016/5/12/chartex" xmlns:cx7="http://schemas.microsoft.com/office/drawing/2016/5/13/chartex" xmlns:cx8="http://schemas.microsoft.com/office/drawing/2016/5/14/chartex" xmlns:mc="http://schemas.openxmlformats.org/markup-compatibility/2006" xmlns:aink="http://schemas.microsoft.com/office/drawing/2016/ink" xmlns:am3d="http://schemas.microsoft.com/office/drawing/2017/model3d" xmlns:o="urn:schemas-microsoft-com:office:office" xmlns:r="http://schemas.openxmlformats.org/officeDocument/2006/relationships" xmlns:m="http://schemas.openxmlformats.org/officeDocument/2006/math" xmlns:v="urn:schemas-microsoft-com:vml" xmlns:wp14="http://schemas.microsoft.com/office/word/2010/wordprocessingDrawing" xmlns:wp="http://schemas.openxmlformats.org/drawingml/2006/wordprocessingDrawing" xmlns:w10="urn:schemas-microsoft-com:office:word" xmlns:w="http://schemas.openxmlformats.org/wordprocessingml/2006/main" xmlns:w14="http://schemas.microsoft.com/office/word/2010/wordml" xmlns:w15="http://schemas.microsoft.com/office/word/2012/wordml" xmlns:w16cex="http://schemas.microsoft.com/office/word/2018/wordml/cex" xmlns:w16cid="http://schemas.microsoft.com/office/word/2016/wordml/cid" xmlns:w16="http://schemas.microsoft.com/office/word/2018/wordml" xmlns:w16se="http://schemas.microsoft.com/office/word/2015/wordml/symex" xmlns:wpg="http://schemas.microsoft.com/office/word/2010/wordprocessingGroup" xmlns:wpi="http://schemas.microsoft.com/office/word/2010/wordprocessingInk" xmlns:wne="http://schemas.microsoft.com/office/word/2006/wordml" xmlns:wps="http://schemas.microsoft.com/office/word/2010/wordprocessingShape" mc:Ignorable="w14 w15 w16se w16cid w16 w16cex wp14">
+<w:endnotes xmlns:wpc="http://schemas.microsoft.com/office/word/2010/wordprocessingCanvas" xmlns:cx="http://schemas.microsoft.com/office/drawing/2014/chartex" xmlns:cx1="http://schemas.microsoft.com/office/drawing/2015/9/8/chartex" xmlns:cx2="http://schemas.microsoft.com/office/drawing/2015/10/21/chartex" xmlns:cx3="http://schemas.microsoft.com/office/drawing/2016/5/9/chartex" xmlns:cx4="http://schemas.microsoft.com/office/drawing/2016/5/10/chartex" xmlns:cx5="http://schemas.microsoft.com/office/drawing/2016/5/11/chartex" xmlns:cx6="http://schemas.microsoft.com/office/drawing/2016/5/12/chartex" xmlns:cx7="http://schemas.microsoft.com/office/drawing/2016/5/13/chartex" xmlns:cx8="http://schemas.microsoft.com/office/drawing/2016/5/14/chartex" xmlns:mc="http://schemas.openxmlformats.org/markup-compatibility/2006" xmlns:aink="http://schemas.microsoft.com/office/drawing/2016/ink" xmlns:am3d="http://schemas.microsoft.com/office/drawing/2017/model3d" xmlns:o="urn:schemas-microsoft-com:office:office" xmlns:r="http://schemas.openxmlformats.org/officeDocument/2006/relationships" xmlns:m="http://schemas.openxmlformats.org/officeDocument/2006/math" xmlns:v="urn:schemas-microsoft-com:vml" xmlns:wp14="http://schemas.microsoft.com/office/word/2010/wordprocessingDrawing" xmlns:wp="http://schemas.openxmlformats.org/drawingml/2006/wordprocessingDrawing" xmlns:w10="urn:schemas-microsoft-com:office:word" xmlns:w="http://schemas.openxmlformats.org/wordprocessingml/2006/main" xmlns:w14="http://schemas.microsoft.com/office/word/2010/wordml" xmlns:w15="http://schemas.microsoft.com/office/word/2012/wordml" xmlns:w16cex="http://schemas.microsoft.com/office/word/2018/wordml/cex" xmlns:w16cid="http://schemas.microsoft.com/office/word/2016/wordml/cid" xmlns:w16="http://schemas.microsoft.com/office/word/2018/wordml" xmlns:w16sdtdh="http://schemas.microsoft.com/office/word/2020/wordml/sdtdatahash" xmlns:w16se="http://schemas.microsoft.com/office/word/2015/wordml/symex" xmlns:wpg="http://schemas.microsoft.com/office/word/2010/wordprocessingGroup" xmlns:wpi="http://schemas.microsoft.com/office/word/2010/wordprocessingInk" xmlns:wne="http://schemas.microsoft.com/office/word/2006/wordml" xmlns:wps="http://schemas.microsoft.com/office/word/2010/wordprocessingShape" mc:Ignorable="w14 w15 w16se w16cid w16 w16cex w16sdtdh wp14">
   <w:endnote w:type="separator" w:id="-1">
     <w:p>
       <w:pPr>
@@ -4178,7 +4048,7 @@
 </file>
 
 <file path=word/footer1.xml><?xml version="1.0" encoding="utf-8"?>
-<w:ftr xmlns:wpc="http://schemas.microsoft.com/office/word/2010/wordprocessingCanvas" xmlns:cx="http://schemas.microsoft.com/office/drawing/2014/chartex" xmlns:cx1="http://schemas.microsoft.com/office/drawing/2015/9/8/chartex" xmlns:cx2="http://schemas.microsoft.com/office/drawing/2015/10/21/chartex" xmlns:cx3="http://schemas.microsoft.com/office/drawing/2016/5/9/chartex" xmlns:cx4="http://schemas.microsoft.com/office/drawing/2016/5/10/chartex" xmlns:cx5="http://schemas.microsoft.com/office/drawing/2016/5/11/chartex" xmlns:cx6="http://schemas.microsoft.com/office/drawing/2016/5/12/chartex" xmlns:cx7="http://schemas.microsoft.com/office/drawing/2016/5/13/chartex" xmlns:cx8="http://schemas.microsoft.com/office/drawing/2016/5/14/chartex" xmlns:mc="http://schemas.openxmlformats.org/markup-compatibility/2006" xmlns:aink="http://schemas.microsoft.com/office/drawing/2016/ink" xmlns:am3d="http://schemas.microsoft.com/office/drawing/2017/model3d" xmlns:o="urn:schemas-microsoft-com:office:office" xmlns:r="http://schemas.openxmlformats.org/officeDocument/2006/relationships" xmlns:m="http://schemas.openxmlformats.org/officeDocument/2006/math" xmlns:v="urn:schemas-microsoft-com:vml" xmlns:wp14="http://schemas.microsoft.com/office/word/2010/wordprocessingDrawing" xmlns:wp="http://schemas.openxmlformats.org/drawingml/2006/wordprocessingDrawing" xmlns:w10="urn:schemas-microsoft-com:office:word" xmlns:w="http://schemas.openxmlformats.org/wordprocessingml/2006/main" xmlns:w14="http://schemas.microsoft.com/office/word/2010/wordml" xmlns:w15="http://schemas.microsoft.com/office/word/2012/wordml" xmlns:w16cex="http://schemas.microsoft.com/office/word/2018/wordml/cex" xmlns:w16cid="http://schemas.microsoft.com/office/word/2016/wordml/cid" xmlns:w16="http://schemas.microsoft.com/office/word/2018/wordml" xmlns:w16se="http://schemas.microsoft.com/office/word/2015/wordml/symex" xmlns:wpg="http://schemas.microsoft.com/office/word/2010/wordprocessingGroup" xmlns:wpi="http://schemas.microsoft.com/office/word/2010/wordprocessingInk" xmlns:wne="http://schemas.microsoft.com/office/word/2006/wordml" xmlns:wps="http://schemas.microsoft.com/office/word/2010/wordprocessingShape" mc:Ignorable="w14 w15 w16se w16cid w16 w16cex wp14">
+<w:ftr xmlns:wpc="http://schemas.microsoft.com/office/word/2010/wordprocessingCanvas" xmlns:cx="http://schemas.microsoft.com/office/drawing/2014/chartex" xmlns:cx1="http://schemas.microsoft.com/office/drawing/2015/9/8/chartex" xmlns:cx2="http://schemas.microsoft.com/office/drawing/2015/10/21/chartex" xmlns:cx3="http://schemas.microsoft.com/office/drawing/2016/5/9/chartex" xmlns:cx4="http://schemas.microsoft.com/office/drawing/2016/5/10/chartex" xmlns:cx5="http://schemas.microsoft.com/office/drawing/2016/5/11/chartex" xmlns:cx6="http://schemas.microsoft.com/office/drawing/2016/5/12/chartex" xmlns:cx7="http://schemas.microsoft.com/office/drawing/2016/5/13/chartex" xmlns:cx8="http://schemas.microsoft.com/office/drawing/2016/5/14/chartex" xmlns:mc="http://schemas.openxmlformats.org/markup-compatibility/2006" xmlns:aink="http://schemas.microsoft.com/office/drawing/2016/ink" xmlns:am3d="http://schemas.microsoft.com/office/drawing/2017/model3d" xmlns:o="urn:schemas-microsoft-com:office:office" xmlns:r="http://schemas.openxmlformats.org/officeDocument/2006/relationships" xmlns:m="http://schemas.openxmlformats.org/officeDocument/2006/math" xmlns:v="urn:schemas-microsoft-com:vml" xmlns:wp14="http://schemas.microsoft.com/office/word/2010/wordprocessingDrawing" xmlns:wp="http://schemas.openxmlformats.org/drawingml/2006/wordprocessingDrawing" xmlns:w10="urn:schemas-microsoft-com:office:word" xmlns:w="http://schemas.openxmlformats.org/wordprocessingml/2006/main" xmlns:w14="http://schemas.microsoft.com/office/word/2010/wordml" xmlns:w15="http://schemas.microsoft.com/office/word/2012/wordml" xmlns:w16cex="http://schemas.microsoft.com/office/word/2018/wordml/cex" xmlns:w16cid="http://schemas.microsoft.com/office/word/2016/wordml/cid" xmlns:w16="http://schemas.microsoft.com/office/word/2018/wordml" xmlns:w16sdtdh="http://schemas.microsoft.com/office/word/2020/wordml/sdtdatahash" xmlns:w16se="http://schemas.microsoft.com/office/word/2015/wordml/symex" xmlns:wpg="http://schemas.microsoft.com/office/word/2010/wordprocessingGroup" xmlns:wpi="http://schemas.microsoft.com/office/word/2010/wordprocessingInk" xmlns:wne="http://schemas.microsoft.com/office/word/2006/wordml" xmlns:wps="http://schemas.microsoft.com/office/word/2010/wordprocessingShape" mc:Ignorable="w14 w15 w16se w16cid w16 w16cex w16sdtdh wp14">
   <w:sdt>
     <w:sdtPr>
       <w:id w:val="627908518"/>
@@ -4187,10 +4057,11 @@
         <w:docPartUnique/>
       </w:docPartObj>
     </w:sdtPr>
+    <w:sdtEndPr/>
     <w:sdtContent>
       <w:p>
         <w:pPr>
-          <w:pStyle w:val="a6"/>
+          <w:pStyle w:val="Footer"/>
           <w:jc w:val="right"/>
         </w:pPr>
         <w:r>
@@ -4216,14 +4087,14 @@
   </w:sdt>
   <w:p>
     <w:pPr>
-      <w:pStyle w:val="a6"/>
+      <w:pStyle w:val="Footer"/>
     </w:pPr>
   </w:p>
 </w:ftr>
 </file>
 
 <file path=word/footnotes.xml><?xml version="1.0" encoding="utf-8"?>
-<w:footnotes xmlns:wpc="http://schemas.microsoft.com/office/word/2010/wordprocessingCanvas" xmlns:cx="http://schemas.microsoft.com/office/drawing/2014/chartex" xmlns:cx1="http://schemas.microsoft.com/office/drawing/2015/9/8/chartex" xmlns:cx2="http://schemas.microsoft.com/office/drawing/2015/10/21/chartex" xmlns:cx3="http://schemas.microsoft.com/office/drawing/2016/5/9/chartex" xmlns:cx4="http://schemas.microsoft.com/office/drawing/2016/5/10/chartex" xmlns:cx5="http://schemas.microsoft.com/office/drawing/2016/5/11/chartex" xmlns:cx6="http://schemas.microsoft.com/office/drawing/2016/5/12/chartex" xmlns:cx7="http://schemas.microsoft.com/office/drawing/2016/5/13/chartex" xmlns:cx8="http://schemas.microsoft.com/office/drawing/2016/5/14/chartex" xmlns:mc="http://schemas.openxmlformats.org/markup-compatibility/2006" xmlns:aink="http://schemas.microsoft.com/office/drawing/2016/ink" xmlns:am3d="http://schemas.microsoft.com/office/drawing/2017/model3d" xmlns:o="urn:schemas-microsoft-com:office:office" xmlns:r="http://schemas.openxmlformats.org/officeDocument/2006/relationships" xmlns:m="http://schemas.openxmlformats.org/officeDocument/2006/math" xmlns:v="urn:schemas-microsoft-com:vml" xmlns:wp14="http://schemas.microsoft.com/office/word/2010/wordprocessingDrawing" xmlns:wp="http://schemas.openxmlformats.org/drawingml/2006/wordprocessingDrawing" xmlns:w10="urn:schemas-microsoft-com:office:word" xmlns:w="http://schemas.openxmlformats.org/wordprocessingml/2006/main" xmlns:w14="http://schemas.microsoft.com/office/word/2010/wordml" xmlns:w15="http://schemas.microsoft.com/office/word/2012/wordml" xmlns:w16cex="http://schemas.microsoft.com/office/word/2018/wordml/cex" xmlns:w16cid="http://schemas.microsoft.com/office/word/2016/wordml/cid" xmlns:w16="http://schemas.microsoft.com/office/word/2018/wordml" xmlns:w16se="http://schemas.microsoft.com/office/word/2015/wordml/symex" xmlns:wpg="http://schemas.microsoft.com/office/word/2010/wordprocessingGroup" xmlns:wpi="http://schemas.microsoft.com/office/word/2010/wordprocessingInk" xmlns:wne="http://schemas.microsoft.com/office/word/2006/wordml" xmlns:wps="http://schemas.microsoft.com/office/word/2010/wordprocessingShape" mc:Ignorable="w14 w15 w16se w16cid w16 w16cex wp14">
+<w:footnotes xmlns:wpc="http://schemas.microsoft.com/office/word/2010/wordprocessingCanvas" xmlns:cx="http://schemas.microsoft.com/office/drawing/2014/chartex" xmlns:cx1="http://schemas.microsoft.com/office/drawing/2015/9/8/chartex" xmlns:cx2="http://schemas.microsoft.com/office/drawing/2015/10/21/chartex" xmlns:cx3="http://schemas.microsoft.com/office/drawing/2016/5/9/chartex" xmlns:cx4="http://schemas.microsoft.com/office/drawing/2016/5/10/chartex" xmlns:cx5="http://schemas.microsoft.com/office/drawing/2016/5/11/chartex" xmlns:cx6="http://schemas.microsoft.com/office/drawing/2016/5/12/chartex" xmlns:cx7="http://schemas.microsoft.com/office/drawing/2016/5/13/chartex" xmlns:cx8="http://schemas.microsoft.com/office/drawing/2016/5/14/chartex" xmlns:mc="http://schemas.openxmlformats.org/markup-compatibility/2006" xmlns:aink="http://schemas.microsoft.com/office/drawing/2016/ink" xmlns:am3d="http://schemas.microsoft.com/office/drawing/2017/model3d" xmlns:o="urn:schemas-microsoft-com:office:office" xmlns:r="http://schemas.openxmlformats.org/officeDocument/2006/relationships" xmlns:m="http://schemas.openxmlformats.org/officeDocument/2006/math" xmlns:v="urn:schemas-microsoft-com:vml" xmlns:wp14="http://schemas.microsoft.com/office/word/2010/wordprocessingDrawing" xmlns:wp="http://schemas.openxmlformats.org/drawingml/2006/wordprocessingDrawing" xmlns:w10="urn:schemas-microsoft-com:office:word" xmlns:w="http://schemas.openxmlformats.org/wordprocessingml/2006/main" xmlns:w14="http://schemas.microsoft.com/office/word/2010/wordml" xmlns:w15="http://schemas.microsoft.com/office/word/2012/wordml" xmlns:w16cex="http://schemas.microsoft.com/office/word/2018/wordml/cex" xmlns:w16cid="http://schemas.microsoft.com/office/word/2016/wordml/cid" xmlns:w16="http://schemas.microsoft.com/office/word/2018/wordml" xmlns:w16sdtdh="http://schemas.microsoft.com/office/word/2020/wordml/sdtdatahash" xmlns:w16se="http://schemas.microsoft.com/office/word/2015/wordml/symex" xmlns:wpg="http://schemas.microsoft.com/office/word/2010/wordprocessingGroup" xmlns:wpi="http://schemas.microsoft.com/office/word/2010/wordprocessingInk" xmlns:wne="http://schemas.microsoft.com/office/word/2006/wordml" xmlns:wps="http://schemas.microsoft.com/office/word/2010/wordprocessingShape" mc:Ignorable="w14 w15 w16se w16cid w16 w16cex w16sdtdh wp14">
   <w:footnote w:type="separator" w:id="-1">
     <w:p>
       <w:pPr>
@@ -4248,10 +4119,10 @@
 </file>
 
 <file path=word/header1.xml><?xml version="1.0" encoding="utf-8"?>
-<w:hdr xmlns:wpc="http://schemas.microsoft.com/office/word/2010/wordprocessingCanvas" xmlns:cx="http://schemas.microsoft.com/office/drawing/2014/chartex" xmlns:cx1="http://schemas.microsoft.com/office/drawing/2015/9/8/chartex" xmlns:cx2="http://schemas.microsoft.com/office/drawing/2015/10/21/chartex" xmlns:cx3="http://schemas.microsoft.com/office/drawing/2016/5/9/chartex" xmlns:cx4="http://schemas.microsoft.com/office/drawing/2016/5/10/chartex" xmlns:cx5="http://schemas.microsoft.com/office/drawing/2016/5/11/chartex" xmlns:cx6="http://schemas.microsoft.com/office/drawing/2016/5/12/chartex" xmlns:cx7="http://schemas.microsoft.com/office/drawing/2016/5/13/chartex" xmlns:cx8="http://schemas.microsoft.com/office/drawing/2016/5/14/chartex" xmlns:mc="http://schemas.openxmlformats.org/markup-compatibility/2006" xmlns:aink="http://schemas.microsoft.com/office/drawing/2016/ink" xmlns:am3d="http://schemas.microsoft.com/office/drawing/2017/model3d" xmlns:o="urn:schemas-microsoft-com:office:office" xmlns:r="http://schemas.openxmlformats.org/officeDocument/2006/relationships" xmlns:m="http://schemas.openxmlformats.org/officeDocument/2006/math" xmlns:v="urn:schemas-microsoft-com:vml" xmlns:wp14="http://schemas.microsoft.com/office/word/2010/wordprocessingDrawing" xmlns:wp="http://schemas.openxmlformats.org/drawingml/2006/wordprocessingDrawing" xmlns:w10="urn:schemas-microsoft-com:office:word" xmlns:w="http://schemas.openxmlformats.org/wordprocessingml/2006/main" xmlns:w14="http://schemas.microsoft.com/office/word/2010/wordml" xmlns:w15="http://schemas.microsoft.com/office/word/2012/wordml" xmlns:w16cex="http://schemas.microsoft.com/office/word/2018/wordml/cex" xmlns:w16cid="http://schemas.microsoft.com/office/word/2016/wordml/cid" xmlns:w16="http://schemas.microsoft.com/office/word/2018/wordml" xmlns:w16se="http://schemas.microsoft.com/office/word/2015/wordml/symex" xmlns:wpg="http://schemas.microsoft.com/office/word/2010/wordprocessingGroup" xmlns:wpi="http://schemas.microsoft.com/office/word/2010/wordprocessingInk" xmlns:wne="http://schemas.microsoft.com/office/word/2006/wordml" xmlns:wps="http://schemas.microsoft.com/office/word/2010/wordprocessingShape" mc:Ignorable="w14 w15 w16se w16cid w16 w16cex wp14">
+<w:hdr xmlns:wpc="http://schemas.microsoft.com/office/word/2010/wordprocessingCanvas" xmlns:cx="http://schemas.microsoft.com/office/drawing/2014/chartex" xmlns:cx1="http://schemas.microsoft.com/office/drawing/2015/9/8/chartex" xmlns:cx2="http://schemas.microsoft.com/office/drawing/2015/10/21/chartex" xmlns:cx3="http://schemas.microsoft.com/office/drawing/2016/5/9/chartex" xmlns:cx4="http://schemas.microsoft.com/office/drawing/2016/5/10/chartex" xmlns:cx5="http://schemas.microsoft.com/office/drawing/2016/5/11/chartex" xmlns:cx6="http://schemas.microsoft.com/office/drawing/2016/5/12/chartex" xmlns:cx7="http://schemas.microsoft.com/office/drawing/2016/5/13/chartex" xmlns:cx8="http://schemas.microsoft.com/office/drawing/2016/5/14/chartex" xmlns:mc="http://schemas.openxmlformats.org/markup-compatibility/2006" xmlns:aink="http://schemas.microsoft.com/office/drawing/2016/ink" xmlns:am3d="http://schemas.microsoft.com/office/drawing/2017/model3d" xmlns:o="urn:schemas-microsoft-com:office:office" xmlns:r="http://schemas.openxmlformats.org/officeDocument/2006/relationships" xmlns:m="http://schemas.openxmlformats.org/officeDocument/2006/math" xmlns:v="urn:schemas-microsoft-com:vml" xmlns:wp14="http://schemas.microsoft.com/office/word/2010/wordprocessingDrawing" xmlns:wp="http://schemas.openxmlformats.org/drawingml/2006/wordprocessingDrawing" xmlns:w10="urn:schemas-microsoft-com:office:word" xmlns:w="http://schemas.openxmlformats.org/wordprocessingml/2006/main" xmlns:w14="http://schemas.microsoft.com/office/word/2010/wordml" xmlns:w15="http://schemas.microsoft.com/office/word/2012/wordml" xmlns:w16cex="http://schemas.microsoft.com/office/word/2018/wordml/cex" xmlns:w16cid="http://schemas.microsoft.com/office/word/2016/wordml/cid" xmlns:w16="http://schemas.microsoft.com/office/word/2018/wordml" xmlns:w16sdtdh="http://schemas.microsoft.com/office/word/2020/wordml/sdtdatahash" xmlns:w16se="http://schemas.microsoft.com/office/word/2015/wordml/symex" xmlns:wpg="http://schemas.microsoft.com/office/word/2010/wordprocessingGroup" xmlns:wpi="http://schemas.microsoft.com/office/word/2010/wordprocessingInk" xmlns:wne="http://schemas.microsoft.com/office/word/2006/wordml" xmlns:wps="http://schemas.microsoft.com/office/word/2010/wordprocessingShape" mc:Ignorable="w14 w15 w16se w16cid w16 w16cex w16sdtdh wp14">
   <w:p>
     <w:pPr>
-      <w:pStyle w:val="a4"/>
+      <w:pStyle w:val="Header"/>
       <w:rPr>
         <w:color w:val="808080" w:themeColor="background1" w:themeShade="80"/>
         <w:sz w:val="18"/>
@@ -4318,7 +4189,7 @@
 </file>
 
 <file path=word/numbering.xml><?xml version="1.0" encoding="utf-8"?>
-<w:numbering xmlns:wpc="http://schemas.microsoft.com/office/word/2010/wordprocessingCanvas" xmlns:cx="http://schemas.microsoft.com/office/drawing/2014/chartex" xmlns:cx1="http://schemas.microsoft.com/office/drawing/2015/9/8/chartex" xmlns:cx2="http://schemas.microsoft.com/office/drawing/2015/10/21/chartex" xmlns:cx3="http://schemas.microsoft.com/office/drawing/2016/5/9/chartex" xmlns:cx4="http://schemas.microsoft.com/office/drawing/2016/5/10/chartex" xmlns:cx5="http://schemas.microsoft.com/office/drawing/2016/5/11/chartex" xmlns:cx6="http://schemas.microsoft.com/office/drawing/2016/5/12/chartex" xmlns:cx7="http://schemas.microsoft.com/office/drawing/2016/5/13/chartex" xmlns:cx8="http://schemas.microsoft.com/office/drawing/2016/5/14/chartex" xmlns:mc="http://schemas.openxmlformats.org/markup-compatibility/2006" xmlns:aink="http://schemas.microsoft.com/office/drawing/2016/ink" xmlns:am3d="http://schemas.microsoft.com/office/drawing/2017/model3d" xmlns:o="urn:schemas-microsoft-com:office:office" xmlns:r="http://schemas.openxmlformats.org/officeDocument/2006/relationships" xmlns:m="http://schemas.openxmlformats.org/officeDocument/2006/math" xmlns:v="urn:schemas-microsoft-com:vml" xmlns:wp14="http://schemas.microsoft.com/office/word/2010/wordprocessingDrawing" xmlns:wp="http://schemas.openxmlformats.org/drawingml/2006/wordprocessingDrawing" xmlns:w10="urn:schemas-microsoft-com:office:word" xmlns:w="http://schemas.openxmlformats.org/wordprocessingml/2006/main" xmlns:w14="http://schemas.microsoft.com/office/word/2010/wordml" xmlns:w15="http://schemas.microsoft.com/office/word/2012/wordml" xmlns:w16cex="http://schemas.microsoft.com/office/word/2018/wordml/cex" xmlns:w16cid="http://schemas.microsoft.com/office/word/2016/wordml/cid" xmlns:w16="http://schemas.microsoft.com/office/word/2018/wordml" xmlns:w16se="http://schemas.microsoft.com/office/word/2015/wordml/symex" xmlns:wpg="http://schemas.microsoft.com/office/word/2010/wordprocessingGroup" xmlns:wpi="http://schemas.microsoft.com/office/word/2010/wordprocessingInk" xmlns:wne="http://schemas.microsoft.com/office/word/2006/wordml" xmlns:wps="http://schemas.microsoft.com/office/word/2010/wordprocessingShape" mc:Ignorable="w14 w15 w16se w16cid w16 w16cex wp14">
+<w:numbering xmlns:wpc="http://schemas.microsoft.com/office/word/2010/wordprocessingCanvas" xmlns:cx="http://schemas.microsoft.com/office/drawing/2014/chartex" xmlns:cx1="http://schemas.microsoft.com/office/drawing/2015/9/8/chartex" xmlns:cx2="http://schemas.microsoft.com/office/drawing/2015/10/21/chartex" xmlns:cx3="http://schemas.microsoft.com/office/drawing/2016/5/9/chartex" xmlns:cx4="http://schemas.microsoft.com/office/drawing/2016/5/10/chartex" xmlns:cx5="http://schemas.microsoft.com/office/drawing/2016/5/11/chartex" xmlns:cx6="http://schemas.microsoft.com/office/drawing/2016/5/12/chartex" xmlns:cx7="http://schemas.microsoft.com/office/drawing/2016/5/13/chartex" xmlns:cx8="http://schemas.microsoft.com/office/drawing/2016/5/14/chartex" xmlns:mc="http://schemas.openxmlformats.org/markup-compatibility/2006" xmlns:aink="http://schemas.microsoft.com/office/drawing/2016/ink" xmlns:am3d="http://schemas.microsoft.com/office/drawing/2017/model3d" xmlns:o="urn:schemas-microsoft-com:office:office" xmlns:r="http://schemas.openxmlformats.org/officeDocument/2006/relationships" xmlns:m="http://schemas.openxmlformats.org/officeDocument/2006/math" xmlns:v="urn:schemas-microsoft-com:vml" xmlns:wp14="http://schemas.microsoft.com/office/word/2010/wordprocessingDrawing" xmlns:wp="http://schemas.openxmlformats.org/drawingml/2006/wordprocessingDrawing" xmlns:w10="urn:schemas-microsoft-com:office:word" xmlns:w="http://schemas.openxmlformats.org/wordprocessingml/2006/main" xmlns:w14="http://schemas.microsoft.com/office/word/2010/wordml" xmlns:w15="http://schemas.microsoft.com/office/word/2012/wordml" xmlns:w16cex="http://schemas.microsoft.com/office/word/2018/wordml/cex" xmlns:w16cid="http://schemas.microsoft.com/office/word/2016/wordml/cid" xmlns:w16="http://schemas.microsoft.com/office/word/2018/wordml" xmlns:w16sdtdh="http://schemas.microsoft.com/office/word/2020/wordml/sdtdatahash" xmlns:w16se="http://schemas.microsoft.com/office/word/2015/wordml/symex" xmlns:wpg="http://schemas.microsoft.com/office/word/2010/wordprocessingGroup" xmlns:wpi="http://schemas.microsoft.com/office/word/2010/wordprocessingInk" xmlns:wne="http://schemas.microsoft.com/office/word/2006/wordml" xmlns:wps="http://schemas.microsoft.com/office/word/2010/wordprocessingShape" mc:Ignorable="w14 w15 w16se w16cid w16 w16cex w16sdtdh wp14">
   <w:abstractNum w:abstractNumId="0" w15:restartNumberingAfterBreak="0">
     <w:nsid w:val="036021F9"/>
     <w:multiLevelType w:val="hybridMultilevel"/>
@@ -4977,7 +4848,7 @@
 </file>
 
 <file path=word/styles.xml><?xml version="1.0" encoding="utf-8"?>
-<w:styles xmlns:mc="http://schemas.openxmlformats.org/markup-compatibility/2006" xmlns:r="http://schemas.openxmlformats.org/officeDocument/2006/relationships" xmlns:w="http://schemas.openxmlformats.org/wordprocessingml/2006/main" xmlns:w14="http://schemas.microsoft.com/office/word/2010/wordml" xmlns:w15="http://schemas.microsoft.com/office/word/2012/wordml" xmlns:w16cex="http://schemas.microsoft.com/office/word/2018/wordml/cex" xmlns:w16cid="http://schemas.microsoft.com/office/word/2016/wordml/cid" xmlns:w16="http://schemas.microsoft.com/office/word/2018/wordml" xmlns:w16se="http://schemas.microsoft.com/office/word/2015/wordml/symex" mc:Ignorable="w14 w15 w16se w16cid w16 w16cex">
+<w:styles xmlns:mc="http://schemas.openxmlformats.org/markup-compatibility/2006" xmlns:r="http://schemas.openxmlformats.org/officeDocument/2006/relationships" xmlns:w="http://schemas.openxmlformats.org/wordprocessingml/2006/main" xmlns:w14="http://schemas.microsoft.com/office/word/2010/wordml" xmlns:w15="http://schemas.microsoft.com/office/word/2012/wordml" xmlns:w16cex="http://schemas.microsoft.com/office/word/2018/wordml/cex" xmlns:w16cid="http://schemas.microsoft.com/office/word/2016/wordml/cid" xmlns:w16="http://schemas.microsoft.com/office/word/2018/wordml" xmlns:w16sdtdh="http://schemas.microsoft.com/office/word/2020/wordml/sdtdatahash" xmlns:w16se="http://schemas.microsoft.com/office/word/2015/wordml/symex" mc:Ignorable="w14 w15 w16se w16cid w16 w16cex w16sdtdh">
   <w:docDefaults>
     <w:rPrDefault>
       <w:rPr>
@@ -5371,17 +5242,17 @@
     <w:lsdException w:name="Unresolved Mention" w:semiHidden="1" w:unhideWhenUsed="1"/>
     <w:lsdException w:name="Smart Link" w:semiHidden="1" w:unhideWhenUsed="1"/>
   </w:latentStyles>
-  <w:style w:type="paragraph" w:default="1" w:styleId="a">
+  <w:style w:type="paragraph" w:default="1" w:styleId="Normal">
     <w:name w:val="Normal"/>
     <w:qFormat/>
   </w:style>
-  <w:style w:type="character" w:default="1" w:styleId="a0">
+  <w:style w:type="character" w:default="1" w:styleId="DefaultParagraphFont">
     <w:name w:val="Default Paragraph Font"/>
     <w:uiPriority w:val="1"/>
     <w:semiHidden/>
     <w:unhideWhenUsed/>
   </w:style>
-  <w:style w:type="table" w:default="1" w:styleId="a1">
+  <w:style w:type="table" w:default="1" w:styleId="TableNormal">
     <w:name w:val="Normal Table"/>
     <w:uiPriority w:val="99"/>
     <w:semiHidden/>
@@ -5396,16 +5267,16 @@
       </w:tblCellMar>
     </w:tblPr>
   </w:style>
-  <w:style w:type="numbering" w:default="1" w:styleId="a2">
+  <w:style w:type="numbering" w:default="1" w:styleId="NoList">
     <w:name w:val="No List"/>
     <w:uiPriority w:val="99"/>
     <w:semiHidden/>
     <w:unhideWhenUsed/>
   </w:style>
-  <w:style w:type="paragraph" w:styleId="HTML">
+  <w:style w:type="paragraph" w:styleId="HTMLPreformatted">
     <w:name w:val="HTML Preformatted"/>
-    <w:basedOn w:val="a"/>
-    <w:link w:val="HTML0"/>
+    <w:basedOn w:val="Normal"/>
+    <w:link w:val="HTMLPreformattedChar"/>
     <w:unhideWhenUsed/>
     <w:rsid w:val="002A4E12"/>
     <w:pPr>
@@ -5436,10 +5307,10 @@
       <w:lang w:eastAsia="ru-RU"/>
     </w:rPr>
   </w:style>
-  <w:style w:type="character" w:customStyle="1" w:styleId="HTML0">
-    <w:name w:val="Стандартный HTML Знак"/>
-    <w:basedOn w:val="a0"/>
-    <w:link w:val="HTML"/>
+  <w:style w:type="character" w:customStyle="1" w:styleId="HTMLPreformattedChar">
+    <w:name w:val="HTML Preformatted Char"/>
+    <w:basedOn w:val="DefaultParagraphFont"/>
+    <w:link w:val="HTMLPreformatted"/>
     <w:uiPriority w:val="99"/>
     <w:rsid w:val="002A4E12"/>
     <w:rPr>
@@ -5449,9 +5320,9 @@
       <w:lang w:eastAsia="ru-RU"/>
     </w:rPr>
   </w:style>
-  <w:style w:type="paragraph" w:styleId="a3">
+  <w:style w:type="paragraph" w:styleId="ListParagraph">
     <w:name w:val="List Paragraph"/>
-    <w:basedOn w:val="a"/>
+    <w:basedOn w:val="Normal"/>
     <w:uiPriority w:val="34"/>
     <w:qFormat/>
     <w:rsid w:val="00CF53AF"/>
@@ -5467,9 +5338,9 @@
       <w:lang w:val="uk-UA" w:eastAsia="ru-RU"/>
     </w:rPr>
   </w:style>
-  <w:style w:type="table" w:styleId="-45">
+  <w:style w:type="table" w:styleId="GridTable4-Accent5">
     <w:name w:val="Grid Table 4 Accent 5"/>
-    <w:basedOn w:val="a1"/>
+    <w:basedOn w:val="TableNormal"/>
     <w:uiPriority w:val="49"/>
     <w:rsid w:val="00CF53AF"/>
     <w:pPr>
@@ -5551,18 +5422,18 @@
   </w:style>
   <w:style w:type="character" w:customStyle="1" w:styleId="shorttext">
     <w:name w:val="short_text"/>
-    <w:basedOn w:val="a0"/>
+    <w:basedOn w:val="DefaultParagraphFont"/>
     <w:rsid w:val="00EA2ADE"/>
   </w:style>
   <w:style w:type="character" w:customStyle="1" w:styleId="hps">
     <w:name w:val="hps"/>
-    <w:basedOn w:val="a0"/>
+    <w:basedOn w:val="DefaultParagraphFont"/>
     <w:rsid w:val="00EA2ADE"/>
   </w:style>
-  <w:style w:type="paragraph" w:styleId="a4">
+  <w:style w:type="paragraph" w:styleId="Header">
     <w:name w:val="header"/>
-    <w:basedOn w:val="a"/>
-    <w:link w:val="a5"/>
+    <w:basedOn w:val="Normal"/>
+    <w:link w:val="HeaderChar"/>
     <w:uiPriority w:val="99"/>
     <w:unhideWhenUsed/>
     <w:rsid w:val="00351D56"/>
@@ -5574,17 +5445,17 @@
       <w:spacing w:after="0" w:line="240" w:lineRule="auto"/>
     </w:pPr>
   </w:style>
-  <w:style w:type="character" w:customStyle="1" w:styleId="a5">
-    <w:name w:val="Верхний колонтитул Знак"/>
-    <w:basedOn w:val="a0"/>
-    <w:link w:val="a4"/>
+  <w:style w:type="character" w:customStyle="1" w:styleId="HeaderChar">
+    <w:name w:val="Header Char"/>
+    <w:basedOn w:val="DefaultParagraphFont"/>
+    <w:link w:val="Header"/>
     <w:uiPriority w:val="99"/>
     <w:rsid w:val="00351D56"/>
   </w:style>
-  <w:style w:type="paragraph" w:styleId="a6">
+  <w:style w:type="paragraph" w:styleId="Footer">
     <w:name w:val="footer"/>
-    <w:basedOn w:val="a"/>
-    <w:link w:val="a7"/>
+    <w:basedOn w:val="Normal"/>
+    <w:link w:val="FooterChar"/>
     <w:uiPriority w:val="99"/>
     <w:unhideWhenUsed/>
     <w:rsid w:val="00351D56"/>
@@ -5596,16 +5467,16 @@
       <w:spacing w:after="0" w:line="240" w:lineRule="auto"/>
     </w:pPr>
   </w:style>
-  <w:style w:type="character" w:customStyle="1" w:styleId="a7">
-    <w:name w:val="Нижний колонтитул Знак"/>
-    <w:basedOn w:val="a0"/>
-    <w:link w:val="a6"/>
+  <w:style w:type="character" w:customStyle="1" w:styleId="FooterChar">
+    <w:name w:val="Footer Char"/>
+    <w:basedOn w:val="DefaultParagraphFont"/>
+    <w:link w:val="Footer"/>
     <w:uiPriority w:val="99"/>
     <w:rsid w:val="00351D56"/>
   </w:style>
-  <w:style w:type="character" w:styleId="a8">
+  <w:style w:type="character" w:styleId="PlaceholderText">
     <w:name w:val="Placeholder Text"/>
-    <w:basedOn w:val="a0"/>
+    <w:basedOn w:val="DefaultParagraphFont"/>
     <w:uiPriority w:val="99"/>
     <w:semiHidden/>
     <w:rsid w:val="008A3CBF"/>
@@ -5613,9 +5484,9 @@
       <w:color w:val="808080"/>
     </w:rPr>
   </w:style>
-  <w:style w:type="table" w:styleId="a9">
+  <w:style w:type="table" w:styleId="TableGrid">
     <w:name w:val="Table Grid"/>
-    <w:basedOn w:val="a1"/>
+    <w:basedOn w:val="TableNormal"/>
     <w:uiPriority w:val="39"/>
     <w:rsid w:val="003A761C"/>
     <w:pPr>
@@ -5632,9 +5503,9 @@
       </w:tblBorders>
     </w:tblPr>
   </w:style>
-  <w:style w:type="table" w:styleId="5">
+  <w:style w:type="table" w:styleId="PlainTable5">
     <w:name w:val="Plain Table 5"/>
-    <w:basedOn w:val="a1"/>
+    <w:basedOn w:val="TableNormal"/>
     <w:uiPriority w:val="45"/>
     <w:rsid w:val="00663952"/>
     <w:pPr>
@@ -5752,9 +5623,9 @@
       </w:tcPr>
     </w:tblStylePr>
   </w:style>
-  <w:style w:type="table" w:styleId="-13">
+  <w:style w:type="table" w:styleId="GridTable1Light-Accent3">
     <w:name w:val="Grid Table 1 Light Accent 3"/>
-    <w:basedOn w:val="a1"/>
+    <w:basedOn w:val="TableNormal"/>
     <w:uiPriority w:val="46"/>
     <w:rsid w:val="00CC71DF"/>
     <w:pPr>
@@ -5809,9 +5680,9 @@
       </w:rPr>
     </w:tblStylePr>
   </w:style>
-  <w:style w:type="table" w:styleId="-34">
+  <w:style w:type="table" w:styleId="GridTable3-Accent4">
     <w:name w:val="Grid Table 3 Accent 4"/>
-    <w:basedOn w:val="a1"/>
+    <w:basedOn w:val="TableNormal"/>
     <w:uiPriority w:val="48"/>
     <w:rsid w:val="00556B32"/>
     <w:pPr>
@@ -5947,8 +5818,84 @@
   </w:style>
   <w:style w:type="character" w:customStyle="1" w:styleId="rynqvb">
     <w:name w:val="rynqvb"/>
-    <w:basedOn w:val="a0"/>
+    <w:basedOn w:val="DefaultParagraphFont"/>
     <w:rsid w:val="00556B32"/>
+  </w:style>
+  <w:style w:type="paragraph" w:styleId="z-TopofForm">
+    <w:name w:val="HTML Top of Form"/>
+    <w:basedOn w:val="Normal"/>
+    <w:next w:val="Normal"/>
+    <w:link w:val="z-TopofFormChar"/>
+    <w:hidden/>
+    <w:uiPriority w:val="99"/>
+    <w:semiHidden/>
+    <w:unhideWhenUsed/>
+    <w:rsid w:val="001215F9"/>
+    <w:pPr>
+      <w:pBdr>
+        <w:bottom w:val="single" w:sz="6" w:space="1" w:color="auto"/>
+      </w:pBdr>
+      <w:spacing w:after="0"/>
+      <w:jc w:val="center"/>
+    </w:pPr>
+    <w:rPr>
+      <w:rFonts w:ascii="Arial" w:hAnsi="Arial" w:cs="Arial"/>
+      <w:vanish/>
+      <w:sz w:val="16"/>
+      <w:szCs w:val="16"/>
+    </w:rPr>
+  </w:style>
+  <w:style w:type="character" w:customStyle="1" w:styleId="z-TopofFormChar">
+    <w:name w:val="z-Top of Form Char"/>
+    <w:basedOn w:val="DefaultParagraphFont"/>
+    <w:link w:val="z-TopofForm"/>
+    <w:uiPriority w:val="99"/>
+    <w:semiHidden/>
+    <w:rsid w:val="001215F9"/>
+    <w:rPr>
+      <w:rFonts w:ascii="Arial" w:hAnsi="Arial" w:cs="Arial"/>
+      <w:vanish/>
+      <w:sz w:val="16"/>
+      <w:szCs w:val="16"/>
+    </w:rPr>
+  </w:style>
+  <w:style w:type="paragraph" w:styleId="z-BottomofForm">
+    <w:name w:val="HTML Bottom of Form"/>
+    <w:basedOn w:val="Normal"/>
+    <w:next w:val="Normal"/>
+    <w:link w:val="z-BottomofFormChar"/>
+    <w:hidden/>
+    <w:uiPriority w:val="99"/>
+    <w:semiHidden/>
+    <w:unhideWhenUsed/>
+    <w:rsid w:val="001215F9"/>
+    <w:pPr>
+      <w:pBdr>
+        <w:top w:val="single" w:sz="6" w:space="1" w:color="auto"/>
+      </w:pBdr>
+      <w:spacing w:after="0"/>
+      <w:jc w:val="center"/>
+    </w:pPr>
+    <w:rPr>
+      <w:rFonts w:ascii="Arial" w:hAnsi="Arial" w:cs="Arial"/>
+      <w:vanish/>
+      <w:sz w:val="16"/>
+      <w:szCs w:val="16"/>
+    </w:rPr>
+  </w:style>
+  <w:style w:type="character" w:customStyle="1" w:styleId="z-BottomofFormChar">
+    <w:name w:val="z-Bottom of Form Char"/>
+    <w:basedOn w:val="DefaultParagraphFont"/>
+    <w:link w:val="z-BottomofForm"/>
+    <w:uiPriority w:val="99"/>
+    <w:semiHidden/>
+    <w:rsid w:val="001215F9"/>
+    <w:rPr>
+      <w:rFonts w:ascii="Arial" w:hAnsi="Arial" w:cs="Arial"/>
+      <w:vanish/>
+      <w:sz w:val="16"/>
+      <w:szCs w:val="16"/>
+    </w:rPr>
   </w:style>
 </w:styles>
 </file>
@@ -6026,7 +5973,7 @@
 </file>
 
 <file path=word/glossary/document.xml><?xml version="1.0" encoding="utf-8"?>
-<w:glossaryDocument xmlns:wpc="http://schemas.microsoft.com/office/word/2010/wordprocessingCanvas" xmlns:cx="http://schemas.microsoft.com/office/drawing/2014/chartex" xmlns:cx1="http://schemas.microsoft.com/office/drawing/2015/9/8/chartex" xmlns:cx2="http://schemas.microsoft.com/office/drawing/2015/10/21/chartex" xmlns:cx3="http://schemas.microsoft.com/office/drawing/2016/5/9/chartex" xmlns:cx4="http://schemas.microsoft.com/office/drawing/2016/5/10/chartex" xmlns:cx5="http://schemas.microsoft.com/office/drawing/2016/5/11/chartex" xmlns:cx6="http://schemas.microsoft.com/office/drawing/2016/5/12/chartex" xmlns:cx7="http://schemas.microsoft.com/office/drawing/2016/5/13/chartex" xmlns:cx8="http://schemas.microsoft.com/office/drawing/2016/5/14/chartex" xmlns:mc="http://schemas.openxmlformats.org/markup-compatibility/2006" xmlns:aink="http://schemas.microsoft.com/office/drawing/2016/ink" xmlns:am3d="http://schemas.microsoft.com/office/drawing/2017/model3d" xmlns:o="urn:schemas-microsoft-com:office:office" xmlns:r="http://schemas.openxmlformats.org/officeDocument/2006/relationships" xmlns:m="http://schemas.openxmlformats.org/officeDocument/2006/math" xmlns:v="urn:schemas-microsoft-com:vml" xmlns:wp14="http://schemas.microsoft.com/office/word/2010/wordprocessingDrawing" xmlns:wp="http://schemas.openxmlformats.org/drawingml/2006/wordprocessingDrawing" xmlns:w10="urn:schemas-microsoft-com:office:word" xmlns:w="http://schemas.openxmlformats.org/wordprocessingml/2006/main" xmlns:w14="http://schemas.microsoft.com/office/word/2010/wordml" xmlns:w15="http://schemas.microsoft.com/office/word/2012/wordml" xmlns:w16cex="http://schemas.microsoft.com/office/word/2018/wordml/cex" xmlns:w16cid="http://schemas.microsoft.com/office/word/2016/wordml/cid" xmlns:w16="http://schemas.microsoft.com/office/word/2018/wordml" xmlns:w16se="http://schemas.microsoft.com/office/word/2015/wordml/symex" xmlns:wpg="http://schemas.microsoft.com/office/word/2010/wordprocessingGroup" xmlns:wpi="http://schemas.microsoft.com/office/word/2010/wordprocessingInk" xmlns:wne="http://schemas.microsoft.com/office/word/2006/wordml" xmlns:wps="http://schemas.microsoft.com/office/word/2010/wordprocessingShape" mc:Ignorable="w14 w15 w16se w16cid w16 w16cex wp14">
+<w:glossaryDocument xmlns:wpc="http://schemas.microsoft.com/office/word/2010/wordprocessingCanvas" xmlns:cx="http://schemas.microsoft.com/office/drawing/2014/chartex" xmlns:cx1="http://schemas.microsoft.com/office/drawing/2015/9/8/chartex" xmlns:cx2="http://schemas.microsoft.com/office/drawing/2015/10/21/chartex" xmlns:cx3="http://schemas.microsoft.com/office/drawing/2016/5/9/chartex" xmlns:cx4="http://schemas.microsoft.com/office/drawing/2016/5/10/chartex" xmlns:cx5="http://schemas.microsoft.com/office/drawing/2016/5/11/chartex" xmlns:cx6="http://schemas.microsoft.com/office/drawing/2016/5/12/chartex" xmlns:cx7="http://schemas.microsoft.com/office/drawing/2016/5/13/chartex" xmlns:cx8="http://schemas.microsoft.com/office/drawing/2016/5/14/chartex" xmlns:mc="http://schemas.openxmlformats.org/markup-compatibility/2006" xmlns:aink="http://schemas.microsoft.com/office/drawing/2016/ink" xmlns:am3d="http://schemas.microsoft.com/office/drawing/2017/model3d" xmlns:o="urn:schemas-microsoft-com:office:office" xmlns:r="http://schemas.openxmlformats.org/officeDocument/2006/relationships" xmlns:m="http://schemas.openxmlformats.org/officeDocument/2006/math" xmlns:v="urn:schemas-microsoft-com:vml" xmlns:wp14="http://schemas.microsoft.com/office/word/2010/wordprocessingDrawing" xmlns:wp="http://schemas.openxmlformats.org/drawingml/2006/wordprocessingDrawing" xmlns:w10="urn:schemas-microsoft-com:office:word" xmlns:w="http://schemas.openxmlformats.org/wordprocessingml/2006/main" xmlns:w14="http://schemas.microsoft.com/office/word/2010/wordml" xmlns:w15="http://schemas.microsoft.com/office/word/2012/wordml" xmlns:w16cex="http://schemas.microsoft.com/office/word/2018/wordml/cex" xmlns:w16cid="http://schemas.microsoft.com/office/word/2016/wordml/cid" xmlns:w16="http://schemas.microsoft.com/office/word/2018/wordml" xmlns:w16sdtdh="http://schemas.microsoft.com/office/word/2020/wordml/sdtdatahash" xmlns:w16se="http://schemas.microsoft.com/office/word/2015/wordml/symex" xmlns:wpg="http://schemas.microsoft.com/office/word/2010/wordprocessingGroup" xmlns:wpi="http://schemas.microsoft.com/office/word/2010/wordprocessingInk" xmlns:wne="http://schemas.microsoft.com/office/word/2006/wordml" xmlns:wps="http://schemas.microsoft.com/office/word/2010/wordprocessingShape" mc:Ignorable="w14 w15 w16se w16cid w16 w16cex w16sdtdh wp14">
   <w:docParts>
     <w:docPart>
       <w:docPartPr>
@@ -6047,7 +5994,7 @@
         <w:p>
           <w:r>
             <w:rPr>
-              <w:rStyle w:val="a3"/>
+              <w:rStyle w:val="PlaceholderText"/>
             </w:rPr>
             <w:t>Место для ввода текста.</w:t>
           </w:r>
@@ -6071,12 +6018,9 @@
       </w:docPartPr>
       <w:docPartBody>
         <w:p>
-          <w:pPr>
-            <w:pStyle w:val="82D85FE5E7064B7E880D95D7EAF25A04"/>
-          </w:pPr>
           <w:r>
             <w:rPr>
-              <w:rStyle w:val="a3"/>
+              <w:rStyle w:val="PlaceholderText"/>
             </w:rPr>
             <w:t>Место для ввода текста.</w:t>
           </w:r>
@@ -6100,12 +6044,9 @@
       </w:docPartPr>
       <w:docPartBody>
         <w:p>
-          <w:pPr>
-            <w:pStyle w:val="174BFEA6BCAE4ED393534EB4AD95BB9B"/>
-          </w:pPr>
           <w:r>
             <w:rPr>
-              <w:rStyle w:val="a3"/>
+              <w:rStyle w:val="PlaceholderText"/>
             </w:rPr>
             <w:t>Место для ввода текста.</w:t>
           </w:r>
@@ -6129,12 +6070,9 @@
       </w:docPartPr>
       <w:docPartBody>
         <w:p>
-          <w:pPr>
-            <w:pStyle w:val="99F608E1725B48DB936761C0A70BDAE0"/>
-          </w:pPr>
           <w:r>
             <w:rPr>
-              <w:rStyle w:val="a3"/>
+              <w:rStyle w:val="PlaceholderText"/>
             </w:rPr>
             <w:t>Место для ввода текста.</w:t>
           </w:r>
@@ -6158,12 +6096,9 @@
       </w:docPartPr>
       <w:docPartBody>
         <w:p>
-          <w:pPr>
-            <w:pStyle w:val="EAE490C003784B9FBD92AE5526200428"/>
-          </w:pPr>
           <w:r>
             <w:rPr>
-              <w:rStyle w:val="a3"/>
+              <w:rStyle w:val="PlaceholderText"/>
             </w:rPr>
             <w:t>Место для ввода текста.</w:t>
           </w:r>
@@ -6187,12 +6122,9 @@
       </w:docPartPr>
       <w:docPartBody>
         <w:p>
-          <w:pPr>
-            <w:pStyle w:val="200F7A35E20D42EEB9A5C1FF87F1495B"/>
-          </w:pPr>
           <w:r>
             <w:rPr>
-              <w:rStyle w:val="a3"/>
+              <w:rStyle w:val="PlaceholderText"/>
             </w:rPr>
             <w:t>Место для ввода текста.</w:t>
           </w:r>
@@ -6216,12 +6148,9 @@
       </w:docPartPr>
       <w:docPartBody>
         <w:p>
-          <w:pPr>
-            <w:pStyle w:val="6F8D8AC19F9C4869A909A2F111082544"/>
-          </w:pPr>
           <w:r>
             <w:rPr>
-              <w:rStyle w:val="a3"/>
+              <w:rStyle w:val="PlaceholderText"/>
             </w:rPr>
             <w:t>Место для ввода текста.</w:t>
           </w:r>
@@ -6233,38 +6162,45 @@
 </file>
 
 <file path=word/glossary/fontTable.xml><?xml version="1.0" encoding="utf-8"?>
-<w:fonts xmlns:mc="http://schemas.openxmlformats.org/markup-compatibility/2006" xmlns:r="http://schemas.openxmlformats.org/officeDocument/2006/relationships" xmlns:w="http://schemas.openxmlformats.org/wordprocessingml/2006/main" xmlns:w14="http://schemas.microsoft.com/office/word/2010/wordml" xmlns:w15="http://schemas.microsoft.com/office/word/2012/wordml" xmlns:w16cex="http://schemas.microsoft.com/office/word/2018/wordml/cex" xmlns:w16cid="http://schemas.microsoft.com/office/word/2016/wordml/cid" xmlns:w16="http://schemas.microsoft.com/office/word/2018/wordml" xmlns:w16se="http://schemas.microsoft.com/office/word/2015/wordml/symex" mc:Ignorable="w14 w15 w16se w16cid w16 w16cex">
+<w:fonts xmlns:mc="http://schemas.openxmlformats.org/markup-compatibility/2006" xmlns:r="http://schemas.openxmlformats.org/officeDocument/2006/relationships" xmlns:w="http://schemas.openxmlformats.org/wordprocessingml/2006/main" xmlns:w14="http://schemas.microsoft.com/office/word/2010/wordml" xmlns:w15="http://schemas.microsoft.com/office/word/2012/wordml" xmlns:w16cex="http://schemas.microsoft.com/office/word/2018/wordml/cex" xmlns:w16cid="http://schemas.microsoft.com/office/word/2016/wordml/cid" xmlns:w16="http://schemas.microsoft.com/office/word/2018/wordml" xmlns:w16sdtdh="http://schemas.microsoft.com/office/word/2020/wordml/sdtdatahash" xmlns:w16se="http://schemas.microsoft.com/office/word/2015/wordml/symex" mc:Ignorable="w14 w15 w16se w16cid w16 w16cex w16sdtdh">
   <w:font w:name="Times New Roman">
     <w:panose1 w:val="02020603050405020304"/>
-    <w:charset w:val="00"/>
+    <w:charset w:val="CC"/>
     <w:family w:val="roman"/>
     <w:pitch w:val="variable"/>
     <w:sig w:usb0="E0002EFF" w:usb1="C000785B" w:usb2="00000009" w:usb3="00000000" w:csb0="000001FF" w:csb1="00000000"/>
   </w:font>
   <w:font w:name="Calibri">
     <w:panose1 w:val="020F0502020204030204"/>
-    <w:charset w:val="00"/>
+    <w:charset w:val="CC"/>
     <w:family w:val="swiss"/>
     <w:pitch w:val="variable"/>
     <w:sig w:usb0="E4002EFF" w:usb1="C000247B" w:usb2="00000009" w:usb3="00000000" w:csb0="000001FF" w:csb1="00000000"/>
   </w:font>
   <w:font w:name="Courier New">
     <w:panose1 w:val="02070309020205020404"/>
-    <w:charset w:val="00"/>
+    <w:charset w:val="CC"/>
     <w:family w:val="modern"/>
     <w:pitch w:val="fixed"/>
     <w:sig w:usb0="E0002EFF" w:usb1="C0007843" w:usb2="00000009" w:usb3="00000000" w:csb0="000001FF" w:csb1="00000000"/>
   </w:font>
   <w:font w:name="Calibri Light">
     <w:panose1 w:val="020F0302020204030204"/>
-    <w:charset w:val="00"/>
+    <w:charset w:val="CC"/>
     <w:family w:val="swiss"/>
     <w:pitch w:val="variable"/>
     <w:sig w:usb0="E4002EFF" w:usb1="C000247B" w:usb2="00000009" w:usb3="00000000" w:csb0="000001FF" w:csb1="00000000"/>
   </w:font>
+  <w:font w:name="Arial">
+    <w:panose1 w:val="020B0604020202020204"/>
+    <w:charset w:val="CC"/>
+    <w:family w:val="swiss"/>
+    <w:pitch w:val="variable"/>
+    <w:sig w:usb0="E0002EFF" w:usb1="C000785B" w:usb2="00000009" w:usb3="00000000" w:csb0="000001FF" w:csb1="00000000"/>
+  </w:font>
   <w:font w:name="Cambria Math">
     <w:panose1 w:val="02040503050406030204"/>
-    <w:charset w:val="00"/>
+    <w:charset w:val="CC"/>
     <w:family w:val="roman"/>
     <w:pitch w:val="variable"/>
     <w:sig w:usb0="E00006FF" w:usb1="420024FF" w:usb2="02000000" w:usb3="00000000" w:csb0="0000019F" w:csb1="00000000"/>
@@ -6273,7 +6209,7 @@
 </file>
 
 <file path=word/glossary/settings.xml><?xml version="1.0" encoding="utf-8"?>
-<w:settings xmlns:mc="http://schemas.openxmlformats.org/markup-compatibility/2006" xmlns:o="urn:schemas-microsoft-com:office:office" xmlns:r="http://schemas.openxmlformats.org/officeDocument/2006/relationships" xmlns:m="http://schemas.openxmlformats.org/officeDocument/2006/math" xmlns:v="urn:schemas-microsoft-com:vml" xmlns:w10="urn:schemas-microsoft-com:office:word" xmlns:w="http://schemas.openxmlformats.org/wordprocessingml/2006/main" xmlns:w14="http://schemas.microsoft.com/office/word/2010/wordml" xmlns:w15="http://schemas.microsoft.com/office/word/2012/wordml" xmlns:w16cex="http://schemas.microsoft.com/office/word/2018/wordml/cex" xmlns:w16cid="http://schemas.microsoft.com/office/word/2016/wordml/cid" xmlns:w16="http://schemas.microsoft.com/office/word/2018/wordml" xmlns:w16se="http://schemas.microsoft.com/office/word/2015/wordml/symex" xmlns:sl="http://schemas.openxmlformats.org/schemaLibrary/2006/main" mc:Ignorable="w14 w15 w16se w16cid w16 w16cex">
+<w:settings xmlns:mc="http://schemas.openxmlformats.org/markup-compatibility/2006" xmlns:o="urn:schemas-microsoft-com:office:office" xmlns:r="http://schemas.openxmlformats.org/officeDocument/2006/relationships" xmlns:m="http://schemas.openxmlformats.org/officeDocument/2006/math" xmlns:v="urn:schemas-microsoft-com:vml" xmlns:w10="urn:schemas-microsoft-com:office:word" xmlns:w="http://schemas.openxmlformats.org/wordprocessingml/2006/main" xmlns:w14="http://schemas.microsoft.com/office/word/2010/wordml" xmlns:w15="http://schemas.microsoft.com/office/word/2012/wordml" xmlns:w16cex="http://schemas.microsoft.com/office/word/2018/wordml/cex" xmlns:w16cid="http://schemas.microsoft.com/office/word/2016/wordml/cid" xmlns:w16="http://schemas.microsoft.com/office/word/2018/wordml" xmlns:w16sdtdh="http://schemas.microsoft.com/office/word/2020/wordml/sdtdatahash" xmlns:w16se="http://schemas.microsoft.com/office/word/2015/wordml/symex" xmlns:sl="http://schemas.openxmlformats.org/schemaLibrary/2006/main" mc:Ignorable="w14 w15 w16se w16cid w16 w16cex w16sdtdh">
   <w:view w:val="normal"/>
   <w:defaultTabStop w:val="720"/>
   <w:characterSpacingControl w:val="doNotCompress"/>
@@ -6292,6 +6228,7 @@
     <w:rsid w:val="00563A06"/>
     <w:rsid w:val="005D58B4"/>
     <w:rsid w:val="00B5418B"/>
+    <w:rsid w:val="00BD11A4"/>
     <w:rsid w:val="00C23357"/>
   </w:rsids>
   <m:mathPr>
@@ -6307,23 +6244,23 @@
     <m:intLim m:val="subSup"/>
     <m:naryLim m:val="undOvr"/>
   </m:mathPr>
-  <w:themeFontLang w:val="ru-UA"/>
+  <w:themeFontLang w:val="en-US"/>
   <w:clrSchemeMapping w:bg1="light1" w:t1="dark1" w:bg2="light2" w:t2="dark2" w:accent1="accent1" w:accent2="accent2" w:accent3="accent3" w:accent4="accent4" w:accent5="accent5" w:accent6="accent6" w:hyperlink="hyperlink" w:followedHyperlink="followedHyperlink"/>
-  <w:decimalSymbol w:val=","/>
-  <w:listSeparator w:val=";"/>
+  <w:decimalSymbol w:val="."/>
+  <w:listSeparator w:val=","/>
   <w15:chartTrackingRefBased/>
 </w:settings>
 </file>
 
 <file path=word/glossary/styles.xml><?xml version="1.0" encoding="utf-8"?>
-<w:styles xmlns:mc="http://schemas.openxmlformats.org/markup-compatibility/2006" xmlns:r="http://schemas.openxmlformats.org/officeDocument/2006/relationships" xmlns:w="http://schemas.openxmlformats.org/wordprocessingml/2006/main" xmlns:w14="http://schemas.microsoft.com/office/word/2010/wordml" xmlns:w15="http://schemas.microsoft.com/office/word/2012/wordml" xmlns:w16cex="http://schemas.microsoft.com/office/word/2018/wordml/cex" xmlns:w16cid="http://schemas.microsoft.com/office/word/2016/wordml/cid" xmlns:w16="http://schemas.microsoft.com/office/word/2018/wordml" xmlns:w16se="http://schemas.microsoft.com/office/word/2015/wordml/symex" mc:Ignorable="w14 w15 w16se w16cid w16 w16cex">
+<w:styles xmlns:mc="http://schemas.openxmlformats.org/markup-compatibility/2006" xmlns:r="http://schemas.openxmlformats.org/officeDocument/2006/relationships" xmlns:w="http://schemas.openxmlformats.org/wordprocessingml/2006/main" xmlns:w14="http://schemas.microsoft.com/office/word/2010/wordml" xmlns:w15="http://schemas.microsoft.com/office/word/2012/wordml" xmlns:w16cex="http://schemas.microsoft.com/office/word/2018/wordml/cex" xmlns:w16cid="http://schemas.microsoft.com/office/word/2016/wordml/cid" xmlns:w16="http://schemas.microsoft.com/office/word/2018/wordml" xmlns:w16sdtdh="http://schemas.microsoft.com/office/word/2020/wordml/sdtdatahash" xmlns:w16se="http://schemas.microsoft.com/office/word/2015/wordml/symex" mc:Ignorable="w14 w15 w16se w16cid w16 w16cex w16sdtdh">
   <w:docDefaults>
     <w:rPrDefault>
       <w:rPr>
         <w:rFonts w:asciiTheme="minorHAnsi" w:eastAsiaTheme="minorEastAsia" w:hAnsiTheme="minorHAnsi" w:cstheme="minorBidi"/>
         <w:sz w:val="22"/>
         <w:szCs w:val="22"/>
-        <w:lang w:val="ru-UA" w:eastAsia="ru-UA" w:bidi="ar-SA"/>
+        <w:lang w:val="en-US" w:eastAsia="en-US" w:bidi="ar-SA"/>
       </w:rPr>
     </w:rPrDefault>
     <w:pPrDefault>
@@ -6710,17 +6647,17 @@
     <w:lsdException w:name="Unresolved Mention" w:semiHidden="1" w:unhideWhenUsed="1"/>
     <w:lsdException w:name="Smart Link" w:semiHidden="1" w:unhideWhenUsed="1"/>
   </w:latentStyles>
-  <w:style w:type="paragraph" w:default="1" w:styleId="a">
+  <w:style w:type="paragraph" w:default="1" w:styleId="Normal">
     <w:name w:val="Normal"/>
     <w:qFormat/>
   </w:style>
-  <w:style w:type="character" w:default="1" w:styleId="a0">
+  <w:style w:type="character" w:default="1" w:styleId="DefaultParagraphFont">
     <w:name w:val="Default Paragraph Font"/>
     <w:uiPriority w:val="1"/>
     <w:semiHidden/>
     <w:unhideWhenUsed/>
   </w:style>
-  <w:style w:type="table" w:default="1" w:styleId="a1">
+  <w:style w:type="table" w:default="1" w:styleId="TableNormal">
     <w:name w:val="Normal Table"/>
     <w:uiPriority w:val="99"/>
     <w:semiHidden/>
@@ -6735,15 +6672,15 @@
       </w:tblCellMar>
     </w:tblPr>
   </w:style>
-  <w:style w:type="numbering" w:default="1" w:styleId="a2">
+  <w:style w:type="numbering" w:default="1" w:styleId="NoList">
     <w:name w:val="No List"/>
     <w:uiPriority w:val="99"/>
     <w:semiHidden/>
     <w:unhideWhenUsed/>
   </w:style>
-  <w:style w:type="character" w:styleId="a3">
+  <w:style w:type="character" w:styleId="PlaceholderText">
     <w:name w:val="Placeholder Text"/>
-    <w:basedOn w:val="a0"/>
+    <w:basedOn w:val="DefaultParagraphFont"/>
     <w:uiPriority w:val="99"/>
     <w:semiHidden/>
     <w:rsid w:val="005D58B4"/>
@@ -6751,892 +6688,11 @@
       <w:color w:val="808080"/>
     </w:rPr>
   </w:style>
-  <w:style w:type="paragraph" w:customStyle="1" w:styleId="BB3F2D89FF1248B2B41EF6339877BF69">
-    <w:name w:val="BB3F2D89FF1248B2B41EF6339877BF69"/>
-    <w:rsid w:val="0015773E"/>
-  </w:style>
-  <w:style w:type="paragraph" w:customStyle="1" w:styleId="F9A65205405143BDA1B6F28F946B112F">
-    <w:name w:val="F9A65205405143BDA1B6F28F946B112F"/>
-    <w:rsid w:val="0015773E"/>
-    <w:rPr>
-      <w:rFonts w:eastAsiaTheme="minorHAnsi"/>
-      <w:lang w:val="ru-RU" w:eastAsia="en-US"/>
-    </w:rPr>
-  </w:style>
-  <w:style w:type="paragraph" w:customStyle="1" w:styleId="FE6FE7D891394EC0BD7536CB62BA1FF7">
-    <w:name w:val="FE6FE7D891394EC0BD7536CB62BA1FF7"/>
-    <w:rsid w:val="0015773E"/>
-    <w:rPr>
-      <w:rFonts w:eastAsiaTheme="minorHAnsi"/>
-      <w:lang w:val="ru-RU" w:eastAsia="en-US"/>
-    </w:rPr>
-  </w:style>
-  <w:style w:type="paragraph" w:customStyle="1" w:styleId="FE6FE7D891394EC0BD7536CB62BA1FF71">
-    <w:name w:val="FE6FE7D891394EC0BD7536CB62BA1FF71"/>
-    <w:rsid w:val="0015773E"/>
-    <w:rPr>
-      <w:rFonts w:eastAsiaTheme="minorHAnsi"/>
-      <w:lang w:val="ru-RU" w:eastAsia="en-US"/>
-    </w:rPr>
-  </w:style>
-  <w:style w:type="paragraph" w:customStyle="1" w:styleId="FE6FE7D891394EC0BD7536CB62BA1FF72">
-    <w:name w:val="FE6FE7D891394EC0BD7536CB62BA1FF72"/>
-    <w:rsid w:val="0015773E"/>
-    <w:rPr>
-      <w:rFonts w:eastAsiaTheme="minorHAnsi"/>
-      <w:lang w:val="ru-RU" w:eastAsia="en-US"/>
-    </w:rPr>
-  </w:style>
-  <w:style w:type="paragraph" w:customStyle="1" w:styleId="650E20246F214AEFA6691609A1530011">
-    <w:name w:val="650E20246F214AEFA6691609A1530011"/>
-    <w:rsid w:val="0015773E"/>
-  </w:style>
-  <w:style w:type="paragraph" w:customStyle="1" w:styleId="7DA8B1AD00CB4CD48AD7232F5654EAF3">
-    <w:name w:val="7DA8B1AD00CB4CD48AD7232F5654EAF3"/>
-    <w:rsid w:val="0015773E"/>
-  </w:style>
-  <w:style w:type="paragraph" w:customStyle="1" w:styleId="80842DBE14A8495998DCBCF8EEBF8D5D">
-    <w:name w:val="80842DBE14A8495998DCBCF8EEBF8D5D"/>
-    <w:rsid w:val="0015773E"/>
-  </w:style>
-  <w:style w:type="paragraph" w:customStyle="1" w:styleId="A525FB708E7D4B2F99DD5BB43D79598F">
-    <w:name w:val="A525FB708E7D4B2F99DD5BB43D79598F"/>
-    <w:rsid w:val="00B5418B"/>
-  </w:style>
-  <w:style w:type="paragraph" w:customStyle="1" w:styleId="FE6FE7D891394EC0BD7536CB62BA1FF73">
-    <w:name w:val="FE6FE7D891394EC0BD7536CB62BA1FF73"/>
-    <w:rsid w:val="00B5418B"/>
-    <w:rPr>
-      <w:rFonts w:eastAsiaTheme="minorHAnsi"/>
-      <w:lang w:val="ru-RU" w:eastAsia="en-US"/>
-    </w:rPr>
-  </w:style>
-  <w:style w:type="paragraph" w:customStyle="1" w:styleId="650E20246F214AEFA6691609A15300111">
-    <w:name w:val="650E20246F214AEFA6691609A15300111"/>
-    <w:rsid w:val="00B5418B"/>
-    <w:rPr>
-      <w:rFonts w:eastAsiaTheme="minorHAnsi"/>
-      <w:lang w:val="ru-RU" w:eastAsia="en-US"/>
-    </w:rPr>
-  </w:style>
-  <w:style w:type="paragraph" w:customStyle="1" w:styleId="7DA8B1AD00CB4CD48AD7232F5654EAF31">
-    <w:name w:val="7DA8B1AD00CB4CD48AD7232F5654EAF31"/>
-    <w:rsid w:val="00B5418B"/>
-    <w:rPr>
-      <w:rFonts w:eastAsiaTheme="minorHAnsi"/>
-      <w:lang w:val="ru-RU" w:eastAsia="en-US"/>
-    </w:rPr>
-  </w:style>
-  <w:style w:type="paragraph" w:customStyle="1" w:styleId="80842DBE14A8495998DCBCF8EEBF8D5D1">
-    <w:name w:val="80842DBE14A8495998DCBCF8EEBF8D5D1"/>
-    <w:rsid w:val="00B5418B"/>
-    <w:rPr>
-      <w:rFonts w:eastAsiaTheme="minorHAnsi"/>
-      <w:lang w:val="ru-RU" w:eastAsia="en-US"/>
-    </w:rPr>
-  </w:style>
-  <w:style w:type="paragraph" w:customStyle="1" w:styleId="A525FB708E7D4B2F99DD5BB43D79598F1">
-    <w:name w:val="A525FB708E7D4B2F99DD5BB43D79598F1"/>
-    <w:rsid w:val="00B5418B"/>
-    <w:rPr>
-      <w:rFonts w:eastAsiaTheme="minorHAnsi"/>
-      <w:lang w:val="ru-RU" w:eastAsia="en-US"/>
-    </w:rPr>
-  </w:style>
-  <w:style w:type="paragraph" w:customStyle="1" w:styleId="42B0295E7F37469CBE6E3F94ADD64036">
-    <w:name w:val="42B0295E7F37469CBE6E3F94ADD64036"/>
-    <w:rsid w:val="00B5418B"/>
-  </w:style>
-  <w:style w:type="paragraph" w:customStyle="1" w:styleId="BB76BBA820664011835B26C8977797C6">
-    <w:name w:val="BB76BBA820664011835B26C8977797C6"/>
-    <w:rsid w:val="00B5418B"/>
-  </w:style>
-  <w:style w:type="paragraph" w:customStyle="1" w:styleId="43D8701CB1B74ED5BF4680BFE914F652">
-    <w:name w:val="43D8701CB1B74ED5BF4680BFE914F652"/>
-    <w:rsid w:val="00B5418B"/>
-  </w:style>
-  <w:style w:type="paragraph" w:customStyle="1" w:styleId="AEFDE8CC3CE448E793F4799271837842">
-    <w:name w:val="AEFDE8CC3CE448E793F4799271837842"/>
-    <w:rsid w:val="00B5418B"/>
-  </w:style>
-  <w:style w:type="paragraph" w:customStyle="1" w:styleId="3BD1F337D30940809FC0E71C254EBE1C">
-    <w:name w:val="3BD1F337D30940809FC0E71C254EBE1C"/>
-    <w:rsid w:val="00B5418B"/>
-  </w:style>
-  <w:style w:type="paragraph" w:customStyle="1" w:styleId="FE6FE7D891394EC0BD7536CB62BA1FF74">
-    <w:name w:val="FE6FE7D891394EC0BD7536CB62BA1FF74"/>
-    <w:rsid w:val="00B5418B"/>
-    <w:rPr>
-      <w:rFonts w:eastAsiaTheme="minorHAnsi"/>
-      <w:lang w:val="ru-RU" w:eastAsia="en-US"/>
-    </w:rPr>
-  </w:style>
-  <w:style w:type="paragraph" w:customStyle="1" w:styleId="650E20246F214AEFA6691609A15300112">
-    <w:name w:val="650E20246F214AEFA6691609A15300112"/>
-    <w:rsid w:val="00B5418B"/>
-    <w:rPr>
-      <w:rFonts w:eastAsiaTheme="minorHAnsi"/>
-      <w:lang w:val="ru-RU" w:eastAsia="en-US"/>
-    </w:rPr>
-  </w:style>
-  <w:style w:type="paragraph" w:customStyle="1" w:styleId="7DA8B1AD00CB4CD48AD7232F5654EAF32">
-    <w:name w:val="7DA8B1AD00CB4CD48AD7232F5654EAF32"/>
-    <w:rsid w:val="00B5418B"/>
-    <w:rPr>
-      <w:rFonts w:eastAsiaTheme="minorHAnsi"/>
-      <w:lang w:val="ru-RU" w:eastAsia="en-US"/>
-    </w:rPr>
-  </w:style>
-  <w:style w:type="paragraph" w:customStyle="1" w:styleId="80842DBE14A8495998DCBCF8EEBF8D5D2">
-    <w:name w:val="80842DBE14A8495998DCBCF8EEBF8D5D2"/>
-    <w:rsid w:val="00B5418B"/>
-    <w:rPr>
-      <w:rFonts w:eastAsiaTheme="minorHAnsi"/>
-      <w:lang w:val="ru-RU" w:eastAsia="en-US"/>
-    </w:rPr>
-  </w:style>
-  <w:style w:type="paragraph" w:customStyle="1" w:styleId="A525FB708E7D4B2F99DD5BB43D79598F2">
-    <w:name w:val="A525FB708E7D4B2F99DD5BB43D79598F2"/>
-    <w:rsid w:val="00B5418B"/>
-    <w:rPr>
-      <w:rFonts w:eastAsiaTheme="minorHAnsi"/>
-      <w:lang w:val="ru-RU" w:eastAsia="en-US"/>
-    </w:rPr>
-  </w:style>
-  <w:style w:type="paragraph" w:customStyle="1" w:styleId="42B0295E7F37469CBE6E3F94ADD640361">
-    <w:name w:val="42B0295E7F37469CBE6E3F94ADD640361"/>
-    <w:rsid w:val="00B5418B"/>
-    <w:rPr>
-      <w:rFonts w:eastAsiaTheme="minorHAnsi"/>
-      <w:lang w:val="ru-RU" w:eastAsia="en-US"/>
-    </w:rPr>
-  </w:style>
-  <w:style w:type="paragraph" w:customStyle="1" w:styleId="BB76BBA820664011835B26C8977797C61">
-    <w:name w:val="BB76BBA820664011835B26C8977797C61"/>
-    <w:rsid w:val="00B5418B"/>
-    <w:rPr>
-      <w:rFonts w:eastAsiaTheme="minorHAnsi"/>
-      <w:lang w:val="ru-RU" w:eastAsia="en-US"/>
-    </w:rPr>
-  </w:style>
-  <w:style w:type="paragraph" w:customStyle="1" w:styleId="43D8701CB1B74ED5BF4680BFE914F6521">
-    <w:name w:val="43D8701CB1B74ED5BF4680BFE914F6521"/>
-    <w:rsid w:val="00B5418B"/>
-    <w:rPr>
-      <w:rFonts w:eastAsiaTheme="minorHAnsi"/>
-      <w:lang w:val="ru-RU" w:eastAsia="en-US"/>
-    </w:rPr>
-  </w:style>
-  <w:style w:type="paragraph" w:customStyle="1" w:styleId="AEFDE8CC3CE448E793F47992718378421">
-    <w:name w:val="AEFDE8CC3CE448E793F47992718378421"/>
-    <w:rsid w:val="00B5418B"/>
-    <w:rPr>
-      <w:rFonts w:eastAsiaTheme="minorHAnsi"/>
-      <w:lang w:val="ru-RU" w:eastAsia="en-US"/>
-    </w:rPr>
-  </w:style>
-  <w:style w:type="paragraph" w:customStyle="1" w:styleId="3BD1F337D30940809FC0E71C254EBE1C1">
-    <w:name w:val="3BD1F337D30940809FC0E71C254EBE1C1"/>
-    <w:rsid w:val="00B5418B"/>
-    <w:rPr>
-      <w:rFonts w:eastAsiaTheme="minorHAnsi"/>
-      <w:lang w:val="ru-RU" w:eastAsia="en-US"/>
-    </w:rPr>
-  </w:style>
-  <w:style w:type="paragraph" w:customStyle="1" w:styleId="FE6FE7D891394EC0BD7536CB62BA1FF75">
-    <w:name w:val="FE6FE7D891394EC0BD7536CB62BA1FF75"/>
-    <w:rsid w:val="005D58B4"/>
-    <w:rPr>
-      <w:rFonts w:eastAsiaTheme="minorHAnsi"/>
-      <w:lang w:val="ru-RU" w:eastAsia="en-US"/>
-    </w:rPr>
-  </w:style>
-  <w:style w:type="paragraph" w:customStyle="1" w:styleId="650E20246F214AEFA6691609A15300113">
-    <w:name w:val="650E20246F214AEFA6691609A15300113"/>
-    <w:rsid w:val="005D58B4"/>
-    <w:rPr>
-      <w:rFonts w:eastAsiaTheme="minorHAnsi"/>
-      <w:lang w:val="ru-RU" w:eastAsia="en-US"/>
-    </w:rPr>
-  </w:style>
-  <w:style w:type="paragraph" w:customStyle="1" w:styleId="7DA8B1AD00CB4CD48AD7232F5654EAF33">
-    <w:name w:val="7DA8B1AD00CB4CD48AD7232F5654EAF33"/>
-    <w:rsid w:val="005D58B4"/>
-    <w:rPr>
-      <w:rFonts w:eastAsiaTheme="minorHAnsi"/>
-      <w:lang w:val="ru-RU" w:eastAsia="en-US"/>
-    </w:rPr>
-  </w:style>
-  <w:style w:type="paragraph" w:customStyle="1" w:styleId="80842DBE14A8495998DCBCF8EEBF8D5D3">
-    <w:name w:val="80842DBE14A8495998DCBCF8EEBF8D5D3"/>
-    <w:rsid w:val="005D58B4"/>
-    <w:rPr>
-      <w:rFonts w:eastAsiaTheme="minorHAnsi"/>
-      <w:lang w:val="ru-RU" w:eastAsia="en-US"/>
-    </w:rPr>
-  </w:style>
-  <w:style w:type="paragraph" w:customStyle="1" w:styleId="A525FB708E7D4B2F99DD5BB43D79598F3">
-    <w:name w:val="A525FB708E7D4B2F99DD5BB43D79598F3"/>
-    <w:rsid w:val="005D58B4"/>
-    <w:rPr>
-      <w:rFonts w:eastAsiaTheme="minorHAnsi"/>
-      <w:lang w:val="ru-RU" w:eastAsia="en-US"/>
-    </w:rPr>
-  </w:style>
-  <w:style w:type="paragraph" w:customStyle="1" w:styleId="42B0295E7F37469CBE6E3F94ADD640362">
-    <w:name w:val="42B0295E7F37469CBE6E3F94ADD640362"/>
-    <w:rsid w:val="005D58B4"/>
-    <w:rPr>
-      <w:rFonts w:eastAsiaTheme="minorHAnsi"/>
-      <w:lang w:val="ru-RU" w:eastAsia="en-US"/>
-    </w:rPr>
-  </w:style>
-  <w:style w:type="paragraph" w:customStyle="1" w:styleId="BB76BBA820664011835B26C8977797C62">
-    <w:name w:val="BB76BBA820664011835B26C8977797C62"/>
-    <w:rsid w:val="005D58B4"/>
-    <w:rPr>
-      <w:rFonts w:eastAsiaTheme="minorHAnsi"/>
-      <w:lang w:val="ru-RU" w:eastAsia="en-US"/>
-    </w:rPr>
-  </w:style>
-  <w:style w:type="paragraph" w:customStyle="1" w:styleId="43D8701CB1B74ED5BF4680BFE914F6522">
-    <w:name w:val="43D8701CB1B74ED5BF4680BFE914F6522"/>
-    <w:rsid w:val="005D58B4"/>
-    <w:rPr>
-      <w:rFonts w:eastAsiaTheme="minorHAnsi"/>
-      <w:lang w:val="ru-RU" w:eastAsia="en-US"/>
-    </w:rPr>
-  </w:style>
-  <w:style w:type="paragraph" w:customStyle="1" w:styleId="AEFDE8CC3CE448E793F47992718378422">
-    <w:name w:val="AEFDE8CC3CE448E793F47992718378422"/>
-    <w:rsid w:val="005D58B4"/>
-    <w:rPr>
-      <w:rFonts w:eastAsiaTheme="minorHAnsi"/>
-      <w:lang w:val="ru-RU" w:eastAsia="en-US"/>
-    </w:rPr>
-  </w:style>
-  <w:style w:type="paragraph" w:customStyle="1" w:styleId="3BD1F337D30940809FC0E71C254EBE1C2">
-    <w:name w:val="3BD1F337D30940809FC0E71C254EBE1C2"/>
-    <w:rsid w:val="005D58B4"/>
-    <w:rPr>
-      <w:rFonts w:eastAsiaTheme="minorHAnsi"/>
-      <w:lang w:val="ru-RU" w:eastAsia="en-US"/>
-    </w:rPr>
-  </w:style>
-  <w:style w:type="paragraph" w:customStyle="1" w:styleId="FE6FE7D891394EC0BD7536CB62BA1FF76">
-    <w:name w:val="FE6FE7D891394EC0BD7536CB62BA1FF76"/>
-    <w:rsid w:val="005D58B4"/>
-    <w:rPr>
-      <w:rFonts w:eastAsiaTheme="minorHAnsi"/>
-      <w:lang w:val="ru-RU" w:eastAsia="en-US"/>
-    </w:rPr>
-  </w:style>
-  <w:style w:type="paragraph" w:customStyle="1" w:styleId="650E20246F214AEFA6691609A15300114">
-    <w:name w:val="650E20246F214AEFA6691609A15300114"/>
-    <w:rsid w:val="005D58B4"/>
-    <w:rPr>
-      <w:rFonts w:eastAsiaTheme="minorHAnsi"/>
-      <w:lang w:val="ru-RU" w:eastAsia="en-US"/>
-    </w:rPr>
-  </w:style>
-  <w:style w:type="paragraph" w:customStyle="1" w:styleId="7DA8B1AD00CB4CD48AD7232F5654EAF34">
-    <w:name w:val="7DA8B1AD00CB4CD48AD7232F5654EAF34"/>
-    <w:rsid w:val="005D58B4"/>
-    <w:rPr>
-      <w:rFonts w:eastAsiaTheme="minorHAnsi"/>
-      <w:lang w:val="ru-RU" w:eastAsia="en-US"/>
-    </w:rPr>
-  </w:style>
-  <w:style w:type="paragraph" w:customStyle="1" w:styleId="80842DBE14A8495998DCBCF8EEBF8D5D4">
-    <w:name w:val="80842DBE14A8495998DCBCF8EEBF8D5D4"/>
-    <w:rsid w:val="005D58B4"/>
-    <w:rPr>
-      <w:rFonts w:eastAsiaTheme="minorHAnsi"/>
-      <w:lang w:val="ru-RU" w:eastAsia="en-US"/>
-    </w:rPr>
-  </w:style>
-  <w:style w:type="paragraph" w:customStyle="1" w:styleId="A525FB708E7D4B2F99DD5BB43D79598F4">
-    <w:name w:val="A525FB708E7D4B2F99DD5BB43D79598F4"/>
-    <w:rsid w:val="005D58B4"/>
-    <w:rPr>
-      <w:rFonts w:eastAsiaTheme="minorHAnsi"/>
-      <w:lang w:val="ru-RU" w:eastAsia="en-US"/>
-    </w:rPr>
-  </w:style>
-  <w:style w:type="paragraph" w:customStyle="1" w:styleId="42B0295E7F37469CBE6E3F94ADD640363">
-    <w:name w:val="42B0295E7F37469CBE6E3F94ADD640363"/>
-    <w:rsid w:val="005D58B4"/>
-    <w:rPr>
-      <w:rFonts w:eastAsiaTheme="minorHAnsi"/>
-      <w:lang w:val="ru-RU" w:eastAsia="en-US"/>
-    </w:rPr>
-  </w:style>
-  <w:style w:type="paragraph" w:customStyle="1" w:styleId="BB76BBA820664011835B26C8977797C63">
-    <w:name w:val="BB76BBA820664011835B26C8977797C63"/>
-    <w:rsid w:val="005D58B4"/>
-    <w:rPr>
-      <w:rFonts w:eastAsiaTheme="minorHAnsi"/>
-      <w:lang w:val="ru-RU" w:eastAsia="en-US"/>
-    </w:rPr>
-  </w:style>
-  <w:style w:type="paragraph" w:customStyle="1" w:styleId="43D8701CB1B74ED5BF4680BFE914F6523">
-    <w:name w:val="43D8701CB1B74ED5BF4680BFE914F6523"/>
-    <w:rsid w:val="005D58B4"/>
-    <w:rPr>
-      <w:rFonts w:eastAsiaTheme="minorHAnsi"/>
-      <w:lang w:val="ru-RU" w:eastAsia="en-US"/>
-    </w:rPr>
-  </w:style>
-  <w:style w:type="paragraph" w:customStyle="1" w:styleId="AEFDE8CC3CE448E793F47992718378423">
-    <w:name w:val="AEFDE8CC3CE448E793F47992718378423"/>
-    <w:rsid w:val="005D58B4"/>
-    <w:rPr>
-      <w:rFonts w:eastAsiaTheme="minorHAnsi"/>
-      <w:lang w:val="ru-RU" w:eastAsia="en-US"/>
-    </w:rPr>
-  </w:style>
-  <w:style w:type="paragraph" w:customStyle="1" w:styleId="3BD1F337D30940809FC0E71C254EBE1C3">
-    <w:name w:val="3BD1F337D30940809FC0E71C254EBE1C3"/>
-    <w:rsid w:val="005D58B4"/>
-    <w:rPr>
-      <w:rFonts w:eastAsiaTheme="minorHAnsi"/>
-      <w:lang w:val="ru-RU" w:eastAsia="en-US"/>
-    </w:rPr>
-  </w:style>
-  <w:style w:type="paragraph" w:customStyle="1" w:styleId="FE6FE7D891394EC0BD7536CB62BA1FF77">
-    <w:name w:val="FE6FE7D891394EC0BD7536CB62BA1FF77"/>
-    <w:rsid w:val="005D58B4"/>
-    <w:rPr>
-      <w:rFonts w:eastAsiaTheme="minorHAnsi"/>
-      <w:lang w:val="ru-RU" w:eastAsia="en-US"/>
-    </w:rPr>
-  </w:style>
-  <w:style w:type="paragraph" w:customStyle="1" w:styleId="650E20246F214AEFA6691609A15300115">
-    <w:name w:val="650E20246F214AEFA6691609A15300115"/>
-    <w:rsid w:val="005D58B4"/>
-    <w:rPr>
-      <w:rFonts w:eastAsiaTheme="minorHAnsi"/>
-      <w:lang w:val="ru-RU" w:eastAsia="en-US"/>
-    </w:rPr>
-  </w:style>
-  <w:style w:type="paragraph" w:customStyle="1" w:styleId="7DA8B1AD00CB4CD48AD7232F5654EAF35">
-    <w:name w:val="7DA8B1AD00CB4CD48AD7232F5654EAF35"/>
-    <w:rsid w:val="005D58B4"/>
-    <w:rPr>
-      <w:rFonts w:eastAsiaTheme="minorHAnsi"/>
-      <w:lang w:val="ru-RU" w:eastAsia="en-US"/>
-    </w:rPr>
-  </w:style>
-  <w:style w:type="paragraph" w:customStyle="1" w:styleId="80842DBE14A8495998DCBCF8EEBF8D5D5">
-    <w:name w:val="80842DBE14A8495998DCBCF8EEBF8D5D5"/>
-    <w:rsid w:val="005D58B4"/>
-    <w:rPr>
-      <w:rFonts w:eastAsiaTheme="minorHAnsi"/>
-      <w:lang w:val="ru-RU" w:eastAsia="en-US"/>
-    </w:rPr>
-  </w:style>
-  <w:style w:type="paragraph" w:customStyle="1" w:styleId="A525FB708E7D4B2F99DD5BB43D79598F5">
-    <w:name w:val="A525FB708E7D4B2F99DD5BB43D79598F5"/>
-    <w:rsid w:val="005D58B4"/>
-    <w:rPr>
-      <w:rFonts w:eastAsiaTheme="minorHAnsi"/>
-      <w:lang w:val="ru-RU" w:eastAsia="en-US"/>
-    </w:rPr>
-  </w:style>
-  <w:style w:type="paragraph" w:customStyle="1" w:styleId="42B0295E7F37469CBE6E3F94ADD640364">
-    <w:name w:val="42B0295E7F37469CBE6E3F94ADD640364"/>
-    <w:rsid w:val="005D58B4"/>
-    <w:rPr>
-      <w:rFonts w:eastAsiaTheme="minorHAnsi"/>
-      <w:lang w:val="ru-RU" w:eastAsia="en-US"/>
-    </w:rPr>
-  </w:style>
-  <w:style w:type="paragraph" w:customStyle="1" w:styleId="BB76BBA820664011835B26C8977797C64">
-    <w:name w:val="BB76BBA820664011835B26C8977797C64"/>
-    <w:rsid w:val="005D58B4"/>
-    <w:rPr>
-      <w:rFonts w:eastAsiaTheme="minorHAnsi"/>
-      <w:lang w:val="ru-RU" w:eastAsia="en-US"/>
-    </w:rPr>
-  </w:style>
-  <w:style w:type="paragraph" w:customStyle="1" w:styleId="43D8701CB1B74ED5BF4680BFE914F6524">
-    <w:name w:val="43D8701CB1B74ED5BF4680BFE914F6524"/>
-    <w:rsid w:val="005D58B4"/>
-    <w:rPr>
-      <w:rFonts w:eastAsiaTheme="minorHAnsi"/>
-      <w:lang w:val="ru-RU" w:eastAsia="en-US"/>
-    </w:rPr>
-  </w:style>
-  <w:style w:type="paragraph" w:customStyle="1" w:styleId="AEFDE8CC3CE448E793F47992718378424">
-    <w:name w:val="AEFDE8CC3CE448E793F47992718378424"/>
-    <w:rsid w:val="005D58B4"/>
-    <w:rPr>
-      <w:rFonts w:eastAsiaTheme="minorHAnsi"/>
-      <w:lang w:val="ru-RU" w:eastAsia="en-US"/>
-    </w:rPr>
-  </w:style>
-  <w:style w:type="paragraph" w:customStyle="1" w:styleId="3BD1F337D30940809FC0E71C254EBE1C4">
-    <w:name w:val="3BD1F337D30940809FC0E71C254EBE1C4"/>
-    <w:rsid w:val="005D58B4"/>
-    <w:rPr>
-      <w:rFonts w:eastAsiaTheme="minorHAnsi"/>
-      <w:lang w:val="ru-RU" w:eastAsia="en-US"/>
-    </w:rPr>
-  </w:style>
-  <w:style w:type="paragraph" w:customStyle="1" w:styleId="FE6FE7D891394EC0BD7536CB62BA1FF78">
-    <w:name w:val="FE6FE7D891394EC0BD7536CB62BA1FF78"/>
-    <w:rsid w:val="005D58B4"/>
-    <w:rPr>
-      <w:rFonts w:eastAsiaTheme="minorHAnsi"/>
-      <w:lang w:val="ru-RU" w:eastAsia="en-US"/>
-    </w:rPr>
-  </w:style>
-  <w:style w:type="paragraph" w:customStyle="1" w:styleId="650E20246F214AEFA6691609A15300116">
-    <w:name w:val="650E20246F214AEFA6691609A15300116"/>
-    <w:rsid w:val="005D58B4"/>
-    <w:rPr>
-      <w:rFonts w:eastAsiaTheme="minorHAnsi"/>
-      <w:lang w:val="ru-RU" w:eastAsia="en-US"/>
-    </w:rPr>
-  </w:style>
-  <w:style w:type="paragraph" w:customStyle="1" w:styleId="7DA8B1AD00CB4CD48AD7232F5654EAF36">
-    <w:name w:val="7DA8B1AD00CB4CD48AD7232F5654EAF36"/>
-    <w:rsid w:val="005D58B4"/>
-    <w:rPr>
-      <w:rFonts w:eastAsiaTheme="minorHAnsi"/>
-      <w:lang w:val="ru-RU" w:eastAsia="en-US"/>
-    </w:rPr>
-  </w:style>
-  <w:style w:type="paragraph" w:customStyle="1" w:styleId="80842DBE14A8495998DCBCF8EEBF8D5D6">
-    <w:name w:val="80842DBE14A8495998DCBCF8EEBF8D5D6"/>
-    <w:rsid w:val="005D58B4"/>
-    <w:rPr>
-      <w:rFonts w:eastAsiaTheme="minorHAnsi"/>
-      <w:lang w:val="ru-RU" w:eastAsia="en-US"/>
-    </w:rPr>
-  </w:style>
-  <w:style w:type="paragraph" w:customStyle="1" w:styleId="A525FB708E7D4B2F99DD5BB43D79598F6">
-    <w:name w:val="A525FB708E7D4B2F99DD5BB43D79598F6"/>
-    <w:rsid w:val="005D58B4"/>
-    <w:rPr>
-      <w:rFonts w:eastAsiaTheme="minorHAnsi"/>
-      <w:lang w:val="ru-RU" w:eastAsia="en-US"/>
-    </w:rPr>
-  </w:style>
-  <w:style w:type="paragraph" w:customStyle="1" w:styleId="42B0295E7F37469CBE6E3F94ADD640365">
-    <w:name w:val="42B0295E7F37469CBE6E3F94ADD640365"/>
-    <w:rsid w:val="005D58B4"/>
-    <w:rPr>
-      <w:rFonts w:eastAsiaTheme="minorHAnsi"/>
-      <w:lang w:val="ru-RU" w:eastAsia="en-US"/>
-    </w:rPr>
-  </w:style>
-  <w:style w:type="paragraph" w:customStyle="1" w:styleId="BB76BBA820664011835B26C8977797C65">
-    <w:name w:val="BB76BBA820664011835B26C8977797C65"/>
-    <w:rsid w:val="005D58B4"/>
-    <w:rPr>
-      <w:rFonts w:eastAsiaTheme="minorHAnsi"/>
-      <w:lang w:val="ru-RU" w:eastAsia="en-US"/>
-    </w:rPr>
-  </w:style>
-  <w:style w:type="paragraph" w:customStyle="1" w:styleId="43D8701CB1B74ED5BF4680BFE914F6525">
-    <w:name w:val="43D8701CB1B74ED5BF4680BFE914F6525"/>
-    <w:rsid w:val="005D58B4"/>
-    <w:rPr>
-      <w:rFonts w:eastAsiaTheme="minorHAnsi"/>
-      <w:lang w:val="ru-RU" w:eastAsia="en-US"/>
-    </w:rPr>
-  </w:style>
-  <w:style w:type="paragraph" w:customStyle="1" w:styleId="AEFDE8CC3CE448E793F47992718378425">
-    <w:name w:val="AEFDE8CC3CE448E793F47992718378425"/>
-    <w:rsid w:val="005D58B4"/>
-    <w:rPr>
-      <w:rFonts w:eastAsiaTheme="minorHAnsi"/>
-      <w:lang w:val="ru-RU" w:eastAsia="en-US"/>
-    </w:rPr>
-  </w:style>
-  <w:style w:type="paragraph" w:customStyle="1" w:styleId="3BD1F337D30940809FC0E71C254EBE1C5">
-    <w:name w:val="3BD1F337D30940809FC0E71C254EBE1C5"/>
-    <w:rsid w:val="005D58B4"/>
-    <w:rPr>
-      <w:rFonts w:eastAsiaTheme="minorHAnsi"/>
-      <w:lang w:val="ru-RU" w:eastAsia="en-US"/>
-    </w:rPr>
-  </w:style>
-  <w:style w:type="paragraph" w:customStyle="1" w:styleId="FE6FE7D891394EC0BD7536CB62BA1FF79">
-    <w:name w:val="FE6FE7D891394EC0BD7536CB62BA1FF79"/>
-    <w:rsid w:val="005D58B4"/>
-    <w:rPr>
-      <w:rFonts w:eastAsiaTheme="minorHAnsi"/>
-      <w:lang w:val="ru-RU" w:eastAsia="en-US"/>
-    </w:rPr>
-  </w:style>
-  <w:style w:type="paragraph" w:customStyle="1" w:styleId="650E20246F214AEFA6691609A15300117">
-    <w:name w:val="650E20246F214AEFA6691609A15300117"/>
-    <w:rsid w:val="005D58B4"/>
-    <w:rPr>
-      <w:rFonts w:eastAsiaTheme="minorHAnsi"/>
-      <w:lang w:val="ru-RU" w:eastAsia="en-US"/>
-    </w:rPr>
-  </w:style>
-  <w:style w:type="paragraph" w:customStyle="1" w:styleId="7DA8B1AD00CB4CD48AD7232F5654EAF37">
-    <w:name w:val="7DA8B1AD00CB4CD48AD7232F5654EAF37"/>
-    <w:rsid w:val="005D58B4"/>
-    <w:rPr>
-      <w:rFonts w:eastAsiaTheme="minorHAnsi"/>
-      <w:lang w:val="ru-RU" w:eastAsia="en-US"/>
-    </w:rPr>
-  </w:style>
-  <w:style w:type="paragraph" w:customStyle="1" w:styleId="80842DBE14A8495998DCBCF8EEBF8D5D7">
-    <w:name w:val="80842DBE14A8495998DCBCF8EEBF8D5D7"/>
-    <w:rsid w:val="005D58B4"/>
-    <w:rPr>
-      <w:rFonts w:eastAsiaTheme="minorHAnsi"/>
-      <w:lang w:val="ru-RU" w:eastAsia="en-US"/>
-    </w:rPr>
-  </w:style>
-  <w:style w:type="paragraph" w:customStyle="1" w:styleId="A525FB708E7D4B2F99DD5BB43D79598F7">
-    <w:name w:val="A525FB708E7D4B2F99DD5BB43D79598F7"/>
-    <w:rsid w:val="005D58B4"/>
-    <w:rPr>
-      <w:rFonts w:eastAsiaTheme="minorHAnsi"/>
-      <w:lang w:val="ru-RU" w:eastAsia="en-US"/>
-    </w:rPr>
-  </w:style>
-  <w:style w:type="paragraph" w:customStyle="1" w:styleId="42B0295E7F37469CBE6E3F94ADD640366">
-    <w:name w:val="42B0295E7F37469CBE6E3F94ADD640366"/>
-    <w:rsid w:val="005D58B4"/>
-    <w:rPr>
-      <w:rFonts w:eastAsiaTheme="minorHAnsi"/>
-      <w:lang w:val="ru-RU" w:eastAsia="en-US"/>
-    </w:rPr>
-  </w:style>
-  <w:style w:type="paragraph" w:customStyle="1" w:styleId="BB76BBA820664011835B26C8977797C66">
-    <w:name w:val="BB76BBA820664011835B26C8977797C66"/>
-    <w:rsid w:val="005D58B4"/>
-    <w:rPr>
-      <w:rFonts w:eastAsiaTheme="minorHAnsi"/>
-      <w:lang w:val="ru-RU" w:eastAsia="en-US"/>
-    </w:rPr>
-  </w:style>
-  <w:style w:type="paragraph" w:customStyle="1" w:styleId="43D8701CB1B74ED5BF4680BFE914F6526">
-    <w:name w:val="43D8701CB1B74ED5BF4680BFE914F6526"/>
-    <w:rsid w:val="005D58B4"/>
-    <w:rPr>
-      <w:rFonts w:eastAsiaTheme="minorHAnsi"/>
-      <w:lang w:val="ru-RU" w:eastAsia="en-US"/>
-    </w:rPr>
-  </w:style>
-  <w:style w:type="paragraph" w:customStyle="1" w:styleId="AEFDE8CC3CE448E793F47992718378426">
-    <w:name w:val="AEFDE8CC3CE448E793F47992718378426"/>
-    <w:rsid w:val="005D58B4"/>
-    <w:rPr>
-      <w:rFonts w:eastAsiaTheme="minorHAnsi"/>
-      <w:lang w:val="ru-RU" w:eastAsia="en-US"/>
-    </w:rPr>
-  </w:style>
-  <w:style w:type="paragraph" w:customStyle="1" w:styleId="3BD1F337D30940809FC0E71C254EBE1C6">
-    <w:name w:val="3BD1F337D30940809FC0E71C254EBE1C6"/>
-    <w:rsid w:val="005D58B4"/>
-    <w:rPr>
-      <w:rFonts w:eastAsiaTheme="minorHAnsi"/>
-      <w:lang w:val="ru-RU" w:eastAsia="en-US"/>
-    </w:rPr>
-  </w:style>
-  <w:style w:type="paragraph" w:customStyle="1" w:styleId="FE6FE7D891394EC0BD7536CB62BA1FF710">
-    <w:name w:val="FE6FE7D891394EC0BD7536CB62BA1FF710"/>
-    <w:rsid w:val="005D58B4"/>
-    <w:rPr>
-      <w:rFonts w:eastAsiaTheme="minorHAnsi"/>
-      <w:lang w:val="ru-RU" w:eastAsia="en-US"/>
-    </w:rPr>
-  </w:style>
-  <w:style w:type="paragraph" w:customStyle="1" w:styleId="650E20246F214AEFA6691609A15300118">
-    <w:name w:val="650E20246F214AEFA6691609A15300118"/>
-    <w:rsid w:val="005D58B4"/>
-    <w:rPr>
-      <w:rFonts w:eastAsiaTheme="minorHAnsi"/>
-      <w:lang w:val="ru-RU" w:eastAsia="en-US"/>
-    </w:rPr>
-  </w:style>
-  <w:style w:type="paragraph" w:customStyle="1" w:styleId="7DA8B1AD00CB4CD48AD7232F5654EAF38">
-    <w:name w:val="7DA8B1AD00CB4CD48AD7232F5654EAF38"/>
-    <w:rsid w:val="005D58B4"/>
-    <w:rPr>
-      <w:rFonts w:eastAsiaTheme="minorHAnsi"/>
-      <w:lang w:val="ru-RU" w:eastAsia="en-US"/>
-    </w:rPr>
-  </w:style>
-  <w:style w:type="paragraph" w:customStyle="1" w:styleId="80842DBE14A8495998DCBCF8EEBF8D5D8">
-    <w:name w:val="80842DBE14A8495998DCBCF8EEBF8D5D8"/>
-    <w:rsid w:val="005D58B4"/>
-    <w:rPr>
-      <w:rFonts w:eastAsiaTheme="minorHAnsi"/>
-      <w:lang w:val="ru-RU" w:eastAsia="en-US"/>
-    </w:rPr>
-  </w:style>
-  <w:style w:type="paragraph" w:customStyle="1" w:styleId="A525FB708E7D4B2F99DD5BB43D79598F8">
-    <w:name w:val="A525FB708E7D4B2F99DD5BB43D79598F8"/>
-    <w:rsid w:val="005D58B4"/>
-    <w:rPr>
-      <w:rFonts w:eastAsiaTheme="minorHAnsi"/>
-      <w:lang w:val="ru-RU" w:eastAsia="en-US"/>
-    </w:rPr>
-  </w:style>
-  <w:style w:type="paragraph" w:customStyle="1" w:styleId="42B0295E7F37469CBE6E3F94ADD640367">
-    <w:name w:val="42B0295E7F37469CBE6E3F94ADD640367"/>
-    <w:rsid w:val="005D58B4"/>
-    <w:rPr>
-      <w:rFonts w:eastAsiaTheme="minorHAnsi"/>
-      <w:lang w:val="ru-RU" w:eastAsia="en-US"/>
-    </w:rPr>
-  </w:style>
-  <w:style w:type="paragraph" w:customStyle="1" w:styleId="BB76BBA820664011835B26C8977797C67">
-    <w:name w:val="BB76BBA820664011835B26C8977797C67"/>
-    <w:rsid w:val="005D58B4"/>
-    <w:rPr>
-      <w:rFonts w:eastAsiaTheme="minorHAnsi"/>
-      <w:lang w:val="ru-RU" w:eastAsia="en-US"/>
-    </w:rPr>
-  </w:style>
-  <w:style w:type="paragraph" w:customStyle="1" w:styleId="43D8701CB1B74ED5BF4680BFE914F6527">
-    <w:name w:val="43D8701CB1B74ED5BF4680BFE914F6527"/>
-    <w:rsid w:val="005D58B4"/>
-    <w:rPr>
-      <w:rFonts w:eastAsiaTheme="minorHAnsi"/>
-      <w:lang w:val="ru-RU" w:eastAsia="en-US"/>
-    </w:rPr>
-  </w:style>
-  <w:style w:type="paragraph" w:customStyle="1" w:styleId="AEFDE8CC3CE448E793F47992718378427">
-    <w:name w:val="AEFDE8CC3CE448E793F47992718378427"/>
-    <w:rsid w:val="005D58B4"/>
-    <w:rPr>
-      <w:rFonts w:eastAsiaTheme="minorHAnsi"/>
-      <w:lang w:val="ru-RU" w:eastAsia="en-US"/>
-    </w:rPr>
-  </w:style>
-  <w:style w:type="paragraph" w:customStyle="1" w:styleId="3BD1F337D30940809FC0E71C254EBE1C7">
-    <w:name w:val="3BD1F337D30940809FC0E71C254EBE1C7"/>
-    <w:rsid w:val="005D58B4"/>
-    <w:rPr>
-      <w:rFonts w:eastAsiaTheme="minorHAnsi"/>
-      <w:lang w:val="ru-RU" w:eastAsia="en-US"/>
-    </w:rPr>
-  </w:style>
-  <w:style w:type="paragraph" w:customStyle="1" w:styleId="FE6FE7D891394EC0BD7536CB62BA1FF711">
-    <w:name w:val="FE6FE7D891394EC0BD7536CB62BA1FF711"/>
-    <w:rsid w:val="005D58B4"/>
-    <w:rPr>
-      <w:rFonts w:eastAsiaTheme="minorHAnsi"/>
-      <w:lang w:val="ru-RU" w:eastAsia="en-US"/>
-    </w:rPr>
-  </w:style>
-  <w:style w:type="paragraph" w:customStyle="1" w:styleId="650E20246F214AEFA6691609A15300119">
-    <w:name w:val="650E20246F214AEFA6691609A15300119"/>
-    <w:rsid w:val="005D58B4"/>
-    <w:rPr>
-      <w:rFonts w:eastAsiaTheme="minorHAnsi"/>
-      <w:lang w:val="ru-RU" w:eastAsia="en-US"/>
-    </w:rPr>
-  </w:style>
-  <w:style w:type="paragraph" w:customStyle="1" w:styleId="7DA8B1AD00CB4CD48AD7232F5654EAF39">
-    <w:name w:val="7DA8B1AD00CB4CD48AD7232F5654EAF39"/>
-    <w:rsid w:val="005D58B4"/>
-    <w:rPr>
-      <w:rFonts w:eastAsiaTheme="minorHAnsi"/>
-      <w:lang w:val="ru-RU" w:eastAsia="en-US"/>
-    </w:rPr>
-  </w:style>
-  <w:style w:type="paragraph" w:customStyle="1" w:styleId="80842DBE14A8495998DCBCF8EEBF8D5D9">
-    <w:name w:val="80842DBE14A8495998DCBCF8EEBF8D5D9"/>
-    <w:rsid w:val="005D58B4"/>
-    <w:rPr>
-      <w:rFonts w:eastAsiaTheme="minorHAnsi"/>
-      <w:lang w:val="ru-RU" w:eastAsia="en-US"/>
-    </w:rPr>
-  </w:style>
-  <w:style w:type="paragraph" w:customStyle="1" w:styleId="A525FB708E7D4B2F99DD5BB43D79598F9">
-    <w:name w:val="A525FB708E7D4B2F99DD5BB43D79598F9"/>
-    <w:rsid w:val="005D58B4"/>
-    <w:rPr>
-      <w:rFonts w:eastAsiaTheme="minorHAnsi"/>
-      <w:lang w:val="ru-RU" w:eastAsia="en-US"/>
-    </w:rPr>
-  </w:style>
-  <w:style w:type="paragraph" w:customStyle="1" w:styleId="42B0295E7F37469CBE6E3F94ADD640368">
-    <w:name w:val="42B0295E7F37469CBE6E3F94ADD640368"/>
-    <w:rsid w:val="005D58B4"/>
-    <w:rPr>
-      <w:rFonts w:eastAsiaTheme="minorHAnsi"/>
-      <w:lang w:val="ru-RU" w:eastAsia="en-US"/>
-    </w:rPr>
-  </w:style>
-  <w:style w:type="paragraph" w:customStyle="1" w:styleId="BB76BBA820664011835B26C8977797C68">
-    <w:name w:val="BB76BBA820664011835B26C8977797C68"/>
-    <w:rsid w:val="005D58B4"/>
-    <w:rPr>
-      <w:rFonts w:eastAsiaTheme="minorHAnsi"/>
-      <w:lang w:val="ru-RU" w:eastAsia="en-US"/>
-    </w:rPr>
-  </w:style>
-  <w:style w:type="paragraph" w:customStyle="1" w:styleId="43D8701CB1B74ED5BF4680BFE914F6528">
-    <w:name w:val="43D8701CB1B74ED5BF4680BFE914F6528"/>
-    <w:rsid w:val="005D58B4"/>
-    <w:rPr>
-      <w:rFonts w:eastAsiaTheme="minorHAnsi"/>
-      <w:lang w:val="ru-RU" w:eastAsia="en-US"/>
-    </w:rPr>
-  </w:style>
-  <w:style w:type="paragraph" w:customStyle="1" w:styleId="AEFDE8CC3CE448E793F47992718378428">
-    <w:name w:val="AEFDE8CC3CE448E793F47992718378428"/>
-    <w:rsid w:val="005D58B4"/>
-    <w:rPr>
-      <w:rFonts w:eastAsiaTheme="minorHAnsi"/>
-      <w:lang w:val="ru-RU" w:eastAsia="en-US"/>
-    </w:rPr>
-  </w:style>
-  <w:style w:type="paragraph" w:customStyle="1" w:styleId="3BD1F337D30940809FC0E71C254EBE1C8">
-    <w:name w:val="3BD1F337D30940809FC0E71C254EBE1C8"/>
-    <w:rsid w:val="005D58B4"/>
-    <w:rPr>
-      <w:rFonts w:eastAsiaTheme="minorHAnsi"/>
-      <w:lang w:val="ru-RU" w:eastAsia="en-US"/>
-    </w:rPr>
-  </w:style>
-  <w:style w:type="paragraph" w:customStyle="1" w:styleId="FE6FE7D891394EC0BD7536CB62BA1FF712">
-    <w:name w:val="FE6FE7D891394EC0BD7536CB62BA1FF712"/>
-    <w:rsid w:val="005D58B4"/>
-    <w:rPr>
-      <w:rFonts w:eastAsiaTheme="minorHAnsi"/>
-      <w:lang w:val="ru-RU" w:eastAsia="en-US"/>
-    </w:rPr>
-  </w:style>
-  <w:style w:type="paragraph" w:customStyle="1" w:styleId="650E20246F214AEFA6691609A153001110">
-    <w:name w:val="650E20246F214AEFA6691609A153001110"/>
-    <w:rsid w:val="005D58B4"/>
-    <w:rPr>
-      <w:rFonts w:eastAsiaTheme="minorHAnsi"/>
-      <w:lang w:val="ru-RU" w:eastAsia="en-US"/>
-    </w:rPr>
-  </w:style>
-  <w:style w:type="paragraph" w:customStyle="1" w:styleId="7DA8B1AD00CB4CD48AD7232F5654EAF310">
-    <w:name w:val="7DA8B1AD00CB4CD48AD7232F5654EAF310"/>
-    <w:rsid w:val="005D58B4"/>
-    <w:rPr>
-      <w:rFonts w:eastAsiaTheme="minorHAnsi"/>
-      <w:lang w:val="ru-RU" w:eastAsia="en-US"/>
-    </w:rPr>
-  </w:style>
-  <w:style w:type="paragraph" w:customStyle="1" w:styleId="80842DBE14A8495998DCBCF8EEBF8D5D10">
-    <w:name w:val="80842DBE14A8495998DCBCF8EEBF8D5D10"/>
-    <w:rsid w:val="005D58B4"/>
-    <w:rPr>
-      <w:rFonts w:eastAsiaTheme="minorHAnsi"/>
-      <w:lang w:val="ru-RU" w:eastAsia="en-US"/>
-    </w:rPr>
-  </w:style>
-  <w:style w:type="paragraph" w:customStyle="1" w:styleId="A525FB708E7D4B2F99DD5BB43D79598F10">
-    <w:name w:val="A525FB708E7D4B2F99DD5BB43D79598F10"/>
-    <w:rsid w:val="005D58B4"/>
-    <w:rPr>
-      <w:rFonts w:eastAsiaTheme="minorHAnsi"/>
-      <w:lang w:val="ru-RU" w:eastAsia="en-US"/>
-    </w:rPr>
-  </w:style>
-  <w:style w:type="paragraph" w:customStyle="1" w:styleId="42B0295E7F37469CBE6E3F94ADD640369">
-    <w:name w:val="42B0295E7F37469CBE6E3F94ADD640369"/>
-    <w:rsid w:val="005D58B4"/>
-    <w:rPr>
-      <w:rFonts w:eastAsiaTheme="minorHAnsi"/>
-      <w:lang w:val="ru-RU" w:eastAsia="en-US"/>
-    </w:rPr>
-  </w:style>
-  <w:style w:type="paragraph" w:customStyle="1" w:styleId="BB76BBA820664011835B26C8977797C69">
-    <w:name w:val="BB76BBA820664011835B26C8977797C69"/>
-    <w:rsid w:val="005D58B4"/>
-    <w:rPr>
-      <w:rFonts w:eastAsiaTheme="minorHAnsi"/>
-      <w:lang w:val="ru-RU" w:eastAsia="en-US"/>
-    </w:rPr>
-  </w:style>
-  <w:style w:type="paragraph" w:customStyle="1" w:styleId="43D8701CB1B74ED5BF4680BFE914F6529">
-    <w:name w:val="43D8701CB1B74ED5BF4680BFE914F6529"/>
-    <w:rsid w:val="005D58B4"/>
-    <w:rPr>
-      <w:rFonts w:eastAsiaTheme="minorHAnsi"/>
-      <w:lang w:val="ru-RU" w:eastAsia="en-US"/>
-    </w:rPr>
-  </w:style>
-  <w:style w:type="paragraph" w:customStyle="1" w:styleId="AEFDE8CC3CE448E793F47992718378429">
-    <w:name w:val="AEFDE8CC3CE448E793F47992718378429"/>
-    <w:rsid w:val="005D58B4"/>
-    <w:rPr>
-      <w:rFonts w:eastAsiaTheme="minorHAnsi"/>
-      <w:lang w:val="ru-RU" w:eastAsia="en-US"/>
-    </w:rPr>
-  </w:style>
-  <w:style w:type="paragraph" w:customStyle="1" w:styleId="3BD1F337D30940809FC0E71C254EBE1C9">
-    <w:name w:val="3BD1F337D30940809FC0E71C254EBE1C9"/>
-    <w:rsid w:val="005D58B4"/>
-    <w:rPr>
-      <w:rFonts w:eastAsiaTheme="minorHAnsi"/>
-      <w:lang w:val="ru-RU" w:eastAsia="en-US"/>
-    </w:rPr>
-  </w:style>
-  <w:style w:type="paragraph" w:customStyle="1" w:styleId="82D85FE5E7064B7E880D95D7EAF25A04">
-    <w:name w:val="82D85FE5E7064B7E880D95D7EAF25A04"/>
-    <w:rsid w:val="005D58B4"/>
-    <w:rPr>
-      <w:lang w:val="ru-UA" w:eastAsia="ru-UA"/>
-    </w:rPr>
-  </w:style>
-  <w:style w:type="paragraph" w:customStyle="1" w:styleId="174BFEA6BCAE4ED393534EB4AD95BB9B">
-    <w:name w:val="174BFEA6BCAE4ED393534EB4AD95BB9B"/>
-    <w:rsid w:val="005D58B4"/>
-    <w:rPr>
-      <w:lang w:val="ru-UA" w:eastAsia="ru-UA"/>
-    </w:rPr>
-  </w:style>
-  <w:style w:type="paragraph" w:customStyle="1" w:styleId="99F608E1725B48DB936761C0A70BDAE0">
-    <w:name w:val="99F608E1725B48DB936761C0A70BDAE0"/>
-    <w:rsid w:val="005D58B4"/>
-    <w:rPr>
-      <w:lang w:val="ru-UA" w:eastAsia="ru-UA"/>
-    </w:rPr>
-  </w:style>
-  <w:style w:type="paragraph" w:customStyle="1" w:styleId="EAE490C003784B9FBD92AE5526200428">
-    <w:name w:val="EAE490C003784B9FBD92AE5526200428"/>
-    <w:rsid w:val="005D58B4"/>
-    <w:rPr>
-      <w:lang w:val="ru-UA" w:eastAsia="ru-UA"/>
-    </w:rPr>
-  </w:style>
-  <w:style w:type="paragraph" w:customStyle="1" w:styleId="466F7EF804F449DEB79873397EAA74E5">
-    <w:name w:val="466F7EF804F449DEB79873397EAA74E5"/>
-    <w:rsid w:val="005D58B4"/>
-    <w:rPr>
-      <w:lang w:val="ru-UA" w:eastAsia="ru-UA"/>
-    </w:rPr>
-  </w:style>
-  <w:style w:type="paragraph" w:customStyle="1" w:styleId="200F7A35E20D42EEB9A5C1FF87F1495B">
-    <w:name w:val="200F7A35E20D42EEB9A5C1FF87F1495B"/>
-    <w:rsid w:val="005D58B4"/>
-    <w:rPr>
-      <w:lang w:val="ru-UA" w:eastAsia="ru-UA"/>
-    </w:rPr>
-  </w:style>
-  <w:style w:type="paragraph" w:customStyle="1" w:styleId="6F8D8AC19F9C4869A909A2F111082544">
-    <w:name w:val="6F8D8AC19F9C4869A909A2F111082544"/>
-    <w:rsid w:val="005D58B4"/>
-    <w:rPr>
-      <w:lang w:val="ru-UA" w:eastAsia="ru-UA"/>
-    </w:rPr>
-  </w:style>
 </w:styles>
 </file>
 
 <file path=word/glossary/webSettings.xml><?xml version="1.0" encoding="utf-8"?>
-<w:webSettings xmlns:mc="http://schemas.openxmlformats.org/markup-compatibility/2006" xmlns:r="http://schemas.openxmlformats.org/officeDocument/2006/relationships" xmlns:w="http://schemas.openxmlformats.org/wordprocessingml/2006/main" xmlns:w14="http://schemas.microsoft.com/office/word/2010/wordml" xmlns:w15="http://schemas.microsoft.com/office/word/2012/wordml" xmlns:w16cex="http://schemas.microsoft.com/office/word/2018/wordml/cex" xmlns:w16cid="http://schemas.microsoft.com/office/word/2016/wordml/cid" xmlns:w16="http://schemas.microsoft.com/office/word/2018/wordml" xmlns:w16se="http://schemas.microsoft.com/office/word/2015/wordml/symex" mc:Ignorable="w14 w15 w16se w16cid w16 w16cex">
+<w:webSettings xmlns:mc="http://schemas.openxmlformats.org/markup-compatibility/2006" xmlns:r="http://schemas.openxmlformats.org/officeDocument/2006/relationships" xmlns:w="http://schemas.openxmlformats.org/wordprocessingml/2006/main" xmlns:w14="http://schemas.microsoft.com/office/word/2010/wordml" xmlns:w15="http://schemas.microsoft.com/office/word/2012/wordml" xmlns:w16cex="http://schemas.microsoft.com/office/word/2018/wordml/cex" xmlns:w16cid="http://schemas.microsoft.com/office/word/2016/wordml/cid" xmlns:w16="http://schemas.microsoft.com/office/word/2018/wordml" xmlns:w16sdtdh="http://schemas.microsoft.com/office/word/2020/wordml/sdtdatahash" xmlns:w16se="http://schemas.microsoft.com/office/word/2015/wordml/symex" mc:Ignorable="w14 w15 w16se w16cid w16 w16cex w16sdtdh">
   <w:optimizeForBrowser/>
   <w:allowPNG/>
 </w:webSettings>

</xml_diff>

<commit_message>
Adds hyperlink to the associated git repository
</commit_message>
<xml_diff>
--- a/task-3/SpatAnStatMod_2023_practice_3.docx
+++ b/task-3/SpatAnStatMod_2023_practice_3.docx
@@ -1340,10 +1340,10 @@
             <v:path o:extrusionok="f" gradientshapeok="t" o:connecttype="rect"/>
             <o:lock v:ext="edit" aspectratio="t"/>
           </v:shapetype>
-          <v:shape id="_x0000_i1377" type="#_x0000_t75" style="width:1in;height:21.75pt" o:ole="">
+          <v:shape id="_x0000_i1061" type="#_x0000_t75" style="width:1in;height:21.75pt" o:ole="">
             <v:imagedata r:id="rId10" o:title=""/>
           </v:shape>
-          <w:control r:id="rId11" w:name="TextBox1" w:shapeid="_x0000_i1377"/>
+          <w:control r:id="rId11" w:name="TextBox1" w:shapeid="_x0000_i1061"/>
         </w:object>
       </w:r>
     </w:p>
@@ -1732,10 +1732,10 @@
           <w:lang w:val="uk-UA"/>
         </w:rPr>
         <w:object w:dxaOrig="225" w:dyaOrig="225" w14:anchorId="3CF7BF99">
-          <v:shape id="_x0000_i1386" type="#_x0000_t75" style="width:175.9pt;height:23.1pt" o:ole="">
+          <v:shape id="_x0000_i1063" type="#_x0000_t75" style="width:175.9pt;height:23.1pt" o:ole="">
             <v:imagedata r:id="rId12" o:title=""/>
           </v:shape>
-          <w:control r:id="rId13" w:name="TextBox11" w:shapeid="_x0000_i1386"/>
+          <w:control r:id="rId13" w:name="TextBox11" w:shapeid="_x0000_i1063"/>
         </w:object>
       </w:r>
     </w:p>
@@ -1761,6 +1761,7 @@
           <w:szCs w:val="24"/>
           <w:lang w:val="uk-UA"/>
         </w:rPr>
+        <w:lastRenderedPageBreak/>
         <w:t xml:space="preserve">Яким </w:t>
       </w:r>
       <w:r>
@@ -2135,10 +2136,10 @@
           <w:lang w:val="uk-UA"/>
         </w:rPr>
         <w:object w:dxaOrig="225" w:dyaOrig="225" w14:anchorId="3BBA3EA5">
-          <v:shape id="_x0000_i1391" type="#_x0000_t75" style="width:175.9pt;height:21.75pt" o:ole="">
+          <v:shape id="_x0000_i1065" type="#_x0000_t75" style="width:175.9pt;height:21.75pt" o:ole="">
             <v:imagedata r:id="rId14" o:title=""/>
           </v:shape>
-          <w:control r:id="rId15" w:name="TextBox12" w:shapeid="_x0000_i1391"/>
+          <w:control r:id="rId15" w:name="TextBox12" w:shapeid="_x0000_i1065"/>
         </w:object>
       </w:r>
     </w:p>
@@ -2307,10 +2308,10 @@
           <w:lang w:val="uk-UA"/>
         </w:rPr>
         <w:object w:dxaOrig="225" w:dyaOrig="225" w14:anchorId="3379D7BE">
-          <v:shape id="_x0000_i1396" type="#_x0000_t75" style="width:168.45pt;height:23.1pt" o:ole="">
+          <v:shape id="_x0000_i1067" type="#_x0000_t75" style="width:168.45pt;height:23.1pt" o:ole="">
             <v:imagedata r:id="rId16" o:title=""/>
           </v:shape>
-          <w:control r:id="rId17" w:name="TextBox13" w:shapeid="_x0000_i1396"/>
+          <w:control r:id="rId17" w:name="TextBox13" w:shapeid="_x0000_i1067"/>
         </w:object>
       </w:r>
     </w:p>
@@ -2468,10 +2469,10 @@
               <w:lang w:val="uk-UA"/>
             </w:rPr>
             <w:object w:dxaOrig="225" w:dyaOrig="225" w14:anchorId="64CDBBF2">
-              <v:shape id="_x0000_i1376" type="#_x0000_t75" style="width:108pt;height:21.75pt" o:ole="">
+              <v:shape id="_x0000_i1069" type="#_x0000_t75" style="width:108pt;height:21.75pt" o:ole="">
                 <v:imagedata r:id="rId18" o:title=""/>
               </v:shape>
-              <w:control r:id="rId19" w:name="OptionButton1" w:shapeid="_x0000_i1376"/>
+              <w:control r:id="rId19" w:name="OptionButton1" w:shapeid="_x0000_i1069"/>
             </w:object>
           </w:r>
         </w:p>
@@ -2494,10 +2495,10 @@
               <w:lang w:val="uk-UA"/>
             </w:rPr>
             <w:object w:dxaOrig="225" w:dyaOrig="225" w14:anchorId="7F013CCF">
-              <v:shape id="_x0000_i1372" type="#_x0000_t75" style="width:108pt;height:21.75pt" o:ole="">
+              <v:shape id="_x0000_i1072" type="#_x0000_t75" style="width:108pt;height:21.75pt" o:ole="">
                 <v:imagedata r:id="rId20" o:title=""/>
               </v:shape>
-              <w:control r:id="rId21" w:name="OptionButton2" w:shapeid="_x0000_i1372"/>
+              <w:control r:id="rId21" w:name="OptionButton2" w:shapeid="_x0000_i1072"/>
             </w:object>
           </w:r>
         </w:p>
@@ -2778,10 +2779,10 @@
               <w:lang w:val="uk-UA"/>
             </w:rPr>
             <w:object w:dxaOrig="225" w:dyaOrig="225" w14:anchorId="37C93934">
-              <v:shape id="_x0000_i1397" type="#_x0000_t75" style="width:108pt;height:21.75pt" o:ole="">
+              <v:shape id="_x0000_i1073" type="#_x0000_t75" style="width:108pt;height:21.75pt" o:ole="">
                 <v:imagedata r:id="rId22" o:title=""/>
               </v:shape>
-              <w:control r:id="rId23" w:name="OptionButton11" w:shapeid="_x0000_i1397"/>
+              <w:control r:id="rId23" w:name="OptionButton11" w:shapeid="_x0000_i1073"/>
             </w:object>
           </w:r>
         </w:p>
@@ -2808,10 +2809,10 @@
               <w:lang w:val="uk-UA"/>
             </w:rPr>
             <w:object w:dxaOrig="225" w:dyaOrig="225" w14:anchorId="3DA43FBB">
-              <v:shape id="_x0000_i1398" type="#_x0000_t75" style="width:108pt;height:21.75pt" o:ole="">
+              <v:shape id="_x0000_i1096" type="#_x0000_t75" style="width:108pt;height:21.75pt" o:ole="">
                 <v:imagedata r:id="rId24" o:title=""/>
               </v:shape>
-              <w:control r:id="rId25" w:name="OptionButton21" w:shapeid="_x0000_i1398"/>
+              <w:control r:id="rId25" w:name="OptionButton21" w:shapeid="_x0000_i1096"/>
             </w:object>
           </w:r>
         </w:p>
@@ -2891,10 +2892,10 @@
               <w:lang w:val="uk-UA"/>
             </w:rPr>
             <w:object w:dxaOrig="225" w:dyaOrig="225" w14:anchorId="6E69C0AD">
-              <v:shape id="_x0000_i1375" type="#_x0000_t75" style="width:108pt;height:21.75pt" o:ole="">
+              <v:shape id="_x0000_i1097" type="#_x0000_t75" style="width:108pt;height:21.75pt" o:ole="">
                 <v:imagedata r:id="rId26" o:title=""/>
               </v:shape>
-              <w:control r:id="rId27" w:name="OptionButton111" w:shapeid="_x0000_i1375"/>
+              <w:control r:id="rId27" w:name="OptionButton111" w:shapeid="_x0000_i1097"/>
             </w:object>
           </w:r>
         </w:p>
@@ -2921,10 +2922,10 @@
               <w:lang w:val="uk-UA"/>
             </w:rPr>
             <w:object w:dxaOrig="225" w:dyaOrig="225" w14:anchorId="6A119299">
-              <v:shape id="_x0000_i1366" type="#_x0000_t75" style="width:108pt;height:21.75pt" o:ole="">
+              <v:shape id="_x0000_i1126" type="#_x0000_t75" style="width:108pt;height:21.75pt" o:ole="">
                 <v:imagedata r:id="rId28" o:title=""/>
               </v:shape>
-              <w:control r:id="rId29" w:name="OptionButton211" w:shapeid="_x0000_i1366"/>
+              <w:control r:id="rId29" w:name="OptionButton211" w:shapeid="_x0000_i1126"/>
             </w:object>
           </w:r>
         </w:p>
@@ -2946,7 +2947,6 @@
           <w:szCs w:val="24"/>
           <w:lang w:val="uk-UA"/>
         </w:rPr>
-        <w:lastRenderedPageBreak/>
         <w:t xml:space="preserve">Метод найменших квадратів </w:t>
       </w:r>
       <w:r>
@@ -3014,10 +3014,10 @@
               <w:lang w:val="uk-UA"/>
             </w:rPr>
             <w:object w:dxaOrig="225" w:dyaOrig="225" w14:anchorId="48EEA26E">
-              <v:shape id="_x0000_i1399" type="#_x0000_t75" style="width:108pt;height:21.75pt" o:ole="">
-                <v:imagedata r:id="rId30" o:title=""/>
+              <v:shape id="_x0000_i1127" type="#_x0000_t75" style="width:108pt;height:21.75pt" o:ole="">
+                <v:imagedata r:id="rId18" o:title=""/>
               </v:shape>
-              <w:control r:id="rId31" w:name="OptionButton1111" w:shapeid="_x0000_i1399"/>
+              <w:control r:id="rId30" w:name="OptionButton1111" w:shapeid="_x0000_i1127"/>
             </w:object>
           </w:r>
         </w:p>
@@ -3040,10 +3040,10 @@
               <w:lang w:val="uk-UA"/>
             </w:rPr>
             <w:object w:dxaOrig="225" w:dyaOrig="225" w14:anchorId="05DA3DBE">
-              <v:shape id="_x0000_i1348" type="#_x0000_t75" style="width:108pt;height:21.75pt" o:ole="">
+              <v:shape id="_x0000_i1162" type="#_x0000_t75" style="width:108pt;height:21.75pt" o:ole="">
                 <v:imagedata r:id="rId20" o:title=""/>
               </v:shape>
-              <w:control r:id="rId32" w:name="OptionButton2111" w:shapeid="_x0000_i1348"/>
+              <w:control r:id="rId31" w:name="OptionButton2111" w:shapeid="_x0000_i1162"/>
             </w:object>
           </w:r>
         </w:p>
@@ -3204,10 +3204,10 @@
               <w:lang w:val="uk-UA"/>
             </w:rPr>
             <w:object w:dxaOrig="225" w:dyaOrig="225" w14:anchorId="339EB90A">
-              <v:shape id="_x0000_i1401" type="#_x0000_t75" style="width:108pt;height:21.75pt" o:ole="">
-                <v:imagedata r:id="rId18" o:title=""/>
+              <v:shape id="_x0000_i1163" type="#_x0000_t75" style="width:108pt;height:21.75pt" o:ole="">
+                <v:imagedata r:id="rId26" o:title=""/>
               </v:shape>
-              <w:control r:id="rId33" w:name="OptionButton11111" w:shapeid="_x0000_i1401"/>
+              <w:control r:id="rId32" w:name="OptionButton11111" w:shapeid="_x0000_i1163"/>
             </w:object>
           </w:r>
         </w:p>
@@ -3230,10 +3230,10 @@
               <w:lang w:val="uk-UA"/>
             </w:rPr>
             <w:object w:dxaOrig="225" w:dyaOrig="225" w14:anchorId="6B2D81A8">
-              <v:shape id="_x0000_i1403" type="#_x0000_t75" style="width:108pt;height:21.75pt" o:ole="">
+              <v:shape id="_x0000_i1204" type="#_x0000_t75" style="width:108pt;height:21.75pt" o:ole="">
                 <v:imagedata r:id="rId20" o:title=""/>
               </v:shape>
-              <w:control r:id="rId34" w:name="OptionButton21111" w:shapeid="_x0000_i1403"/>
+              <w:control r:id="rId33" w:name="OptionButton21111" w:shapeid="_x0000_i1204"/>
             </w:object>
           </w:r>
         </w:p>
@@ -3304,10 +3304,10 @@
               <w:lang w:val="uk-UA"/>
             </w:rPr>
             <w:object w:dxaOrig="225" w:dyaOrig="225" w14:anchorId="4E2B7670">
-              <v:shape id="_x0000_i1402" type="#_x0000_t75" style="width:108pt;height:21.75pt" o:ole="">
-                <v:imagedata r:id="rId35" o:title=""/>
+              <v:shape id="_x0000_i1205" type="#_x0000_t75" style="width:108pt;height:21.75pt" o:ole="">
+                <v:imagedata r:id="rId18" o:title=""/>
               </v:shape>
-              <w:control r:id="rId36" w:name="OptionButton111111" w:shapeid="_x0000_i1402"/>
+              <w:control r:id="rId34" w:name="OptionButton111111" w:shapeid="_x0000_i1205"/>
             </w:object>
           </w:r>
         </w:p>
@@ -3334,10 +3334,10 @@
               <w:lang w:val="uk-UA"/>
             </w:rPr>
             <w:object w:dxaOrig="225" w:dyaOrig="225" w14:anchorId="746B89D1">
-              <v:shape id="_x0000_i1360" type="#_x0000_t75" style="width:108pt;height:21.75pt" o:ole="">
-                <v:imagedata r:id="rId20" o:title=""/>
+              <v:shape id="_x0000_i1252" type="#_x0000_t75" style="width:108pt;height:21.75pt" o:ole="">
+                <v:imagedata r:id="rId28" o:title=""/>
               </v:shape>
-              <w:control r:id="rId37" w:name="OptionButton211111" w:shapeid="_x0000_i1360"/>
+              <w:control r:id="rId35" w:name="OptionButton211111" w:shapeid="_x0000_i1252"/>
             </w:object>
           </w:r>
         </w:p>
@@ -3408,10 +3408,10 @@
               <w:lang w:val="uk-UA"/>
             </w:rPr>
             <w:object w:dxaOrig="225" w:dyaOrig="225" w14:anchorId="1DDFD720">
-              <v:shape id="_x0000_i1404" type="#_x0000_t75" style="width:108pt;height:21.75pt" o:ole="">
-                <v:imagedata r:id="rId38" o:title=""/>
+              <v:shape id="_x0000_i1253" type="#_x0000_t75" style="width:108pt;height:21.75pt" o:ole="">
+                <v:imagedata r:id="rId18" o:title=""/>
               </v:shape>
-              <w:control r:id="rId39" w:name="OptionButton1111111" w:shapeid="_x0000_i1404"/>
+              <w:control r:id="rId36" w:name="OptionButton1111111" w:shapeid="_x0000_i1253"/>
             </w:object>
           </w:r>
         </w:p>
@@ -3438,10 +3438,10 @@
               <w:lang w:val="uk-UA"/>
             </w:rPr>
             <w:object w:dxaOrig="225" w:dyaOrig="225" w14:anchorId="2F4CAF4F">
-              <v:shape id="_x0000_i1405" type="#_x0000_t75" style="width:108pt;height:21.75pt" o:ole="">
-                <v:imagedata r:id="rId28" o:title=""/>
+              <v:shape id="_x0000_i1306" type="#_x0000_t75" style="width:108pt;height:21.75pt" o:ole="">
+                <v:imagedata r:id="rId20" o:title=""/>
               </v:shape>
-              <w:control r:id="rId40" w:name="OptionButton2111111" w:shapeid="_x0000_i1405"/>
+              <w:control r:id="rId37" w:name="OptionButton2111111" w:shapeid="_x0000_i1306"/>
             </w:object>
           </w:r>
         </w:p>
@@ -3807,186 +3807,152 @@
           <w:lang w:val="uk-UA"/>
         </w:rPr>
       </w:pPr>
-      <w:r>
-        <w:rPr>
-          <w:rFonts w:cstheme="minorHAnsi"/>
-          <w:i/>
-          <w:iCs/>
-          <w:color w:val="0070C0"/>
-          <w:sz w:val="24"/>
-          <w:szCs w:val="24"/>
-          <w:lang w:val="uk-UA"/>
-        </w:rPr>
-        <w:t>Вставити посилання на Ваш</w:t>
-      </w:r>
-      <w:r>
-        <w:rPr>
-          <w:rFonts w:cstheme="minorHAnsi"/>
-          <w:i/>
-          <w:iCs/>
-          <w:color w:val="0070C0"/>
-          <w:sz w:val="24"/>
-          <w:szCs w:val="24"/>
-          <w:lang w:val="uk-UA"/>
-        </w:rPr>
-        <w:t>у</w:t>
-      </w:r>
-      <w:r>
-        <w:rPr>
-          <w:rFonts w:cstheme="minorHAnsi"/>
-          <w:i/>
-          <w:iCs/>
-          <w:color w:val="0070C0"/>
-          <w:sz w:val="24"/>
-          <w:szCs w:val="24"/>
-          <w:lang w:val="uk-UA"/>
-        </w:rPr>
-        <w:t xml:space="preserve"> </w:t>
-      </w:r>
-      <w:r>
-        <w:rPr>
-          <w:rFonts w:cstheme="minorHAnsi"/>
-          <w:i/>
-          <w:iCs/>
-          <w:color w:val="0070C0"/>
-          <w:sz w:val="24"/>
-          <w:szCs w:val="24"/>
-          <w:lang w:val="uk-UA"/>
-        </w:rPr>
-        <w:t>Практичн</w:t>
-      </w:r>
-      <w:r>
-        <w:rPr>
-          <w:rFonts w:cstheme="minorHAnsi"/>
-          <w:i/>
-          <w:iCs/>
-          <w:color w:val="0070C0"/>
-          <w:sz w:val="24"/>
-          <w:szCs w:val="24"/>
-          <w:lang w:val="uk-UA"/>
-        </w:rPr>
-        <w:t>у</w:t>
-      </w:r>
-      <w:r>
-        <w:rPr>
-          <w:rFonts w:cstheme="minorHAnsi"/>
-          <w:i/>
-          <w:iCs/>
-          <w:color w:val="0070C0"/>
-          <w:sz w:val="24"/>
-          <w:szCs w:val="24"/>
-          <w:lang w:val="uk-UA"/>
-        </w:rPr>
-        <w:t xml:space="preserve"> робота </w:t>
-      </w:r>
-      <w:r>
-        <w:rPr>
-          <w:rFonts w:cstheme="minorHAnsi"/>
-          <w:i/>
-          <w:iCs/>
-          <w:color w:val="0070C0"/>
-          <w:sz w:val="24"/>
-          <w:szCs w:val="24"/>
-          <w:lang w:val="uk-UA"/>
-        </w:rPr>
-        <w:t>3</w:t>
-      </w:r>
-      <w:r>
-        <w:rPr>
-          <w:rFonts w:cstheme="minorHAnsi"/>
-          <w:i/>
-          <w:iCs/>
-          <w:color w:val="0070C0"/>
-          <w:sz w:val="24"/>
-          <w:szCs w:val="24"/>
-          <w:lang w:val="uk-UA"/>
-        </w:rPr>
-        <w:t xml:space="preserve"> (2023)</w:t>
-      </w:r>
-      <w:r>
-        <w:rPr>
-          <w:rFonts w:cstheme="minorHAnsi"/>
-          <w:i/>
-          <w:iCs/>
-          <w:color w:val="0070C0"/>
-          <w:sz w:val="24"/>
-          <w:szCs w:val="24"/>
-          <w:lang w:val="uk-UA"/>
-        </w:rPr>
-        <w:t xml:space="preserve"> </w:t>
-      </w:r>
-      <w:r>
-        <w:rPr>
-          <w:rFonts w:cstheme="minorHAnsi"/>
-          <w:i/>
-          <w:iCs/>
-          <w:color w:val="0070C0"/>
-          <w:sz w:val="24"/>
-          <w:szCs w:val="24"/>
-          <w:lang w:val="uk-UA"/>
-        </w:rPr>
-        <w:t xml:space="preserve">завдання </w:t>
-      </w:r>
-      <w:r>
-        <w:rPr>
-          <w:rFonts w:cstheme="minorHAnsi"/>
-          <w:i/>
-          <w:iCs/>
-          <w:color w:val="0070C0"/>
-          <w:sz w:val="24"/>
-          <w:szCs w:val="24"/>
-          <w:lang w:val="uk-UA"/>
-        </w:rPr>
-        <w:t>3</w:t>
-      </w:r>
-      <w:r>
-        <w:rPr>
-          <w:rFonts w:cstheme="minorHAnsi"/>
-          <w:i/>
-          <w:iCs/>
-          <w:color w:val="0070C0"/>
-          <w:sz w:val="24"/>
-          <w:szCs w:val="24"/>
-          <w:lang w:val="uk-UA"/>
-        </w:rPr>
-        <w:t>_</w:t>
-      </w:r>
-      <w:r>
-        <w:rPr>
-          <w:rFonts w:cstheme="minorHAnsi"/>
-          <w:i/>
-          <w:iCs/>
-          <w:color w:val="0070C0"/>
-          <w:sz w:val="24"/>
-          <w:szCs w:val="24"/>
-          <w:lang w:val="uk-UA"/>
-        </w:rPr>
-        <w:t>4</w:t>
-      </w:r>
-      <w:r>
-        <w:rPr>
-          <w:rFonts w:cstheme="minorHAnsi"/>
-          <w:i/>
-          <w:iCs/>
-          <w:color w:val="0070C0"/>
-          <w:sz w:val="24"/>
-          <w:szCs w:val="24"/>
-          <w:lang w:val="uk-UA"/>
-        </w:rPr>
-        <w:t xml:space="preserve"> на </w:t>
-      </w:r>
-      <w:r>
-        <w:rPr>
-          <w:rFonts w:cstheme="minorHAnsi"/>
-          <w:i/>
-          <w:iCs/>
-          <w:color w:val="0070C0"/>
-          <w:sz w:val="24"/>
-          <w:szCs w:val="24"/>
-          <w:lang w:val="en-US"/>
-        </w:rPr>
-        <w:t>GitHub</w:t>
-      </w:r>
+      <w:hyperlink r:id="rId38" w:history="1">
+        <w:r>
+          <w:rPr>
+            <w:rStyle w:val="Hyperlink"/>
+            <w:rFonts w:cstheme="minorHAnsi"/>
+            <w:i/>
+            <w:iCs/>
+            <w:sz w:val="24"/>
+            <w:szCs w:val="24"/>
+            <w:lang w:val="uk-UA"/>
+          </w:rPr>
+          <w:t>Вставити посилання на Ваш</w:t>
+        </w:r>
+        <w:r>
+          <w:rPr>
+            <w:rStyle w:val="Hyperlink"/>
+            <w:rFonts w:cstheme="minorHAnsi"/>
+            <w:i/>
+            <w:iCs/>
+            <w:sz w:val="24"/>
+            <w:szCs w:val="24"/>
+            <w:lang w:val="uk-UA"/>
+          </w:rPr>
+          <w:t>у</w:t>
+        </w:r>
+        <w:r>
+          <w:rPr>
+            <w:rStyle w:val="Hyperlink"/>
+            <w:rFonts w:cstheme="minorHAnsi"/>
+            <w:i/>
+            <w:iCs/>
+            <w:sz w:val="24"/>
+            <w:szCs w:val="24"/>
+            <w:lang w:val="uk-UA"/>
+          </w:rPr>
+          <w:t xml:space="preserve"> </w:t>
+        </w:r>
+        <w:r>
+          <w:rPr>
+            <w:rStyle w:val="Hyperlink"/>
+            <w:rFonts w:cstheme="minorHAnsi"/>
+            <w:i/>
+            <w:iCs/>
+            <w:sz w:val="24"/>
+            <w:szCs w:val="24"/>
+            <w:lang w:val="uk-UA"/>
+          </w:rPr>
+          <w:t xml:space="preserve">Практичну робота </w:t>
+        </w:r>
+        <w:r>
+          <w:rPr>
+            <w:rStyle w:val="Hyperlink"/>
+            <w:rFonts w:cstheme="minorHAnsi"/>
+            <w:i/>
+            <w:iCs/>
+            <w:sz w:val="24"/>
+            <w:szCs w:val="24"/>
+            <w:lang w:val="uk-UA"/>
+          </w:rPr>
+          <w:t>3</w:t>
+        </w:r>
+        <w:r>
+          <w:rPr>
+            <w:rStyle w:val="Hyperlink"/>
+            <w:rFonts w:cstheme="minorHAnsi"/>
+            <w:i/>
+            <w:iCs/>
+            <w:sz w:val="24"/>
+            <w:szCs w:val="24"/>
+            <w:lang w:val="uk-UA"/>
+          </w:rPr>
+          <w:t xml:space="preserve"> (2023) </w:t>
+        </w:r>
+        <w:r>
+          <w:rPr>
+            <w:rStyle w:val="Hyperlink"/>
+            <w:rFonts w:cstheme="minorHAnsi"/>
+            <w:i/>
+            <w:iCs/>
+            <w:sz w:val="24"/>
+            <w:szCs w:val="24"/>
+            <w:lang w:val="uk-UA"/>
+          </w:rPr>
+          <w:t xml:space="preserve">завдання </w:t>
+        </w:r>
+        <w:r>
+          <w:rPr>
+            <w:rStyle w:val="Hyperlink"/>
+            <w:rFonts w:cstheme="minorHAnsi"/>
+            <w:i/>
+            <w:iCs/>
+            <w:sz w:val="24"/>
+            <w:szCs w:val="24"/>
+            <w:lang w:val="uk-UA"/>
+          </w:rPr>
+          <w:t>3</w:t>
+        </w:r>
+        <w:r>
+          <w:rPr>
+            <w:rStyle w:val="Hyperlink"/>
+            <w:rFonts w:cstheme="minorHAnsi"/>
+            <w:i/>
+            <w:iCs/>
+            <w:sz w:val="24"/>
+            <w:szCs w:val="24"/>
+            <w:lang w:val="uk-UA"/>
+          </w:rPr>
+          <w:t>_</w:t>
+        </w:r>
+        <w:r>
+          <w:rPr>
+            <w:rStyle w:val="Hyperlink"/>
+            <w:rFonts w:cstheme="minorHAnsi"/>
+            <w:i/>
+            <w:iCs/>
+            <w:sz w:val="24"/>
+            <w:szCs w:val="24"/>
+            <w:lang w:val="uk-UA"/>
+          </w:rPr>
+          <w:t>4</w:t>
+        </w:r>
+        <w:r>
+          <w:rPr>
+            <w:rStyle w:val="Hyperlink"/>
+            <w:rFonts w:cstheme="minorHAnsi"/>
+            <w:i/>
+            <w:iCs/>
+            <w:sz w:val="24"/>
+            <w:szCs w:val="24"/>
+            <w:lang w:val="uk-UA"/>
+          </w:rPr>
+          <w:t xml:space="preserve"> на </w:t>
+        </w:r>
+        <w:r>
+          <w:rPr>
+            <w:rStyle w:val="Hyperlink"/>
+            <w:rFonts w:cstheme="minorHAnsi"/>
+            <w:i/>
+            <w:iCs/>
+            <w:sz w:val="24"/>
+            <w:szCs w:val="24"/>
+            <w:lang w:val="en-US"/>
+          </w:rPr>
+          <w:t>GitHub</w:t>
+        </w:r>
+      </w:hyperlink>
       <w:r>
         <w:rPr>
           <w:rFonts w:cstheme="minorHAnsi"/>
@@ -4011,8 +3977,8 @@
       </w:pPr>
     </w:p>
     <w:sectPr>
-      <w:headerReference w:type="default" r:id="rId41"/>
-      <w:footerReference w:type="default" r:id="rId42"/>
+      <w:headerReference w:type="default" r:id="rId39"/>
+      <w:footerReference w:type="default" r:id="rId40"/>
       <w:pgSz w:w="11906" w:h="16838"/>
       <w:pgMar w:top="1134" w:right="850" w:bottom="1134" w:left="1701" w:header="708" w:footer="708" w:gutter="0"/>
       <w:cols w:space="708"/>
@@ -5895,6 +5861,29 @@
       <w:vanish/>
       <w:sz w:val="16"/>
       <w:szCs w:val="16"/>
+    </w:rPr>
+  </w:style>
+  <w:style w:type="character" w:styleId="Hyperlink">
+    <w:name w:val="Hyperlink"/>
+    <w:basedOn w:val="DefaultParagraphFont"/>
+    <w:uiPriority w:val="99"/>
+    <w:unhideWhenUsed/>
+    <w:rsid w:val="00FA1831"/>
+    <w:rPr>
+      <w:color w:val="0563C1" w:themeColor="hyperlink"/>
+      <w:u w:val="single"/>
+    </w:rPr>
+  </w:style>
+  <w:style w:type="character" w:styleId="UnresolvedMention">
+    <w:name w:val="Unresolved Mention"/>
+    <w:basedOn w:val="DefaultParagraphFont"/>
+    <w:uiPriority w:val="99"/>
+    <w:semiHidden/>
+    <w:unhideWhenUsed/>
+    <w:rsid w:val="00FA1831"/>
+    <w:rPr>
+      <w:color w:val="605E5C"/>
+      <w:shd w:val="clear" w:color="auto" w:fill="E1DFDD"/>
     </w:rPr>
   </w:style>
 </w:styles>

</xml_diff>